<commit_message>
modified trak_raportti and name in package
</commit_message>
<xml_diff>
--- a/trak_raportti.docx
+++ b/trak_raportti.docx
@@ -17,6 +17,9 @@
       <w:r>
         <w:t>Käsialantunnistus</w:t>
       </w:r>
+      <w:r>
+        <w:t xml:space="preserve"> kuvista konvoluutio-neuroverkolla sekä oman testidatan tuotto ja käyttö</w:t>
+      </w:r>
     </w:p>
     <w:p>
       <w:pPr>
@@ -32,14 +35,41 @@
       <w:pPr>
         <w:pStyle w:val="Kansi14"/>
       </w:pPr>
-      <w:r>
-        <w:t xml:space="preserve">Hannu </w:t>
-      </w:r>
-      <w:proofErr w:type="spellStart"/>
-      <w:r>
-        <w:t>Oksman</w:t>
-      </w:r>
-      <w:proofErr w:type="spellEnd"/>
+    </w:p>
+    <w:p>
+      <w:pPr>
+        <w:pStyle w:val="Kansi14"/>
+      </w:pPr>
+    </w:p>
+    <w:p>
+      <w:pPr>
+        <w:pStyle w:val="Kansi14"/>
+      </w:pPr>
+    </w:p>
+    <w:p>
+      <w:pPr>
+        <w:pStyle w:val="Kansi14"/>
+      </w:pPr>
+    </w:p>
+    <w:p>
+      <w:pPr>
+        <w:pStyle w:val="Kansi14"/>
+      </w:pPr>
+    </w:p>
+    <w:p>
+      <w:pPr>
+        <w:pStyle w:val="Kansi14"/>
+      </w:pPr>
+      <w:bookmarkStart w:id="0" w:name="_GoBack"/>
+      <w:bookmarkEnd w:id="0"/>
+    </w:p>
+    <w:p>
+      <w:pPr>
+        <w:pStyle w:val="Kansi14"/>
+      </w:pPr>
+      <w:r>
+        <w:t>Hannu Oksman</w:t>
+      </w:r>
     </w:p>
     <w:p>
       <w:pPr>
@@ -135,6 +165,13 @@
     <w:p/>
     <w:sdt>
       <w:sdtPr>
+        <w:rPr>
+          <w:rFonts w:asciiTheme="minorHAnsi" w:eastAsiaTheme="minorHAnsi" w:hAnsiTheme="minorHAnsi" w:cstheme="minorBidi"/>
+          <w:b w:val="0"/>
+          <w:color w:val="auto"/>
+          <w:sz w:val="24"/>
+          <w:szCs w:val="22"/>
+        </w:rPr>
         <w:id w:val="1459144855"/>
         <w:docPartObj>
           <w:docPartGallery w:val="Table of Contents"/>
@@ -143,18 +180,14 @@
       </w:sdtPr>
       <w:sdtEndPr>
         <w:rPr>
-          <w:rFonts w:asciiTheme="minorHAnsi" w:eastAsiaTheme="minorHAnsi" w:hAnsiTheme="minorHAnsi" w:cstheme="minorBidi"/>
           <w:bCs/>
           <w:noProof/>
-          <w:color w:val="auto"/>
-          <w:sz w:val="24"/>
-          <w:szCs w:val="22"/>
         </w:rPr>
       </w:sdtEndPr>
       <w:sdtContent>
         <w:p>
           <w:pPr>
-            <w:pStyle w:val="TOCHeading"/>
+            <w:pStyle w:val="Sisllysluettelonotsikko"/>
           </w:pPr>
           <w:r>
             <w:t>Sisällysluettelo</w:t>
@@ -162,7 +195,7 @@
         </w:p>
         <w:p>
           <w:pPr>
-            <w:pStyle w:val="TOC1"/>
+            <w:pStyle w:val="Sisluet1"/>
             <w:tabs>
               <w:tab w:val="left" w:pos="482"/>
               <w:tab w:val="right" w:leader="dot" w:pos="8324"/>
@@ -172,7 +205,7 @@
               <w:b w:val="0"/>
               <w:noProof/>
               <w:sz w:val="22"/>
-              <w:lang w:val="en-FI" w:eastAsia="en-FI"/>
+              <w:lang w:eastAsia="fi-FI"/>
             </w:rPr>
           </w:pPr>
           <w:r>
@@ -196,10 +229,10 @@
             </w:rPr>
             <w:fldChar w:fldCharType="separate"/>
           </w:r>
-          <w:hyperlink w:anchor="_Toc531720779" w:history="1">
-            <w:r>
-              <w:rPr>
-                <w:rStyle w:val="Hyperlink"/>
+          <w:hyperlink w:anchor="_Toc531724529" w:history="1">
+            <w:r>
+              <w:rPr>
+                <w:rStyle w:val="Hyperlinkki"/>
                 <w:noProof/>
               </w:rPr>
               <w:t>1</w:t>
@@ -210,13 +243,13 @@
                 <w:b w:val="0"/>
                 <w:noProof/>
                 <w:sz w:val="22"/>
-                <w:lang w:val="en-FI" w:eastAsia="en-FI"/>
+                <w:lang w:eastAsia="fi-FI"/>
               </w:rPr>
               <w:tab/>
             </w:r>
             <w:r>
               <w:rPr>
-                <w:rStyle w:val="Hyperlink"/>
+                <w:rStyle w:val="Hyperlinkki"/>
                 <w:noProof/>
               </w:rPr>
               <w:t>Johdanto</w:t>
@@ -240,7 +273,7 @@
                 <w:noProof/>
                 <w:webHidden/>
               </w:rPr>
-              <w:instrText xml:space="preserve"> PAGEREF _Toc531720779 \h </w:instrText>
+              <w:instrText xml:space="preserve"> PAGEREF _Toc531724529 \h </w:instrText>
             </w:r>
             <w:r>
               <w:rPr>
@@ -273,7 +306,7 @@
         </w:p>
         <w:p>
           <w:pPr>
-            <w:pStyle w:val="TOC1"/>
+            <w:pStyle w:val="Sisluet1"/>
             <w:tabs>
               <w:tab w:val="left" w:pos="482"/>
               <w:tab w:val="right" w:leader="dot" w:pos="8324"/>
@@ -283,13 +316,13 @@
               <w:b w:val="0"/>
               <w:noProof/>
               <w:sz w:val="22"/>
-              <w:lang w:val="en-FI" w:eastAsia="en-FI"/>
+              <w:lang w:eastAsia="fi-FI"/>
             </w:rPr>
           </w:pPr>
-          <w:hyperlink w:anchor="_Toc531720780" w:history="1">
-            <w:r>
-              <w:rPr>
-                <w:rStyle w:val="Hyperlink"/>
+          <w:hyperlink w:anchor="_Toc531724530" w:history="1">
+            <w:r>
+              <w:rPr>
+                <w:rStyle w:val="Hyperlinkki"/>
                 <w:noProof/>
               </w:rPr>
               <w:t>2</w:t>
@@ -300,13 +333,13 @@
                 <w:b w:val="0"/>
                 <w:noProof/>
                 <w:sz w:val="22"/>
-                <w:lang w:val="en-FI" w:eastAsia="en-FI"/>
+                <w:lang w:eastAsia="fi-FI"/>
               </w:rPr>
               <w:tab/>
             </w:r>
             <w:r>
               <w:rPr>
-                <w:rStyle w:val="Hyperlink"/>
+                <w:rStyle w:val="Hyperlinkki"/>
                 <w:noProof/>
               </w:rPr>
               <w:t>Neuroverkot</w:t>
@@ -330,7 +363,7 @@
                 <w:noProof/>
                 <w:webHidden/>
               </w:rPr>
-              <w:instrText xml:space="preserve"> PAGEREF _Toc531720780 \h </w:instrText>
+              <w:instrText xml:space="preserve"> PAGEREF _Toc531724530 \h </w:instrText>
             </w:r>
             <w:r>
               <w:rPr>
@@ -363,7 +396,7 @@
         </w:p>
         <w:p>
           <w:pPr>
-            <w:pStyle w:val="TOC2"/>
+            <w:pStyle w:val="Sisluet2"/>
             <w:tabs>
               <w:tab w:val="left" w:pos="880"/>
               <w:tab w:val="right" w:leader="dot" w:pos="8324"/>
@@ -372,13 +405,13 @@
               <w:rFonts w:eastAsiaTheme="minorEastAsia"/>
               <w:noProof/>
               <w:sz w:val="22"/>
-              <w:lang w:val="en-FI" w:eastAsia="en-FI"/>
+              <w:lang w:eastAsia="fi-FI"/>
             </w:rPr>
           </w:pPr>
-          <w:hyperlink w:anchor="_Toc531720781" w:history="1">
-            <w:r>
-              <w:rPr>
-                <w:rStyle w:val="Hyperlink"/>
+          <w:hyperlink w:anchor="_Toc531724531" w:history="1">
+            <w:r>
+              <w:rPr>
+                <w:rStyle w:val="Hyperlinkki"/>
                 <w:noProof/>
               </w:rPr>
               <w:t>2.1</w:t>
@@ -388,13 +421,13 @@
                 <w:rFonts w:eastAsiaTheme="minorEastAsia"/>
                 <w:noProof/>
                 <w:sz w:val="22"/>
-                <w:lang w:val="en-FI" w:eastAsia="en-FI"/>
+                <w:lang w:eastAsia="fi-FI"/>
               </w:rPr>
               <w:tab/>
             </w:r>
             <w:r>
               <w:rPr>
-                <w:rStyle w:val="Hyperlink"/>
+                <w:rStyle w:val="Hyperlinkki"/>
                 <w:noProof/>
               </w:rPr>
               <w:t>Yleistä</w:t>
@@ -418,7 +451,7 @@
                 <w:noProof/>
                 <w:webHidden/>
               </w:rPr>
-              <w:instrText xml:space="preserve"> PAGEREF _Toc531720781 \h </w:instrText>
+              <w:instrText xml:space="preserve"> PAGEREF _Toc531724531 \h </w:instrText>
             </w:r>
             <w:r>
               <w:rPr>
@@ -451,7 +484,7 @@
         </w:p>
         <w:p>
           <w:pPr>
-            <w:pStyle w:val="TOC2"/>
+            <w:pStyle w:val="Sisluet2"/>
             <w:tabs>
               <w:tab w:val="left" w:pos="880"/>
               <w:tab w:val="right" w:leader="dot" w:pos="8324"/>
@@ -460,13 +493,13 @@
               <w:rFonts w:eastAsiaTheme="minorEastAsia"/>
               <w:noProof/>
               <w:sz w:val="22"/>
-              <w:lang w:val="en-FI" w:eastAsia="en-FI"/>
+              <w:lang w:eastAsia="fi-FI"/>
             </w:rPr>
           </w:pPr>
-          <w:hyperlink w:anchor="_Toc531720782" w:history="1">
-            <w:r>
-              <w:rPr>
-                <w:rStyle w:val="Hyperlink"/>
+          <w:hyperlink w:anchor="_Toc531724532" w:history="1">
+            <w:r>
+              <w:rPr>
+                <w:rStyle w:val="Hyperlinkki"/>
                 <w:noProof/>
               </w:rPr>
               <w:t>2.2</w:t>
@@ -476,13 +509,13 @@
                 <w:rFonts w:eastAsiaTheme="minorEastAsia"/>
                 <w:noProof/>
                 <w:sz w:val="22"/>
-                <w:lang w:val="en-FI" w:eastAsia="en-FI"/>
+                <w:lang w:eastAsia="fi-FI"/>
               </w:rPr>
               <w:tab/>
             </w:r>
             <w:r>
               <w:rPr>
-                <w:rStyle w:val="Hyperlink"/>
+                <w:rStyle w:val="Hyperlinkki"/>
                 <w:noProof/>
               </w:rPr>
               <w:t>Motivaatio neuroverkkojen taustalla ja Sigma-neuroni ja konvoluutio-neuroverkko</w:t>
@@ -506,7 +539,7 @@
                 <w:noProof/>
                 <w:webHidden/>
               </w:rPr>
-              <w:instrText xml:space="preserve"> PAGEREF _Toc531720782 \h </w:instrText>
+              <w:instrText xml:space="preserve"> PAGEREF _Toc531724532 \h </w:instrText>
             </w:r>
             <w:r>
               <w:rPr>
@@ -539,7 +572,7 @@
         </w:p>
         <w:p>
           <w:pPr>
-            <w:pStyle w:val="TOC1"/>
+            <w:pStyle w:val="Sisluet1"/>
             <w:tabs>
               <w:tab w:val="left" w:pos="482"/>
               <w:tab w:val="right" w:leader="dot" w:pos="8324"/>
@@ -549,13 +582,13 @@
               <w:b w:val="0"/>
               <w:noProof/>
               <w:sz w:val="22"/>
-              <w:lang w:val="en-FI" w:eastAsia="en-FI"/>
+              <w:lang w:eastAsia="fi-FI"/>
             </w:rPr>
           </w:pPr>
-          <w:hyperlink w:anchor="_Toc531720783" w:history="1">
-            <w:r>
-              <w:rPr>
-                <w:rStyle w:val="Hyperlink"/>
+          <w:hyperlink w:anchor="_Toc531724533" w:history="1">
+            <w:r>
+              <w:rPr>
+                <w:rStyle w:val="Hyperlinkki"/>
                 <w:noProof/>
               </w:rPr>
               <w:t>3</w:t>
@@ -566,13 +599,13 @@
                 <w:b w:val="0"/>
                 <w:noProof/>
                 <w:sz w:val="22"/>
-                <w:lang w:val="en-FI" w:eastAsia="en-FI"/>
+                <w:lang w:eastAsia="fi-FI"/>
               </w:rPr>
               <w:tab/>
             </w:r>
             <w:r>
               <w:rPr>
-                <w:rStyle w:val="Hyperlink"/>
+                <w:rStyle w:val="Hyperlinkki"/>
                 <w:noProof/>
               </w:rPr>
               <w:t>Käsinkirjoitettujen numeroiden tunnistaminen</w:t>
@@ -596,7 +629,7 @@
                 <w:noProof/>
                 <w:webHidden/>
               </w:rPr>
-              <w:instrText xml:space="preserve"> PAGEREF _Toc531720783 \h </w:instrText>
+              <w:instrText xml:space="preserve"> PAGEREF _Toc531724533 \h </w:instrText>
             </w:r>
             <w:r>
               <w:rPr>
@@ -629,7 +662,7 @@
         </w:p>
         <w:p>
           <w:pPr>
-            <w:pStyle w:val="TOC2"/>
+            <w:pStyle w:val="Sisluet2"/>
             <w:tabs>
               <w:tab w:val="left" w:pos="880"/>
               <w:tab w:val="right" w:leader="dot" w:pos="8324"/>
@@ -638,13 +671,13 @@
               <w:rFonts w:eastAsiaTheme="minorEastAsia"/>
               <w:noProof/>
               <w:sz w:val="22"/>
-              <w:lang w:val="en-FI" w:eastAsia="en-FI"/>
+              <w:lang w:eastAsia="fi-FI"/>
             </w:rPr>
           </w:pPr>
-          <w:hyperlink w:anchor="_Toc531720784" w:history="1">
-            <w:r>
-              <w:rPr>
-                <w:rStyle w:val="Hyperlink"/>
+          <w:hyperlink w:anchor="_Toc531724534" w:history="1">
+            <w:r>
+              <w:rPr>
+                <w:rStyle w:val="Hyperlinkki"/>
                 <w:noProof/>
               </w:rPr>
               <w:t>3.1</w:t>
@@ -654,13 +687,13 @@
                 <w:rFonts w:eastAsiaTheme="minorEastAsia"/>
                 <w:noProof/>
                 <w:sz w:val="22"/>
-                <w:lang w:val="en-FI" w:eastAsia="en-FI"/>
+                <w:lang w:eastAsia="fi-FI"/>
               </w:rPr>
               <w:tab/>
             </w:r>
             <w:r>
               <w:rPr>
-                <w:rStyle w:val="Hyperlink"/>
+                <w:rStyle w:val="Hyperlinkki"/>
                 <w:noProof/>
               </w:rPr>
               <w:t>Mallin luonti</w:t>
@@ -684,7 +717,7 @@
                 <w:noProof/>
                 <w:webHidden/>
               </w:rPr>
-              <w:instrText xml:space="preserve"> PAGEREF _Toc531720784 \h </w:instrText>
+              <w:instrText xml:space="preserve"> PAGEREF _Toc531724534 \h </w:instrText>
             </w:r>
             <w:r>
               <w:rPr>
@@ -717,7 +750,7 @@
         </w:p>
         <w:p>
           <w:pPr>
-            <w:pStyle w:val="TOC2"/>
+            <w:pStyle w:val="Sisluet2"/>
             <w:tabs>
               <w:tab w:val="left" w:pos="880"/>
               <w:tab w:val="right" w:leader="dot" w:pos="8324"/>
@@ -726,13 +759,13 @@
               <w:rFonts w:eastAsiaTheme="minorEastAsia"/>
               <w:noProof/>
               <w:sz w:val="22"/>
-              <w:lang w:val="en-FI" w:eastAsia="en-FI"/>
+              <w:lang w:eastAsia="fi-FI"/>
             </w:rPr>
           </w:pPr>
-          <w:hyperlink w:anchor="_Toc531720785" w:history="1">
-            <w:r>
-              <w:rPr>
-                <w:rStyle w:val="Hyperlink"/>
+          <w:hyperlink w:anchor="_Toc531724535" w:history="1">
+            <w:r>
+              <w:rPr>
+                <w:rStyle w:val="Hyperlinkki"/>
                 <w:noProof/>
               </w:rPr>
               <w:t>3.2</w:t>
@@ -742,13 +775,13 @@
                 <w:rFonts w:eastAsiaTheme="minorEastAsia"/>
                 <w:noProof/>
                 <w:sz w:val="22"/>
-                <w:lang w:val="en-FI" w:eastAsia="en-FI"/>
+                <w:lang w:eastAsia="fi-FI"/>
               </w:rPr>
               <w:tab/>
             </w:r>
             <w:r>
               <w:rPr>
-                <w:rStyle w:val="Hyperlink"/>
+                <w:rStyle w:val="Hyperlinkki"/>
                 <w:noProof/>
               </w:rPr>
               <w:t>Mallin opettaminen</w:t>
@@ -772,7 +805,7 @@
                 <w:noProof/>
                 <w:webHidden/>
               </w:rPr>
-              <w:instrText xml:space="preserve"> PAGEREF _Toc531720785 \h </w:instrText>
+              <w:instrText xml:space="preserve"> PAGEREF _Toc531724535 \h </w:instrText>
             </w:r>
             <w:r>
               <w:rPr>
@@ -805,7 +838,7 @@
         </w:p>
         <w:p>
           <w:pPr>
-            <w:pStyle w:val="TOC2"/>
+            <w:pStyle w:val="Sisluet2"/>
             <w:tabs>
               <w:tab w:val="left" w:pos="880"/>
               <w:tab w:val="right" w:leader="dot" w:pos="8324"/>
@@ -814,13 +847,13 @@
               <w:rFonts w:eastAsiaTheme="minorEastAsia"/>
               <w:noProof/>
               <w:sz w:val="22"/>
-              <w:lang w:val="en-FI" w:eastAsia="en-FI"/>
+              <w:lang w:eastAsia="fi-FI"/>
             </w:rPr>
           </w:pPr>
-          <w:hyperlink w:anchor="_Toc531720786" w:history="1">
-            <w:r>
-              <w:rPr>
-                <w:rStyle w:val="Hyperlink"/>
+          <w:hyperlink w:anchor="_Toc531724536" w:history="1">
+            <w:r>
+              <w:rPr>
+                <w:rStyle w:val="Hyperlinkki"/>
                 <w:noProof/>
               </w:rPr>
               <w:t>3.3</w:t>
@@ -830,13 +863,13 @@
                 <w:rFonts w:eastAsiaTheme="minorEastAsia"/>
                 <w:noProof/>
                 <w:sz w:val="22"/>
-                <w:lang w:val="en-FI" w:eastAsia="en-FI"/>
+                <w:lang w:eastAsia="fi-FI"/>
               </w:rPr>
               <w:tab/>
             </w:r>
             <w:r>
               <w:rPr>
-                <w:rStyle w:val="Hyperlink"/>
+                <w:rStyle w:val="Hyperlinkki"/>
                 <w:noProof/>
               </w:rPr>
               <w:t>Tunnistus/ennustus</w:t>
@@ -860,7 +893,7 @@
                 <w:noProof/>
                 <w:webHidden/>
               </w:rPr>
-              <w:instrText xml:space="preserve"> PAGEREF _Toc531720786 \h </w:instrText>
+              <w:instrText xml:space="preserve"> PAGEREF _Toc531724536 \h </w:instrText>
             </w:r>
             <w:r>
               <w:rPr>
@@ -893,7 +926,7 @@
         </w:p>
         <w:p>
           <w:pPr>
-            <w:pStyle w:val="TOC1"/>
+            <w:pStyle w:val="Sisluet1"/>
             <w:tabs>
               <w:tab w:val="left" w:pos="482"/>
               <w:tab w:val="right" w:leader="dot" w:pos="8324"/>
@@ -903,13 +936,13 @@
               <w:b w:val="0"/>
               <w:noProof/>
               <w:sz w:val="22"/>
-              <w:lang w:val="en-FI" w:eastAsia="en-FI"/>
+              <w:lang w:eastAsia="fi-FI"/>
             </w:rPr>
           </w:pPr>
-          <w:hyperlink w:anchor="_Toc531720787" w:history="1">
-            <w:r>
-              <w:rPr>
-                <w:rStyle w:val="Hyperlink"/>
+          <w:hyperlink w:anchor="_Toc531724537" w:history="1">
+            <w:r>
+              <w:rPr>
+                <w:rStyle w:val="Hyperlinkki"/>
                 <w:noProof/>
               </w:rPr>
               <w:t>4</w:t>
@@ -920,13 +953,13 @@
                 <w:b w:val="0"/>
                 <w:noProof/>
                 <w:sz w:val="22"/>
-                <w:lang w:val="en-FI" w:eastAsia="en-FI"/>
+                <w:lang w:eastAsia="fi-FI"/>
               </w:rPr>
               <w:tab/>
             </w:r>
             <w:r>
               <w:rPr>
-                <w:rStyle w:val="Hyperlink"/>
+                <w:rStyle w:val="Hyperlinkki"/>
                 <w:noProof/>
               </w:rPr>
               <w:t>Pohdinta</w:t>
@@ -950,7 +983,7 @@
                 <w:noProof/>
                 <w:webHidden/>
               </w:rPr>
-              <w:instrText xml:space="preserve"> PAGEREF _Toc531720787 \h </w:instrText>
+              <w:instrText xml:space="preserve"> PAGEREF _Toc531724537 \h </w:instrText>
             </w:r>
             <w:r>
               <w:rPr>
@@ -983,7 +1016,7 @@
         </w:p>
         <w:p>
           <w:pPr>
-            <w:pStyle w:val="TOC1"/>
+            <w:pStyle w:val="Sisluet1"/>
             <w:tabs>
               <w:tab w:val="right" w:leader="dot" w:pos="8324"/>
             </w:tabs>
@@ -992,13 +1025,13 @@
               <w:b w:val="0"/>
               <w:noProof/>
               <w:sz w:val="22"/>
-              <w:lang w:val="en-FI" w:eastAsia="en-FI"/>
+              <w:lang w:eastAsia="fi-FI"/>
             </w:rPr>
           </w:pPr>
-          <w:hyperlink w:anchor="_Toc531720788" w:history="1">
-            <w:r>
-              <w:rPr>
-                <w:rStyle w:val="Hyperlink"/>
+          <w:hyperlink w:anchor="_Toc531724538" w:history="1">
+            <w:r>
+              <w:rPr>
+                <w:rStyle w:val="Hyperlinkki"/>
                 <w:noProof/>
               </w:rPr>
               <w:t>Lähteet</w:t>
@@ -1022,7 +1055,7 @@
                 <w:noProof/>
                 <w:webHidden/>
               </w:rPr>
-              <w:instrText xml:space="preserve"> PAGEREF _Toc531720788 \h </w:instrText>
+              <w:instrText xml:space="preserve"> PAGEREF _Toc531724538 \h </w:instrText>
             </w:r>
             <w:r>
               <w:rPr>
@@ -1055,7 +1088,7 @@
         </w:p>
         <w:p>
           <w:pPr>
-            <w:pStyle w:val="TOC1"/>
+            <w:pStyle w:val="Sisluet1"/>
             <w:tabs>
               <w:tab w:val="right" w:leader="dot" w:pos="8324"/>
             </w:tabs>
@@ -1064,13 +1097,13 @@
               <w:b w:val="0"/>
               <w:noProof/>
               <w:sz w:val="22"/>
-              <w:lang w:val="en-FI" w:eastAsia="en-FI"/>
+              <w:lang w:eastAsia="fi-FI"/>
             </w:rPr>
           </w:pPr>
-          <w:hyperlink w:anchor="_Toc531720789" w:history="1">
-            <w:r>
-              <w:rPr>
-                <w:rStyle w:val="Hyperlink"/>
+          <w:hyperlink w:anchor="_Toc531724539" w:history="1">
+            <w:r>
+              <w:rPr>
+                <w:rStyle w:val="Hyperlinkki"/>
                 <w:noProof/>
               </w:rPr>
               <w:t>Liitteet</w:t>
@@ -1094,7 +1127,7 @@
                 <w:noProof/>
                 <w:webHidden/>
               </w:rPr>
-              <w:instrText xml:space="preserve"> PAGEREF _Toc531720789 \h </w:instrText>
+              <w:instrText xml:space="preserve"> PAGEREF _Toc531724539 \h </w:instrText>
             </w:r>
             <w:r>
               <w:rPr>
@@ -1126,6 +1159,12 @@
           </w:hyperlink>
         </w:p>
         <w:p>
+          <w:pPr>
+            <w:rPr>
+              <w:bCs/>
+              <w:noProof/>
+            </w:rPr>
+          </w:pPr>
           <w:r>
             <w:rPr>
               <w:b/>
@@ -1138,40 +1177,263 @@
       </w:sdtContent>
     </w:sdt>
     <w:p>
+      <w:pPr>
+        <w:pStyle w:val="Sisllysluettelonotsikko"/>
+      </w:pPr>
+      <w:r>
+        <w:t>Kuvaluettelo</w:t>
+      </w:r>
+    </w:p>
+    <w:p>
+      <w:pPr>
+        <w:pStyle w:val="Kuvaotsikkoluettelo"/>
+        <w:tabs>
+          <w:tab w:val="right" w:leader="dot" w:pos="8324"/>
+        </w:tabs>
+        <w:rPr>
+          <w:noProof/>
+        </w:rPr>
+      </w:pPr>
+      <w:r>
+        <w:fldChar w:fldCharType="begin"/>
+      </w:r>
+      <w:r>
+        <w:instrText xml:space="preserve"> TOC \h \z \c "Kuva" </w:instrText>
+      </w:r>
+      <w:r>
+        <w:fldChar w:fldCharType="separate"/>
+      </w:r>
+      <w:hyperlink w:anchor="_Toc531724580" w:history="1">
+        <w:r>
+          <w:rPr>
+            <w:rStyle w:val="Hyperlinkki"/>
+            <w:noProof/>
+          </w:rPr>
+          <w:t>Kuva 1 Neuroverkon rakenne ohjelmassamme</w:t>
+        </w:r>
+        <w:r>
+          <w:rPr>
+            <w:noProof/>
+            <w:webHidden/>
+          </w:rPr>
+          <w:tab/>
+        </w:r>
+        <w:r>
+          <w:rPr>
+            <w:noProof/>
+            <w:webHidden/>
+          </w:rPr>
+          <w:fldChar w:fldCharType="begin"/>
+        </w:r>
+        <w:r>
+          <w:rPr>
+            <w:noProof/>
+            <w:webHidden/>
+          </w:rPr>
+          <w:instrText xml:space="preserve"> PAGEREF _Toc531724580 \h </w:instrText>
+        </w:r>
+        <w:r>
+          <w:rPr>
+            <w:noProof/>
+            <w:webHidden/>
+          </w:rPr>
+        </w:r>
+        <w:r>
+          <w:rPr>
+            <w:noProof/>
+            <w:webHidden/>
+          </w:rPr>
+          <w:fldChar w:fldCharType="separate"/>
+        </w:r>
+        <w:r>
+          <w:rPr>
+            <w:noProof/>
+            <w:webHidden/>
+          </w:rPr>
+          <w:t>3</w:t>
+        </w:r>
+        <w:r>
+          <w:rPr>
+            <w:noProof/>
+            <w:webHidden/>
+          </w:rPr>
+          <w:fldChar w:fldCharType="end"/>
+        </w:r>
+      </w:hyperlink>
+    </w:p>
+    <w:p>
+      <w:pPr>
+        <w:pStyle w:val="Kuvaotsikkoluettelo"/>
+        <w:tabs>
+          <w:tab w:val="right" w:leader="dot" w:pos="8324"/>
+        </w:tabs>
+        <w:rPr>
+          <w:noProof/>
+        </w:rPr>
+      </w:pPr>
+      <w:hyperlink w:anchor="_Toc531724581" w:history="1">
+        <w:r>
+          <w:rPr>
+            <w:rStyle w:val="Hyperlinkki"/>
+            <w:noProof/>
+          </w:rPr>
+          <w:t>Kuva 2, koodista ote, missä luodaan neuroverkon tasot.</w:t>
+        </w:r>
+        <w:r>
+          <w:rPr>
+            <w:noProof/>
+            <w:webHidden/>
+          </w:rPr>
+          <w:tab/>
+        </w:r>
+        <w:r>
+          <w:rPr>
+            <w:noProof/>
+            <w:webHidden/>
+          </w:rPr>
+          <w:fldChar w:fldCharType="begin"/>
+        </w:r>
+        <w:r>
+          <w:rPr>
+            <w:noProof/>
+            <w:webHidden/>
+          </w:rPr>
+          <w:instrText xml:space="preserve"> PAGEREF _Toc531724581 \h </w:instrText>
+        </w:r>
+        <w:r>
+          <w:rPr>
+            <w:noProof/>
+            <w:webHidden/>
+          </w:rPr>
+        </w:r>
+        <w:r>
+          <w:rPr>
+            <w:noProof/>
+            <w:webHidden/>
+          </w:rPr>
+          <w:fldChar w:fldCharType="separate"/>
+        </w:r>
+        <w:r>
+          <w:rPr>
+            <w:noProof/>
+            <w:webHidden/>
+          </w:rPr>
+          <w:t>4</w:t>
+        </w:r>
+        <w:r>
+          <w:rPr>
+            <w:noProof/>
+            <w:webHidden/>
+          </w:rPr>
+          <w:fldChar w:fldCharType="end"/>
+        </w:r>
+      </w:hyperlink>
+    </w:p>
+    <w:p>
+      <w:pPr>
+        <w:pStyle w:val="Kuvaotsikkoluettelo"/>
+        <w:tabs>
+          <w:tab w:val="right" w:leader="dot" w:pos="8324"/>
+        </w:tabs>
+        <w:rPr>
+          <w:noProof/>
+        </w:rPr>
+      </w:pPr>
+      <w:hyperlink w:anchor="_Toc531724582" w:history="1">
+        <w:r>
+          <w:rPr>
+            <w:rStyle w:val="Hyperlinkki"/>
+            <w:noProof/>
+          </w:rPr>
+          <w:t>Kuva 3, tunnistettu numero on 7 todennäkyöisyysjakaumalla.</w:t>
+        </w:r>
+        <w:r>
+          <w:rPr>
+            <w:noProof/>
+            <w:webHidden/>
+          </w:rPr>
+          <w:tab/>
+        </w:r>
+        <w:r>
+          <w:rPr>
+            <w:noProof/>
+            <w:webHidden/>
+          </w:rPr>
+          <w:fldChar w:fldCharType="begin"/>
+        </w:r>
+        <w:r>
+          <w:rPr>
+            <w:noProof/>
+            <w:webHidden/>
+          </w:rPr>
+          <w:instrText xml:space="preserve"> PAGEREF _Toc531724582 \h </w:instrText>
+        </w:r>
+        <w:r>
+          <w:rPr>
+            <w:noProof/>
+            <w:webHidden/>
+          </w:rPr>
+        </w:r>
+        <w:r>
+          <w:rPr>
+            <w:noProof/>
+            <w:webHidden/>
+          </w:rPr>
+          <w:fldChar w:fldCharType="separate"/>
+        </w:r>
+        <w:r>
+          <w:rPr>
+            <w:noProof/>
+            <w:webHidden/>
+          </w:rPr>
+          <w:t>6</w:t>
+        </w:r>
+        <w:r>
+          <w:rPr>
+            <w:noProof/>
+            <w:webHidden/>
+          </w:rPr>
+          <w:fldChar w:fldCharType="end"/>
+        </w:r>
+      </w:hyperlink>
+    </w:p>
+    <w:p>
+      <w:r>
+        <w:fldChar w:fldCharType="end"/>
+      </w:r>
       <w:r>
         <w:br w:type="page"/>
       </w:r>
     </w:p>
     <w:p>
       <w:pPr>
-        <w:pStyle w:val="Heading1"/>
-      </w:pPr>
-      <w:bookmarkStart w:id="0" w:name="_Toc531720779"/>
+        <w:pStyle w:val="Otsikko1"/>
+      </w:pPr>
+      <w:bookmarkStart w:id="1" w:name="_Toc531724529"/>
       <w:r>
         <w:lastRenderedPageBreak/>
         <w:t>Johdanto</w:t>
       </w:r>
-      <w:bookmarkEnd w:id="0"/>
+      <w:bookmarkEnd w:id="1"/>
     </w:p>
     <w:p>
       <w:r>
         <w:rPr>
           <w:noProof/>
         </w:rPr>
-        <w:t>Tutustuimme avoimeen TensorFlow.js -JavaScript-kirjastoon, jolla voi kouluttaa ja suorittaa koneoppimistoteutuksia selaimella ja Node.js -JavaScript-moottorilla. Luimme dokumentaatioita, tutoriaaleja ja katsoimme videoita. Oman neuroverkkototeutuksen kirjoittaminen on yllättävän yksinkertaista. Pienimmillään alle kymmenen skriptiriviä HTML-tiedostossa riittää. (TensorFlow.js n.d.)</w:t>
-      </w:r>
-    </w:p>
-    <w:p>
-      <w:pPr>
+        <w:t>Tutustuimme</w:t>
+      </w:r>
+      <w:r>
         <w:rPr>
           <w:noProof/>
         </w:rPr>
-      </w:pPr>
+        <w:t xml:space="preserve"> Googlen kehittämään</w:t>
+      </w:r>
       <w:r>
         <w:rPr>
           <w:noProof/>
         </w:rPr>
-        <w:t>Toteutimme käsin kirjoitettujen numeroiden tunnistamiseen kykenevän neuroverkon. Käytämme valmista dataa verkon opettamiseen ja selainkäyttöliittymässä voi piirtää numeroita ja mallimme tulkitsee sitä. Esittelemme tätä opintojakson seminaaripäivänä. Ohjelmakoodimme on saatavilla GitHub:sta ja sen voi rakentaa npm install –komennolla (vaatii Node.js-asennuksen).</w:t>
+        <w:t xml:space="preserve"> avoimeen TensorFlow.js -JavaScript-kirjastoon, jolla voi kouluttaa ja suorittaa koneoppimistoteutuksia selaimella ja Node.js -JavaScript-moottorilla. Luimme dokumentaatioita, tutoriaaleja ja katsoimme videoita. Oman neuroverkkototeutuksen kirjoittaminen on yllättävän yksinkertaista. Pienimmillään alle kymmenen skriptiriviä HTML-tiedostossa riittää. (TensorFlow.js n.d.)</w:t>
       </w:r>
     </w:p>
     <w:p>
@@ -1184,40 +1446,65 @@
         <w:rPr>
           <w:noProof/>
         </w:rPr>
+        <w:t>Toteutimme käsin kirjoitettujen numeroiden tunnistamiseen kykenevän neuroverkon. Käytämme valmista dataa verkon opettamiseen ja selainkäyttöliittymässä voi piirtää numeroita ja mallimme tulkitsee sitä. Esittelemme tätä opintojakson seminaaripäivänä. Ohjelmakoodimme on saatavilla GitHub:sta</w:t>
+      </w:r>
+      <w:r>
+        <w:rPr>
+          <w:noProof/>
+        </w:rPr>
+        <w:t xml:space="preserve"> (kts. liite)</w:t>
+      </w:r>
+      <w:r>
+        <w:rPr>
+          <w:noProof/>
+        </w:rPr>
+        <w:t xml:space="preserve"> ja sen voi rakentaa npm install –komennolla (vaatii Node.js-asennuksen).</w:t>
+      </w:r>
+    </w:p>
+    <w:p>
+      <w:pPr>
+        <w:rPr>
+          <w:noProof/>
+        </w:rPr>
+      </w:pPr>
+      <w:r>
+        <w:rPr>
+          <w:noProof/>
+        </w:rPr>
         <w:t>Esittelemme tässä raportissa lyhyesti käyttämäämme konvoluutio-neuroverkkoa, joka on tehokas kuvantunnistuksessa. Sen jälkeen käymme läpi TensorFlow.js:n syntaksia koodiotteella, jossa verkkomme alustetaan. Lopuksi pohdimme tehtyä työtä ja jatkokehityskohteita.</w:t>
       </w:r>
     </w:p>
     <w:p>
       <w:pPr>
-        <w:pStyle w:val="Heading1"/>
+        <w:pStyle w:val="Otsikko1"/>
         <w:rPr>
           <w:noProof/>
         </w:rPr>
       </w:pPr>
-      <w:bookmarkStart w:id="1" w:name="_Toc531720780"/>
+      <w:bookmarkStart w:id="2" w:name="_Toc531724530"/>
       <w:r>
         <w:rPr>
           <w:noProof/>
         </w:rPr>
         <w:t>Neuroverkot</w:t>
       </w:r>
-      <w:bookmarkEnd w:id="1"/>
-    </w:p>
-    <w:p>
-      <w:pPr>
-        <w:pStyle w:val="Heading2"/>
+      <w:bookmarkEnd w:id="2"/>
+    </w:p>
+    <w:p>
+      <w:pPr>
+        <w:pStyle w:val="Otsikko2"/>
         <w:rPr>
           <w:noProof/>
         </w:rPr>
       </w:pPr>
-      <w:bookmarkStart w:id="2" w:name="_Toc531720781"/>
+      <w:bookmarkStart w:id="3" w:name="_Toc531724531"/>
       <w:r>
         <w:rPr>
           <w:noProof/>
         </w:rPr>
         <w:t>Yleistä</w:t>
       </w:r>
-      <w:bookmarkEnd w:id="2"/>
+      <w:bookmarkEnd w:id="3"/>
     </w:p>
     <w:p>
       <w:pPr>
@@ -1234,12 +1521,12 @@
     </w:p>
     <w:p>
       <w:pPr>
-        <w:pStyle w:val="Heading2"/>
+        <w:pStyle w:val="Otsikko2"/>
         <w:rPr>
           <w:noProof/>
         </w:rPr>
       </w:pPr>
-      <w:bookmarkStart w:id="3" w:name="_Toc531720782"/>
+      <w:bookmarkStart w:id="4" w:name="_Toc531724532"/>
       <w:r>
         <w:rPr>
           <w:noProof/>
@@ -1247,7 +1534,7 @@
         <w:lastRenderedPageBreak/>
         <w:t>Motivaatio neuroverkkojen taustalla ja Sigma-neuroni ja konvoluutio-neuroverkko</w:t>
       </w:r>
-      <w:bookmarkEnd w:id="3"/>
+      <w:bookmarkEnd w:id="4"/>
     </w:p>
     <w:p>
       <w:pPr>
@@ -1259,31 +1546,106 @@
         <w:rPr>
           <w:noProof/>
         </w:rPr>
-        <w:t>Keinotekoisilla neuroverkoilla mallinnetaan ihmisaivojen toimintaa, joka kykenee erilaisissa olosuhteissa luokittelemaan havainnot tehokkaasti. Aivot tallentavat tietoa malleina, jolloin se soveltuu potentiaalisesti monenlaisiin havaintotilanteihin. Esimerkiksi objektien, kuten toisten ihmisten kasvojen, havainnointi on mahdollista eri katselukulmista. (Taari 2017, 12-13.)</w:t>
-      </w:r>
-    </w:p>
-    <w:p>
-      <w:pPr>
+        <w:t>Keinotekoisilla neuroverkoilla mallinnetaan ihmisaivojen toimintaa, joka kykenee erilaisissa olosuhteissa luokittelemaan havainnot tehokkaasti. Aivot tallentavat tietoa malleina j</w:t>
+      </w:r>
+      <w:r>
         <w:rPr>
           <w:noProof/>
         </w:rPr>
-      </w:pPr>
+        <w:t>a</w:t>
+      </w:r>
       <w:r>
         <w:rPr>
           <w:noProof/>
         </w:rPr>
-        <w:t>Neuroverkoissa on neuroneiksi kutsuttuja solmuja, joihin tyypillisesti syötetään monia arvoja ja ne generoivat syötteeksi yhden arvon. Sigma-neuronit voivat käsitellä liukuvia lukuja binaarien sijasta, joten ne ovat monikäyttöisiä verkkomallien toteutuksissa. Siis syötteiden ja tulosteiden arvot ovat tarkemmat. (Mts. 13.)</w:t>
+        <w:t xml:space="preserve"> </w:t>
+      </w:r>
+      <w:r>
+        <w:rPr>
+          <w:noProof/>
+        </w:rPr>
+        <w:t>mallit</w:t>
+      </w:r>
+      <w:r>
+        <w:rPr>
+          <w:noProof/>
+        </w:rPr>
+        <w:t xml:space="preserve"> soveltu</w:t>
+      </w:r>
+      <w:r>
+        <w:rPr>
+          <w:noProof/>
+        </w:rPr>
+        <w:t>vat</w:t>
+      </w:r>
+      <w:r>
+        <w:rPr>
+          <w:noProof/>
+        </w:rPr>
+        <w:t xml:space="preserve"> potentiaalisesti monenlaisiin havaintotilanteihin. Esimerkiksi objektien, kuten toisten ihmisten kasvojen, havainnointi on mahdollista eri katselukulmista. (Taari 2017, 12-13.)</w:t>
+      </w:r>
+    </w:p>
+    <w:p>
+      <w:pPr>
+        <w:rPr>
+          <w:noProof/>
+        </w:rPr>
+      </w:pPr>
+      <w:r>
+        <w:rPr>
+          <w:noProof/>
+        </w:rPr>
+        <w:t xml:space="preserve">Neuroverkoissa on neuroneiksi kutsuttuja solmuja, joihin tyypillisesti syötetään monia arvoja ja ne generoivat syötteeksi yhden arvon. Sigma-neuronit voivat käsitellä </w:t>
+      </w:r>
+      <w:r>
+        <w:rPr>
+          <w:noProof/>
+        </w:rPr>
+        <w:t>desimaalilukuja</w:t>
+      </w:r>
+      <w:r>
+        <w:rPr>
+          <w:noProof/>
+        </w:rPr>
+        <w:t xml:space="preserve"> </w:t>
+      </w:r>
+      <w:r>
+        <w:rPr>
+          <w:noProof/>
+        </w:rPr>
+        <w:t>kokonaislukujun</w:t>
+      </w:r>
+      <w:r>
+        <w:rPr>
+          <w:noProof/>
+        </w:rPr>
+        <w:t xml:space="preserve"> sijasta, joten ne ovat monikäyttöisiä verkkomallien toteutuksissa. Siis syötteiden ja tulosteiden arvot ovat tarkemmat. (Mts. 13.)</w:t>
       </w:r>
     </w:p>
     <w:p>
       <w:pPr>
         <w:keepNext/>
-      </w:pPr>
-      <w:r>
         <w:rPr>
           <w:noProof/>
         </w:rPr>
-        <w:t xml:space="preserve">Konvoluutio-neuroverkko on monikerroksinen myötäkytkentäverkko, jossa edellisten neuronikerrosten tulos vaikuttaa seuraavaan kerroksiin. Konvoluutioverkossa kaikki edellisen kerroksen neuronit eivät kuitenkaan vaikuta kaikkiin seuraavan kerroksen neuroneihin. Neuronit käsittelevät pientä osaa kuvasta ja keskittyvät siinä oleviin eroavaisuuksiin kuvien luokittelussa. Tavoitteena on jatkuvasti edetä tarkemmasta kuvasta epätarkempaan, jolloin karkeustason noustessa verkko kestää pientä vääristymistä. </w:t>
+      </w:pPr>
+      <w:r>
+        <w:rPr>
+          <w:noProof/>
+        </w:rPr>
+        <w:t>Konvoluutio-neuroverkko on monikerroksinen myötäkytkentäverkko, jossa edellisten neuronikerrosten tulos vaikuttaa seuraavaan kerroksiin. Konvoluutioverkossa kaikki edellisen kerroksen neuronit eivät kuitenkaan vaikuta kaikkiin seuraavan kerroksen neuroneihin. Neuronit käsittelevät pientä osaa kuvasta ja keskittyvät siinä oleviin eroavaisuuksiin kuvien luokittelussa. Tavoitteena on jatkuvasti edetä tarkemmasta kuvasta epätarkempaan, jolloin karkeustason noustessa verkko kestää pientä</w:t>
+      </w:r>
+      <w:r>
+        <w:rPr>
+          <w:noProof/>
+        </w:rPr>
+        <w:t xml:space="preserve"> v</w:t>
+      </w:r>
+      <w:r>
+        <w:rPr>
+          <w:noProof/>
+        </w:rPr>
+        <w:t xml:space="preserve">ääristymistä. </w:t>
       </w:r>
       <w:r>
         <w:t xml:space="preserve">Toisin sanoen </w:t>
@@ -1294,6 +1656,11 @@
         </w:rPr>
         <w:t>verkko tunnistaa esimerkiksi tietyn numeron oikein, vaikka sitä ei aina piirtäisi täsmälleen samalla tavalla. (Mts. 20-22.)</w:t>
       </w:r>
+    </w:p>
+    <w:p>
+      <w:pPr>
+        <w:keepNext/>
+      </w:pPr>
       <w:r>
         <w:rPr>
           <w:noProof/>
@@ -1343,8 +1710,9 @@
     </w:p>
     <w:p>
       <w:pPr>
-        <w:pStyle w:val="Caption"/>
-      </w:pPr>
+        <w:pStyle w:val="Kuvaotsikko"/>
+      </w:pPr>
+      <w:bookmarkStart w:id="5" w:name="_Toc531724580"/>
       <w:r>
         <w:t xml:space="preserve">Kuva </w:t>
       </w:r>
@@ -1357,19 +1725,20 @@
         </w:r>
       </w:fldSimple>
       <w:r>
-        <w:t>, neuroverkon rakenne ohjelmassamme.</w:t>
-      </w:r>
-    </w:p>
-    <w:p>
-      <w:pPr>
-        <w:pStyle w:val="Heading1"/>
-      </w:pPr>
-      <w:bookmarkStart w:id="4" w:name="_Toc531720783"/>
+        <w:t xml:space="preserve"> Neuroverkon rakenne ohjelmassamme</w:t>
+      </w:r>
+      <w:bookmarkEnd w:id="5"/>
+    </w:p>
+    <w:p>
+      <w:pPr>
+        <w:pStyle w:val="Otsikko1"/>
+      </w:pPr>
+      <w:bookmarkStart w:id="6" w:name="_Toc531724533"/>
       <w:r>
         <w:lastRenderedPageBreak/>
         <w:t>Käsinkirjoitettujen numeroiden tunnistaminen</w:t>
       </w:r>
-      <w:bookmarkEnd w:id="4"/>
+      <w:bookmarkEnd w:id="6"/>
     </w:p>
     <w:p>
       <w:r>
@@ -1421,21 +1790,41 @@
           <w:rFonts w:ascii="Calibri" w:eastAsia="Calibri" w:hAnsi="Calibri" w:cs="Calibri"/>
           <w:szCs w:val="24"/>
         </w:rPr>
-        <w:t>, C. N. d.)</w:t>
-      </w:r>
-      <w:r>
-        <w:t xml:space="preserve"> valmiita kuvia mallin opettamiseen ja lisäsimme ohjelmaan kentän, johon voi piirtää numeron ja antaa mallille tunnistettavaksi.</w:t>
-      </w:r>
-    </w:p>
-    <w:p>
-      <w:pPr>
-        <w:pStyle w:val="Heading2"/>
-      </w:pPr>
-      <w:bookmarkStart w:id="5" w:name="_Toc531720784"/>
+        <w:t xml:space="preserve">, C. </w:t>
+      </w:r>
+      <w:r>
+        <w:rPr>
+          <w:rFonts w:ascii="Calibri" w:eastAsia="Calibri" w:hAnsi="Calibri" w:cs="Calibri"/>
+          <w:szCs w:val="24"/>
+        </w:rPr>
+        <w:t>n</w:t>
+      </w:r>
+      <w:r>
+        <w:rPr>
+          <w:rFonts w:ascii="Calibri" w:eastAsia="Calibri" w:hAnsi="Calibri" w:cs="Calibri"/>
+          <w:szCs w:val="24"/>
+        </w:rPr>
+        <w:t>. d.)</w:t>
+      </w:r>
+      <w:r>
+        <w:t xml:space="preserve"> valmiita kuvia mallin opettamiseen ja lisäsimme ohjelmaan </w:t>
+      </w:r>
+      <w:r>
+        <w:t>piirto</w:t>
+      </w:r>
+      <w:r>
+        <w:t>kentän, johon voi piirtää numeron ja antaa mallille tunnistettavaksi.</w:t>
+      </w:r>
+    </w:p>
+    <w:p>
+      <w:pPr>
+        <w:pStyle w:val="Otsikko2"/>
+      </w:pPr>
+      <w:bookmarkStart w:id="7" w:name="_Toc531724534"/>
       <w:r>
         <w:t>Mallin luonti</w:t>
       </w:r>
-      <w:bookmarkEnd w:id="5"/>
+      <w:bookmarkEnd w:id="7"/>
     </w:p>
     <w:p>
       <w:r>
@@ -1458,6 +1847,7 @@
         <w:t>) luomisella.</w:t>
       </w:r>
     </w:p>
+    <w:p/>
     <w:p>
       <w:pPr>
         <w:keepNext/>
@@ -1511,27 +1901,51 @@
     </w:p>
     <w:p>
       <w:pPr>
-        <w:pStyle w:val="Caption"/>
-      </w:pPr>
+        <w:pStyle w:val="Kuvaotsikko"/>
+      </w:pPr>
+      <w:bookmarkStart w:id="8" w:name="_Toc531724581"/>
       <w:r>
         <w:t xml:space="preserve">Kuva </w:t>
       </w:r>
-      <w:fldSimple w:instr=" SEQ Kuva \* ARABIC ">
-        <w:r>
-          <w:rPr>
-            <w:noProof/>
-          </w:rPr>
-          <w:t>2</w:t>
-        </w:r>
-      </w:fldSimple>
+      <w:r>
+        <w:rPr>
+          <w:noProof/>
+        </w:rPr>
+        <w:fldChar w:fldCharType="begin"/>
+      </w:r>
+      <w:r>
+        <w:rPr>
+          <w:noProof/>
+        </w:rPr>
+        <w:instrText xml:space="preserve"> SEQ Kuva \* ARABIC </w:instrText>
+      </w:r>
+      <w:r>
+        <w:rPr>
+          <w:noProof/>
+        </w:rPr>
+        <w:fldChar w:fldCharType="separate"/>
+      </w:r>
+      <w:r>
+        <w:rPr>
+          <w:noProof/>
+        </w:rPr>
+        <w:t>2</w:t>
+      </w:r>
+      <w:r>
+        <w:rPr>
+          <w:noProof/>
+        </w:rPr>
+        <w:fldChar w:fldCharType="end"/>
+      </w:r>
       <w:r>
         <w:t>, koodista ote, missä luodaan neuroverkon tasot.</w:t>
       </w:r>
+      <w:bookmarkEnd w:id="8"/>
     </w:p>
     <w:p/>
     <w:p>
       <w:r>
-        <w:t xml:space="preserve"> Malliin luodaan kuusi kerrosta, ensimmäisenä on kaksiulotteinen konvoluutiokerros (</w:t>
+        <w:t>Malliin luodaan kuusi kerrosta, ensimmäisenä on kaksiulotteinen konvoluutiokerros (</w:t>
       </w:r>
       <w:proofErr w:type="spellStart"/>
       <w:r>
@@ -1544,15 +1958,13 @@
     </w:p>
     <w:p>
       <w:r>
-        <w:br/>
-      </w:r>
-      <w:r>
+        <w:lastRenderedPageBreak/>
         <w:t>Kerrokselle määritellään erilaisia parametrejä:</w:t>
       </w:r>
     </w:p>
     <w:p>
       <w:pPr>
-        <w:pStyle w:val="ListParagraph"/>
+        <w:pStyle w:val="Luettelokappale"/>
         <w:numPr>
           <w:ilvl w:val="0"/>
           <w:numId w:val="3"/>
@@ -1563,7 +1975,6 @@
       </w:pPr>
       <w:proofErr w:type="spellStart"/>
       <w:r>
-        <w:lastRenderedPageBreak/>
         <w:t>InputShape</w:t>
       </w:r>
       <w:proofErr w:type="spellEnd"/>
@@ -1602,7 +2013,7 @@
     </w:p>
     <w:p>
       <w:pPr>
-        <w:pStyle w:val="ListParagraph"/>
+        <w:pStyle w:val="Luettelokappale"/>
         <w:numPr>
           <w:ilvl w:val="0"/>
           <w:numId w:val="3"/>
@@ -1629,7 +2040,7 @@
     </w:p>
     <w:p>
       <w:pPr>
-        <w:pStyle w:val="ListParagraph"/>
+        <w:pStyle w:val="Luettelokappale"/>
         <w:numPr>
           <w:ilvl w:val="0"/>
           <w:numId w:val="3"/>
@@ -1681,7 +2092,7 @@
     </w:p>
     <w:p>
       <w:pPr>
-        <w:pStyle w:val="ListParagraph"/>
+        <w:pStyle w:val="Luettelokappale"/>
         <w:numPr>
           <w:ilvl w:val="0"/>
           <w:numId w:val="3"/>
@@ -1724,7 +2135,7 @@
     </w:p>
     <w:p>
       <w:pPr>
-        <w:pStyle w:val="ListParagraph"/>
+        <w:pStyle w:val="Luettelokappale"/>
         <w:numPr>
           <w:ilvl w:val="0"/>
           <w:numId w:val="3"/>
@@ -1783,7 +2194,7 @@
     </w:p>
     <w:p>
       <w:pPr>
-        <w:pStyle w:val="ListParagraph"/>
+        <w:pStyle w:val="Luettelokappale"/>
         <w:numPr>
           <w:ilvl w:val="0"/>
           <w:numId w:val="3"/>
@@ -1859,7 +2270,7 @@
     </w:p>
     <w:p>
       <w:pPr>
-        <w:pStyle w:val="ListParagraph"/>
+        <w:pStyle w:val="Luettelokappale"/>
         <w:numPr>
           <w:ilvl w:val="0"/>
           <w:numId w:val="4"/>
@@ -1870,6 +2281,7 @@
       </w:pPr>
       <w:proofErr w:type="spellStart"/>
       <w:r>
+        <w:lastRenderedPageBreak/>
         <w:t>Units</w:t>
       </w:r>
       <w:proofErr w:type="spellEnd"/>
@@ -1879,7 +2291,7 @@
     </w:p>
     <w:p>
       <w:pPr>
-        <w:pStyle w:val="ListParagraph"/>
+        <w:pStyle w:val="Luettelokappale"/>
         <w:numPr>
           <w:ilvl w:val="0"/>
           <w:numId w:val="4"/>
@@ -1890,7 +2302,6 @@
       </w:pPr>
       <w:proofErr w:type="spellStart"/>
       <w:r>
-        <w:lastRenderedPageBreak/>
         <w:t>KernelInitializer</w:t>
       </w:r>
       <w:proofErr w:type="spellEnd"/>
@@ -1908,7 +2319,7 @@
     </w:p>
     <w:p>
       <w:pPr>
-        <w:pStyle w:val="ListParagraph"/>
+        <w:pStyle w:val="Luettelokappale"/>
         <w:numPr>
           <w:ilvl w:val="0"/>
           <w:numId w:val="4"/>
@@ -1941,6 +2352,14 @@
       <w:r>
         <w:t xml:space="preserve"> aikaisemmin määriteltyihin luokkiin. Luokka, jolla on isoin todennäköisyys, on tunnistamisen lopputulos.</w:t>
       </w:r>
+    </w:p>
+    <w:p>
+      <w:pPr>
+        <w:pStyle w:val="Luettelokappale"/>
+        <w:rPr>
+          <w:szCs w:val="24"/>
+        </w:rPr>
+      </w:pPr>
     </w:p>
     <w:p>
       <w:pPr>
@@ -1995,19 +2414,42 @@
     </w:p>
     <w:p>
       <w:pPr>
-        <w:pStyle w:val="Caption"/>
-      </w:pPr>
+        <w:pStyle w:val="Kuvaotsikko"/>
+      </w:pPr>
+      <w:bookmarkStart w:id="9" w:name="_Toc531724582"/>
       <w:r>
         <w:t xml:space="preserve">Kuva </w:t>
       </w:r>
-      <w:fldSimple w:instr=" SEQ Kuva \* ARABIC ">
-        <w:r>
-          <w:rPr>
-            <w:noProof/>
-          </w:rPr>
-          <w:t>3</w:t>
-        </w:r>
-      </w:fldSimple>
+      <w:r>
+        <w:rPr>
+          <w:noProof/>
+        </w:rPr>
+        <w:fldChar w:fldCharType="begin"/>
+      </w:r>
+      <w:r>
+        <w:rPr>
+          <w:noProof/>
+        </w:rPr>
+        <w:instrText xml:space="preserve"> SEQ Kuva \* ARABIC </w:instrText>
+      </w:r>
+      <w:r>
+        <w:rPr>
+          <w:noProof/>
+        </w:rPr>
+        <w:fldChar w:fldCharType="separate"/>
+      </w:r>
+      <w:r>
+        <w:rPr>
+          <w:noProof/>
+        </w:rPr>
+        <w:t>3</w:t>
+      </w:r>
+      <w:r>
+        <w:rPr>
+          <w:noProof/>
+        </w:rPr>
+        <w:fldChar w:fldCharType="end"/>
+      </w:r>
       <w:r>
         <w:t xml:space="preserve">, tunnistettu numero on 7 </w:t>
       </w:r>
@@ -2019,6 +2461,7 @@
       <w:r>
         <w:t>.</w:t>
       </w:r>
+      <w:bookmarkEnd w:id="9"/>
     </w:p>
     <w:p/>
     <w:p>
@@ -2046,7 +2489,7 @@
     </w:p>
     <w:p>
       <w:pPr>
-        <w:pStyle w:val="ListParagraph"/>
+        <w:pStyle w:val="Luettelokappale"/>
         <w:numPr>
           <w:ilvl w:val="0"/>
           <w:numId w:val="2"/>
@@ -2097,7 +2540,13 @@
       </w:r>
       <w:proofErr w:type="spellEnd"/>
       <w:r>
-        <w:t xml:space="preserve"> tekniikka minimoi häviön laskemalla häviön gradientit käyttämällä mallin parametrejä, jotka on käsitelty opetusdatalla. SGD käyttää yhtä satunnaisesti valittua dataa koko datan asemesta (</w:t>
+        <w:t xml:space="preserve"> </w:t>
+      </w:r>
+      <w:r>
+        <w:t>-</w:t>
+      </w:r>
+      <w:r>
+        <w:t>tekniikka minimoi häviön laskemalla häviön gradientit käyttämällä mallin parametrejä, jotka on käsitelty opetusdatalla. SGD käyttää yhtä satunnaisesti valittua dataa koko datan asemesta (</w:t>
       </w:r>
       <w:r>
         <w:rPr>
@@ -2151,7 +2600,7 @@
     </w:p>
     <w:p>
       <w:pPr>
-        <w:pStyle w:val="ListParagraph"/>
+        <w:pStyle w:val="Luettelokappale"/>
         <w:numPr>
           <w:ilvl w:val="0"/>
           <w:numId w:val="2"/>
@@ -2194,13 +2643,13 @@
     </w:p>
     <w:p>
       <w:pPr>
-        <w:pStyle w:val="Heading2"/>
-      </w:pPr>
-      <w:bookmarkStart w:id="6" w:name="_Toc531720785"/>
+        <w:pStyle w:val="Otsikko2"/>
+      </w:pPr>
+      <w:bookmarkStart w:id="10" w:name="_Toc531724535"/>
       <w:r>
         <w:t>Mallin opettaminen</w:t>
       </w:r>
-      <w:bookmarkEnd w:id="6"/>
+      <w:bookmarkEnd w:id="10"/>
     </w:p>
     <w:p>
       <w:r>
@@ -2208,7 +2657,13 @@
       </w:r>
       <w:proofErr w:type="spellStart"/>
       <w:r>
-        <w:t>APIsta</w:t>
+        <w:t>API</w:t>
+      </w:r>
+      <w:r>
+        <w:t>:</w:t>
+      </w:r>
+      <w:r>
+        <w:t>sta</w:t>
       </w:r>
       <w:proofErr w:type="spellEnd"/>
       <w:r>
@@ -2223,6 +2678,7 @@
         </w:rPr>
       </w:pPr>
       <w:r>
+        <w:lastRenderedPageBreak/>
         <w:t>Opettamista varten määritellään erän koko (</w:t>
       </w:r>
       <w:proofErr w:type="spellStart"/>
@@ -2301,23 +2757,7 @@
           <w:rFonts w:ascii="Calibri" w:eastAsia="Calibri" w:hAnsi="Calibri" w:cs="Calibri"/>
           <w:szCs w:val="24"/>
         </w:rPr>
-        <w:t>loop</w:t>
-      </w:r>
-      <w:r>
-        <w:rPr>
-          <w:rFonts w:ascii="Calibri" w:eastAsia="Calibri" w:hAnsi="Calibri" w:cs="Calibri"/>
-          <w:szCs w:val="24"/>
-        </w:rPr>
-        <w:t>i</w:t>
-      </w:r>
-      <w:bookmarkStart w:id="7" w:name="_GoBack"/>
-      <w:bookmarkEnd w:id="7"/>
-      <w:r>
-        <w:rPr>
-          <w:rFonts w:ascii="Calibri" w:eastAsia="Calibri" w:hAnsi="Calibri" w:cs="Calibri"/>
-          <w:szCs w:val="24"/>
-        </w:rPr>
-        <w:t>ssa</w:t>
+        <w:t>toistorakenteessa</w:t>
       </w:r>
       <w:proofErr w:type="spellEnd"/>
       <w:r>
@@ -2328,6 +2768,7 @@
         <w:t xml:space="preserve"> ja tensorien käsittely </w:t>
       </w:r>
       <w:proofErr w:type="spellStart"/>
+      <w:proofErr w:type="gramStart"/>
       <w:r>
         <w:rPr>
           <w:rFonts w:ascii="Calibri" w:eastAsia="Calibri" w:hAnsi="Calibri" w:cs="Calibri"/>
@@ -2341,7 +2782,29 @@
           <w:rFonts w:ascii="Calibri" w:eastAsia="Calibri" w:hAnsi="Calibri" w:cs="Calibri"/>
           <w:szCs w:val="24"/>
         </w:rPr>
-        <w:t>() funktion sisällä poistaa tarpeettomat tensorit muistista käytön jälkeen.</w:t>
+        <w:t>(</w:t>
+      </w:r>
+      <w:proofErr w:type="gramEnd"/>
+      <w:r>
+        <w:rPr>
+          <w:rFonts w:ascii="Calibri" w:eastAsia="Calibri" w:hAnsi="Calibri" w:cs="Calibri"/>
+          <w:szCs w:val="24"/>
+        </w:rPr>
+        <w:t>)</w:t>
+      </w:r>
+      <w:r>
+        <w:rPr>
+          <w:rFonts w:ascii="Calibri" w:eastAsia="Calibri" w:hAnsi="Calibri" w:cs="Calibri"/>
+          <w:szCs w:val="24"/>
+        </w:rPr>
+        <w:t>-</w:t>
+      </w:r>
+      <w:r>
+        <w:rPr>
+          <w:rFonts w:ascii="Calibri" w:eastAsia="Calibri" w:hAnsi="Calibri" w:cs="Calibri"/>
+          <w:szCs w:val="24"/>
+        </w:rPr>
+        <w:t>funktion sisällä poistaa tarpeettomat tensorit muistista käytön jälkeen.</w:t>
       </w:r>
       <w:r>
         <w:t xml:space="preserve"> (</w:t>
@@ -2454,7 +2917,21 @@
           <w:rFonts w:ascii="Calibri" w:eastAsia="Calibri" w:hAnsi="Calibri" w:cs="Calibri"/>
           <w:szCs w:val="24"/>
         </w:rPr>
-        <w:t>) funktiolla saamme muokattua datan haluamaamme muotoon.</w:t>
+        <w:t>)</w:t>
+      </w:r>
+      <w:r>
+        <w:rPr>
+          <w:rFonts w:ascii="Calibri" w:eastAsia="Calibri" w:hAnsi="Calibri" w:cs="Calibri"/>
+          <w:szCs w:val="24"/>
+        </w:rPr>
+        <w:t>-</w:t>
+      </w:r>
+      <w:r>
+        <w:rPr>
+          <w:rFonts w:ascii="Calibri" w:eastAsia="Calibri" w:hAnsi="Calibri" w:cs="Calibri"/>
+          <w:szCs w:val="24"/>
+        </w:rPr>
+        <w:t>funktiolla saamme muokattua datan haluamaamme muotoon.</w:t>
       </w:r>
       <w:r>
         <w:t xml:space="preserve"> (</w:t>
@@ -2529,7 +3006,7 @@
     </w:p>
     <w:p>
       <w:pPr>
-        <w:pStyle w:val="ListParagraph"/>
+        <w:pStyle w:val="Luettelokappale"/>
         <w:numPr>
           <w:ilvl w:val="0"/>
           <w:numId w:val="1"/>
@@ -2548,7 +3025,7 @@
     </w:p>
     <w:p>
       <w:pPr>
-        <w:pStyle w:val="ListParagraph"/>
+        <w:pStyle w:val="Luettelokappale"/>
         <w:numPr>
           <w:ilvl w:val="0"/>
           <w:numId w:val="1"/>
@@ -2567,7 +3044,7 @@
     </w:p>
     <w:p>
       <w:pPr>
-        <w:pStyle w:val="ListParagraph"/>
+        <w:pStyle w:val="Luettelokappale"/>
         <w:numPr>
           <w:ilvl w:val="0"/>
           <w:numId w:val="1"/>
@@ -2595,7 +3072,7 @@
     </w:p>
     <w:p>
       <w:pPr>
-        <w:pStyle w:val="ListParagraph"/>
+        <w:pStyle w:val="Luettelokappale"/>
         <w:numPr>
           <w:ilvl w:val="0"/>
           <w:numId w:val="1"/>
@@ -2649,13 +3126,13 @@
     </w:p>
     <w:p>
       <w:pPr>
-        <w:pStyle w:val="Heading2"/>
-      </w:pPr>
-      <w:bookmarkStart w:id="8" w:name="_Toc531720786"/>
+        <w:pStyle w:val="Otsikko2"/>
+      </w:pPr>
+      <w:bookmarkStart w:id="11" w:name="_Toc531724536"/>
       <w:r>
         <w:t>Tunnistus/ennustus</w:t>
       </w:r>
-      <w:bookmarkEnd w:id="8"/>
+      <w:bookmarkEnd w:id="11"/>
     </w:p>
     <w:p>
       <w:proofErr w:type="spellStart"/>
@@ -2672,7 +3149,13 @@
       </w:r>
       <w:proofErr w:type="spellEnd"/>
       <w:r>
-        <w:t>) funktioon saadaan syötteenä yksi kuva. Kuvan avulla funktio yrittää suorittaa ennustuksen. Kuvasta otetaan talteen alkuperäinen tunniste, jotta voimme verrata ennustuksen tulosta ja alkuperäistä tunnistetta.</w:t>
+        <w:t>)</w:t>
+      </w:r>
+      <w:r>
+        <w:t>-</w:t>
+      </w:r>
+      <w:r>
+        <w:t>funktioon saadaan syötteenä yksi kuva. Kuvan avulla funktio yrittää suorittaa ennustuksen. Kuvasta otetaan talteen alkuperäinen tunniste, jotta voimme verrata ennustuksen tulosta ja alkuperäistä tunnistetta.</w:t>
       </w:r>
     </w:p>
     <w:p>
@@ -2709,42 +3192,122 @@
       </w:r>
       <w:proofErr w:type="spellEnd"/>
       <w:r>
-        <w:t xml:space="preserve"> 2018.)</w:t>
-      </w:r>
-    </w:p>
-    <w:p>
-      <w:pPr>
-        <w:pStyle w:val="Heading1"/>
+        <w:t xml:space="preserve"> 2018</w:t>
+      </w:r>
+      <w:r>
+        <w:t>.</w:t>
+      </w:r>
+      <w:r>
+        <w:t>)</w:t>
+      </w:r>
+    </w:p>
+    <w:p>
+      <w:pPr>
+        <w:pStyle w:val="Otsikko1"/>
         <w:rPr>
           <w:noProof/>
         </w:rPr>
       </w:pPr>
-      <w:bookmarkStart w:id="9" w:name="_Toc531720787"/>
+      <w:bookmarkStart w:id="12" w:name="_Toc531724537"/>
       <w:r>
         <w:lastRenderedPageBreak/>
         <w:t>Pohdinta</w:t>
       </w:r>
-      <w:bookmarkEnd w:id="9"/>
-    </w:p>
-    <w:p>
-      <w:r>
-        <w:t>Työ onnistui hyvin. Pääsimme tunnistamaan omia käsin kirjoitettuja numeroita, mitkä tekoäly tunnisti onnistuneesti pääsääntöisesti. Mielenkiintoista olisi ollut vielä opettaa tekoälyä juurikin omilla piirtämillä numeroilla ja katsoa, kuinka hyvin se oppisi niistä. Tämä tosin olisi vienyt niin paljon aikaa, että sitä ei ehditty tämän laajuisessa tutkimuksessa toteuttamaan.</w:t>
-      </w:r>
-    </w:p>
-    <w:p>
-      <w:r>
-        <w:t>TensorFlow.js on hyvä valmis ohjelmisto paketti alkaa kokeilemaan ja koodaamaan itse tekoälyä. Sen asentaminen on helpompaa kuin python versio Windowsille. Python versiota kokeiltiin asentaa, mutta toimintaympäristöä ei saatu toimimaan koneilla.</w:t>
+      <w:bookmarkEnd w:id="12"/>
+    </w:p>
+    <w:p>
+      <w:r>
+        <w:t>Työ onnistui hyvin. Pääsimme tunnistamaan omia käsin kirjoitettuja numeroita, mitkä tekoäly tunnisti onnistuneesti pääsääntöisesti.</w:t>
+      </w:r>
+      <w:r>
+        <w:t xml:space="preserve"> Ei kuitenkaan yhtä hyvin kuin testidataa vasten. Luultavasti yksi vaikuttava seikka on se, että itse piirretyissä kuvissa pikselit ovat joko mustia tai valkoisia. Opetusdatassa on myös harmaan sävyjä.</w:t>
+      </w:r>
+      <w:r>
+        <w:t xml:space="preserve"> </w:t>
+      </w:r>
+    </w:p>
+    <w:p>
+      <w:r>
+        <w:t>Mielenkiintoista olisi ollut vielä opettaa tekoälyä juurikin omilla piirtämillä numeroilla ja katsoa, kuinka hyvin se oppisi niistä. Tämä tosin olisi vienyt niin paljon aikaa, että sitä ei ehditty tämän laajuisessa tutkimuksessa toteuttamaan.</w:t>
+      </w:r>
+      <w:r>
+        <w:t xml:space="preserve"> Lisäksi olisi ollut hyödyllistä toteuttaa käänteisvärien käyttö ja tutkia onnistuuko verkko tunnistamaan numeroita lainkaan.</w:t>
+      </w:r>
+    </w:p>
+    <w:p>
+      <w:r>
+        <w:t>TensorFlow.js on hyvä valmis ohjelmistopaketti</w:t>
+      </w:r>
+      <w:r>
+        <w:t xml:space="preserve">, jolla voi </w:t>
+      </w:r>
+      <w:r>
+        <w:t>kokeil</w:t>
+      </w:r>
+      <w:r>
+        <w:t>la</w:t>
+      </w:r>
+      <w:r>
+        <w:t xml:space="preserve"> ja </w:t>
+      </w:r>
+      <w:r>
+        <w:t>ohjelmoida</w:t>
+      </w:r>
+      <w:r>
+        <w:t xml:space="preserve"> itse tekoälyä. Sen asentaminen</w:t>
+      </w:r>
+      <w:r>
+        <w:t xml:space="preserve"> ja käyttöönotto</w:t>
+      </w:r>
+      <w:r>
+        <w:t xml:space="preserve"> on helpompaa kuin python</w:t>
+      </w:r>
+      <w:r>
+        <w:t>-</w:t>
+      </w:r>
+      <w:r>
+        <w:t>versio Windowsille. Python</w:t>
+      </w:r>
+      <w:r>
+        <w:t>-</w:t>
+      </w:r>
+      <w:r>
+        <w:t>versiota kokeiltiin asentaa, mutta toimintaympäristöä ei saatu toimimaan koneilla.</w:t>
+      </w:r>
+    </w:p>
+    <w:p>
+      <w:r>
+        <w:t xml:space="preserve">Lähdekoodit ovat GitHub-palvelussa, </w:t>
+      </w:r>
+      <w:r>
+        <w:t>koska ohjelma on useassa tiedostossa ja rivejä on lähes tuhat. Osoite on liitteenä.</w:t>
+      </w:r>
+    </w:p>
+    <w:p>
+      <w:pPr>
+        <w:spacing w:before="0" w:after="160" w:line="259" w:lineRule="auto"/>
+        <w:rPr>
+          <w:rFonts w:asciiTheme="majorHAnsi" w:eastAsiaTheme="majorEastAsia" w:hAnsiTheme="majorHAnsi" w:cstheme="majorBidi"/>
+          <w:b/>
+          <w:color w:val="000000" w:themeColor="text1"/>
+          <w:sz w:val="36"/>
+          <w:szCs w:val="32"/>
+        </w:rPr>
+      </w:pPr>
+      <w:bookmarkStart w:id="13" w:name="_Toc531724538"/>
+      <w:r>
+        <w:br w:type="page"/>
       </w:r>
     </w:p>
     <w:p>
       <w:pPr>
         <w:pStyle w:val="NumeroimatonHeading1"/>
       </w:pPr>
-      <w:bookmarkStart w:id="10" w:name="_Toc531720788"/>
-      <w:r>
+      <w:r>
+        <w:lastRenderedPageBreak/>
         <w:t>Lähteet</w:t>
       </w:r>
-      <w:bookmarkEnd w:id="10"/>
+      <w:bookmarkEnd w:id="13"/>
     </w:p>
     <w:p>
       <w:r>
@@ -2771,7 +3334,7 @@
       <w:hyperlink r:id="rId13">
         <w:r>
           <w:rPr>
-            <w:rStyle w:val="Hyperlink"/>
+            <w:rStyle w:val="Hyperlinkki"/>
             <w:rFonts w:ascii="Calibri" w:eastAsia="Calibri" w:hAnsi="Calibri" w:cs="Calibri"/>
             <w:szCs w:val="24"/>
           </w:rPr>
@@ -2831,7 +3394,7 @@
       <w:hyperlink r:id="rId14">
         <w:r>
           <w:rPr>
-            <w:rStyle w:val="Hyperlink"/>
+            <w:rStyle w:val="Hyperlinkki"/>
             <w:rFonts w:ascii="Calibri" w:eastAsia="Calibri" w:hAnsi="Calibri" w:cs="Calibri"/>
             <w:szCs w:val="24"/>
           </w:rPr>
@@ -2866,7 +3429,7 @@
       <w:hyperlink r:id="rId15">
         <w:r>
           <w:rPr>
-            <w:rStyle w:val="Hyperlink"/>
+            <w:rStyle w:val="Hyperlinkki"/>
             <w:rFonts w:ascii="Calibri" w:eastAsia="Calibri" w:hAnsi="Calibri" w:cs="Calibri"/>
             <w:szCs w:val="24"/>
           </w:rPr>
@@ -2930,7 +3493,7 @@
       <w:hyperlink r:id="rId16">
         <w:r>
           <w:rPr>
-            <w:rStyle w:val="Hyperlink"/>
+            <w:rStyle w:val="Hyperlinkki"/>
             <w:rFonts w:ascii="Calibri" w:eastAsia="Calibri" w:hAnsi="Calibri" w:cs="Calibri"/>
             <w:szCs w:val="24"/>
             <w:lang w:val="en-US"/>
@@ -3024,7 +3587,7 @@
       <w:hyperlink r:id="rId17">
         <w:r>
           <w:rPr>
-            <w:rStyle w:val="Hyperlink"/>
+            <w:rStyle w:val="Hyperlinkki"/>
             <w:rFonts w:ascii="Calibri" w:eastAsia="Calibri" w:hAnsi="Calibri" w:cs="Calibri"/>
             <w:szCs w:val="24"/>
           </w:rPr>
@@ -3040,15 +3603,8 @@
       </w:r>
     </w:p>
     <w:p>
-      <w:pPr>
-        <w:rPr>
-          <w:rFonts w:ascii="Calibri" w:eastAsia="Calibri" w:hAnsi="Calibri" w:cs="Calibri"/>
-          <w:szCs w:val="24"/>
-        </w:rPr>
-      </w:pPr>
-      <w:proofErr w:type="spellStart"/>
-      <w:r>
-        <w:lastRenderedPageBreak/>
+      <w:proofErr w:type="spellStart"/>
+      <w:r>
         <w:t>Taari</w:t>
       </w:r>
       <w:proofErr w:type="spellEnd"/>
@@ -3079,7 +3635,7 @@
       <w:hyperlink r:id="rId18">
         <w:r>
           <w:rPr>
-            <w:rStyle w:val="Hyperlink"/>
+            <w:rStyle w:val="Hyperlinkki"/>
           </w:rPr>
           <w:t>https://www.theseus.fi/bitstream/handle/10024/131097/Opinnaytetyo-julkaisu.pdf?sequence=1&amp;isAllowed=y</w:t>
         </w:r>
@@ -3089,26 +3645,26 @@
       </w:r>
     </w:p>
     <w:p>
-      <w:pPr>
-        <w:rPr>
-          <w:rFonts w:ascii="Calibri" w:eastAsia="Calibri" w:hAnsi="Calibri" w:cs="Calibri"/>
-          <w:szCs w:val="24"/>
-        </w:rPr>
-      </w:pPr>
-      <w:r>
-        <w:rPr>
-          <w:rFonts w:ascii="Calibri" w:eastAsia="Calibri" w:hAnsi="Calibri" w:cs="Calibri"/>
-          <w:szCs w:val="24"/>
-          <w:lang w:val="en-US"/>
-        </w:rPr>
-        <w:t xml:space="preserve">Training on Images: Recognizing Handwritten Digits with a Convolutional Neural Network. </w:t>
-      </w:r>
-      <w:r>
-        <w:rPr>
-          <w:rFonts w:ascii="Calibri" w:eastAsia="Calibri" w:hAnsi="Calibri" w:cs="Calibri"/>
-          <w:szCs w:val="24"/>
-        </w:rPr>
-        <w:t>N. d. Tutoriaali kuvantunnistuksesta. Viitattu 4.12.2018.</w:t>
+      <w:r>
+        <w:t xml:space="preserve">TensorFlow.js. </w:t>
+      </w:r>
+      <w:proofErr w:type="spellStart"/>
+      <w:r>
+        <w:t>N.d</w:t>
+      </w:r>
+      <w:proofErr w:type="spellEnd"/>
+      <w:r>
+        <w:t xml:space="preserve">. Tuote- ja dokumentaatiosivu. </w:t>
+      </w:r>
+      <w:r>
+        <w:rPr>
+          <w:rFonts w:ascii="Calibri" w:eastAsia="Calibri" w:hAnsi="Calibri" w:cs="Calibri"/>
+          <w:szCs w:val="24"/>
+        </w:rPr>
+        <w:t>Viitattu</w:t>
+      </w:r>
+      <w:r>
+        <w:t xml:space="preserve"> 2.12.2018.</w:t>
       </w:r>
       <w:r>
         <w:br/>
@@ -3116,7 +3672,51 @@
       <w:hyperlink r:id="rId19">
         <w:r>
           <w:rPr>
-            <w:rStyle w:val="Hyperlink"/>
+            <w:rStyle w:val="Hyperlinkki"/>
+            <w:rFonts w:ascii="Calibri" w:eastAsia="Calibri" w:hAnsi="Calibri" w:cs="Calibri"/>
+            <w:szCs w:val="24"/>
+          </w:rPr>
+          <w:t>https://js.tensorflow.org/</w:t>
+        </w:r>
+      </w:hyperlink>
+      <w:r>
+        <w:rPr>
+          <w:rFonts w:ascii="Calibri" w:eastAsia="Calibri" w:hAnsi="Calibri" w:cs="Calibri"/>
+          <w:szCs w:val="24"/>
+          <w:u w:val="single"/>
+        </w:rPr>
+        <w:t>.</w:t>
+      </w:r>
+    </w:p>
+    <w:p>
+      <w:pPr>
+        <w:rPr>
+          <w:rFonts w:ascii="Calibri" w:eastAsia="Calibri" w:hAnsi="Calibri" w:cs="Calibri"/>
+          <w:szCs w:val="24"/>
+        </w:rPr>
+      </w:pPr>
+      <w:r>
+        <w:rPr>
+          <w:rFonts w:ascii="Calibri" w:eastAsia="Calibri" w:hAnsi="Calibri" w:cs="Calibri"/>
+          <w:szCs w:val="24"/>
+          <w:lang w:val="en-US"/>
+        </w:rPr>
+        <w:t xml:space="preserve">Training on Images: Recognizing Handwritten Digits with a Convolutional Neural Network. </w:t>
+      </w:r>
+      <w:r>
+        <w:rPr>
+          <w:rFonts w:ascii="Calibri" w:eastAsia="Calibri" w:hAnsi="Calibri" w:cs="Calibri"/>
+          <w:szCs w:val="24"/>
+        </w:rPr>
+        <w:t>N. d. Tutoriaali kuvantunnistuksesta. Viitattu 4.12.2018.</w:t>
+      </w:r>
+      <w:r>
+        <w:br/>
+      </w:r>
+      <w:hyperlink r:id="rId20">
+        <w:r>
+          <w:rPr>
+            <w:rStyle w:val="Hyperlinkki"/>
             <w:rFonts w:ascii="Calibri" w:eastAsia="Calibri" w:hAnsi="Calibri" w:cs="Calibri"/>
             <w:szCs w:val="24"/>
           </w:rPr>
@@ -3132,81 +3732,45 @@
       </w:r>
     </w:p>
     <w:p>
-      <w:r>
-        <w:t xml:space="preserve">TensorFlow.js. </w:t>
-      </w:r>
-      <w:proofErr w:type="spellStart"/>
-      <w:r>
-        <w:t>N.d</w:t>
-      </w:r>
-      <w:proofErr w:type="spellEnd"/>
-      <w:r>
-        <w:t xml:space="preserve">. Tuote- ja dokumentaatiosivu. </w:t>
-      </w:r>
-      <w:r>
-        <w:rPr>
-          <w:rFonts w:ascii="Calibri" w:eastAsia="Calibri" w:hAnsi="Calibri" w:cs="Calibri"/>
-          <w:szCs w:val="24"/>
-        </w:rPr>
-        <w:t>Viitattu</w:t>
-      </w:r>
-      <w:r>
-        <w:t xml:space="preserve"> 2.12.2018.</w:t>
-      </w:r>
-      <w:r>
-        <w:br/>
-      </w:r>
-      <w:hyperlink r:id="rId20">
-        <w:r>
-          <w:rPr>
-            <w:rStyle w:val="Hyperlink"/>
-            <w:rFonts w:ascii="Calibri" w:eastAsia="Calibri" w:hAnsi="Calibri" w:cs="Calibri"/>
-            <w:szCs w:val="24"/>
-          </w:rPr>
-          <w:t>https://js.tensorflow.org/</w:t>
-        </w:r>
-      </w:hyperlink>
-      <w:r>
-        <w:rPr>
-          <w:rFonts w:ascii="Calibri" w:eastAsia="Calibri" w:hAnsi="Calibri" w:cs="Calibri"/>
-          <w:szCs w:val="24"/>
-          <w:u w:val="single"/>
+      <w:pPr>
+        <w:pStyle w:val="NumeroimatonHeading1"/>
+      </w:pPr>
+      <w:bookmarkStart w:id="14" w:name="_Toc531724539"/>
+      <w:r>
+        <w:lastRenderedPageBreak/>
+        <w:t>Liitteet</w:t>
+      </w:r>
+      <w:bookmarkEnd w:id="14"/>
+    </w:p>
+    <w:p>
+      <w:pPr>
+        <w:rPr>
+          <w:rFonts w:ascii="Calibri" w:eastAsia="Calibri" w:hAnsi="Calibri" w:cs="Calibri"/>
+          <w:szCs w:val="24"/>
+        </w:rPr>
+      </w:pPr>
+      <w:proofErr w:type="spellStart"/>
+      <w:r>
+        <w:rPr>
+          <w:rFonts w:ascii="Calibri" w:eastAsia="Calibri" w:hAnsi="Calibri" w:cs="Calibri"/>
+          <w:szCs w:val="24"/>
+        </w:rPr>
+        <w:t>DrawTensor</w:t>
+      </w:r>
+      <w:proofErr w:type="spellEnd"/>
+      <w:r>
+        <w:rPr>
+          <w:rFonts w:ascii="Calibri" w:eastAsia="Calibri" w:hAnsi="Calibri" w:cs="Calibri"/>
+          <w:szCs w:val="24"/>
         </w:rPr>
         <w:t>.</w:t>
       </w:r>
-    </w:p>
-    <w:p>
-      <w:pPr>
-        <w:pStyle w:val="NumeroimatonHeading1"/>
-      </w:pPr>
-      <w:bookmarkStart w:id="11" w:name="_Toc531720789"/>
-      <w:r>
-        <w:t>Liitteet</w:t>
-      </w:r>
-      <w:bookmarkEnd w:id="11"/>
-    </w:p>
-    <w:p>
-      <w:pPr>
-        <w:rPr>
-          <w:rFonts w:ascii="Calibri" w:eastAsia="Calibri" w:hAnsi="Calibri" w:cs="Calibri"/>
-          <w:szCs w:val="24"/>
-        </w:rPr>
-      </w:pPr>
-      <w:proofErr w:type="spellStart"/>
-      <w:r>
-        <w:rPr>
-          <w:rFonts w:ascii="Calibri" w:eastAsia="Calibri" w:hAnsi="Calibri" w:cs="Calibri"/>
-          <w:szCs w:val="24"/>
-        </w:rPr>
-        <w:t>DrawTensor</w:t>
-      </w:r>
-      <w:proofErr w:type="spellEnd"/>
-      <w:r>
-        <w:rPr>
-          <w:rFonts w:ascii="Calibri" w:eastAsia="Calibri" w:hAnsi="Calibri" w:cs="Calibri"/>
-          <w:szCs w:val="24"/>
-        </w:rPr>
-        <w:t>, 2018. Lähdekoodi harjoitustyöhön.</w:t>
+      <w:r>
+        <w:rPr>
+          <w:rFonts w:ascii="Calibri" w:eastAsia="Calibri" w:hAnsi="Calibri" w:cs="Calibri"/>
+          <w:szCs w:val="24"/>
+        </w:rPr>
+        <w:t xml:space="preserve"> 2018. Lähdekoodi harjoitustyöhön.</w:t>
       </w:r>
       <w:r>
         <w:br/>
@@ -3214,7 +3778,7 @@
       <w:hyperlink r:id="rId21">
         <w:r>
           <w:rPr>
-            <w:rStyle w:val="Hyperlink"/>
+            <w:rStyle w:val="Hyperlinkki"/>
             <w:rFonts w:ascii="Calibri" w:eastAsia="Calibri" w:hAnsi="Calibri" w:cs="Calibri"/>
             <w:szCs w:val="24"/>
           </w:rPr>
@@ -3232,14 +3796,46 @@
     <w:p>
       <w:pPr>
         <w:rPr>
+          <w:rFonts w:ascii="Calibri" w:eastAsia="Calibri" w:hAnsi="Calibri" w:cs="Calibri"/>
+          <w:szCs w:val="24"/>
+        </w:rPr>
+      </w:pPr>
+      <w:r>
+        <w:rPr>
+          <w:rFonts w:ascii="Calibri" w:eastAsia="Calibri" w:hAnsi="Calibri" w:cs="Calibri"/>
+          <w:szCs w:val="24"/>
+        </w:rPr>
+        <w:t xml:space="preserve">Suora linkki MNIST-kuvaan, josta pilkotaan numeroita opetus- ja testidataa varten. </w:t>
+      </w:r>
+      <w:hyperlink r:id="rId22" w:history="1">
+        <w:r>
+          <w:rPr>
+            <w:rStyle w:val="Hyperlinkki"/>
+            <w:rFonts w:ascii="Calibri" w:eastAsia="Calibri" w:hAnsi="Calibri" w:cs="Calibri"/>
+            <w:szCs w:val="24"/>
+          </w:rPr>
+          <w:t>https://storage.googleapis.com/learnjs-data/model-builder/mnist_images.png</w:t>
+        </w:r>
+      </w:hyperlink>
+      <w:r>
+        <w:rPr>
+          <w:rFonts w:ascii="Calibri" w:eastAsia="Calibri" w:hAnsi="Calibri" w:cs="Calibri"/>
+          <w:szCs w:val="24"/>
+        </w:rPr>
+        <w:t xml:space="preserve"> </w:t>
+      </w:r>
+    </w:p>
+    <w:p>
+      <w:pPr>
+        <w:rPr>
           <w:noProof/>
         </w:rPr>
       </w:pPr>
     </w:p>
     <w:p/>
     <w:sectPr>
-      <w:headerReference w:type="default" r:id="rId22"/>
-      <w:footerReference w:type="default" r:id="rId23"/>
+      <w:headerReference w:type="default" r:id="rId23"/>
+      <w:footerReference w:type="default" r:id="rId24"/>
       <w:pgSz w:w="11906" w:h="16838" w:code="9"/>
       <w:pgMar w:top="1134" w:right="1134" w:bottom="1134" w:left="2438" w:header="709" w:footer="709" w:gutter="0"/>
       <w:pgNumType w:start="1"/>
@@ -3279,7 +3875,7 @@
 <w:ftr xmlns:wpc="http://schemas.microsoft.com/office/word/2010/wordprocessingCanvas" xmlns:cx="http://schemas.microsoft.com/office/drawing/2014/chartex" xmlns:cx1="http://schemas.microsoft.com/office/drawing/2015/9/8/chartex" xmlns:cx2="http://schemas.microsoft.com/office/drawing/2015/10/21/chartex" xmlns:cx3="http://schemas.microsoft.com/office/drawing/2016/5/9/chartex" xmlns:cx4="http://schemas.microsoft.com/office/drawing/2016/5/10/chartex" xmlns:cx5="http://schemas.microsoft.com/office/drawing/2016/5/11/chartex" xmlns:cx6="http://schemas.microsoft.com/office/drawing/2016/5/12/chartex" xmlns:cx7="http://schemas.microsoft.com/office/drawing/2016/5/13/chartex" xmlns:cx8="http://schemas.microsoft.com/office/drawing/2016/5/14/chartex" xmlns:mc="http://schemas.openxmlformats.org/markup-compatibility/2006" xmlns:aink="http://schemas.microsoft.com/office/drawing/2016/ink" xmlns:am3d="http://schemas.microsoft.com/office/drawing/2017/model3d" xmlns:o="urn:schemas-microsoft-com:office:office" xmlns:r="http://schemas.openxmlformats.org/officeDocument/2006/relationships" xmlns:m="http://schemas.openxmlformats.org/officeDocument/2006/math" xmlns:v="urn:schemas-microsoft-com:vml" xmlns:wp14="http://schemas.microsoft.com/office/word/2010/wordprocessingDrawing" xmlns:wp="http://schemas.openxmlformats.org/drawingml/2006/wordprocessingDrawing" xmlns:w10="urn:schemas-microsoft-com:office:word" xmlns:w="http://schemas.openxmlformats.org/wordprocessingml/2006/main" xmlns:w14="http://schemas.microsoft.com/office/word/2010/wordml" xmlns:w15="http://schemas.microsoft.com/office/word/2012/wordml" xmlns:w16cid="http://schemas.microsoft.com/office/word/2016/wordml/cid" xmlns:w16se="http://schemas.microsoft.com/office/word/2015/wordml/symex" xmlns:wpg="http://schemas.microsoft.com/office/word/2010/wordprocessingGroup" xmlns:wpi="http://schemas.microsoft.com/office/word/2010/wordprocessingInk" xmlns:wne="http://schemas.microsoft.com/office/word/2006/wordml" xmlns:wps="http://schemas.microsoft.com/office/word/2010/wordprocessingShape" mc:Ignorable="w14 w15 w16se w16cid wp14">
   <w:p>
     <w:pPr>
-      <w:pStyle w:val="Footer"/>
+      <w:pStyle w:val="Alatunniste"/>
     </w:pPr>
     <w:r>
       <w:rPr>
@@ -3335,7 +3931,7 @@
 <w:ftr xmlns:wpc="http://schemas.microsoft.com/office/word/2010/wordprocessingCanvas" xmlns:cx="http://schemas.microsoft.com/office/drawing/2014/chartex" xmlns:cx1="http://schemas.microsoft.com/office/drawing/2015/9/8/chartex" xmlns:cx2="http://schemas.microsoft.com/office/drawing/2015/10/21/chartex" xmlns:cx3="http://schemas.microsoft.com/office/drawing/2016/5/9/chartex" xmlns:cx4="http://schemas.microsoft.com/office/drawing/2016/5/10/chartex" xmlns:cx5="http://schemas.microsoft.com/office/drawing/2016/5/11/chartex" xmlns:cx6="http://schemas.microsoft.com/office/drawing/2016/5/12/chartex" xmlns:cx7="http://schemas.microsoft.com/office/drawing/2016/5/13/chartex" xmlns:cx8="http://schemas.microsoft.com/office/drawing/2016/5/14/chartex" xmlns:mc="http://schemas.openxmlformats.org/markup-compatibility/2006" xmlns:aink="http://schemas.microsoft.com/office/drawing/2016/ink" xmlns:am3d="http://schemas.microsoft.com/office/drawing/2017/model3d" xmlns:o="urn:schemas-microsoft-com:office:office" xmlns:r="http://schemas.openxmlformats.org/officeDocument/2006/relationships" xmlns:m="http://schemas.openxmlformats.org/officeDocument/2006/math" xmlns:v="urn:schemas-microsoft-com:vml" xmlns:wp14="http://schemas.microsoft.com/office/word/2010/wordprocessingDrawing" xmlns:wp="http://schemas.openxmlformats.org/drawingml/2006/wordprocessingDrawing" xmlns:w10="urn:schemas-microsoft-com:office:word" xmlns:w="http://schemas.openxmlformats.org/wordprocessingml/2006/main" xmlns:w14="http://schemas.microsoft.com/office/word/2010/wordml" xmlns:w15="http://schemas.microsoft.com/office/word/2012/wordml" xmlns:w16cid="http://schemas.microsoft.com/office/word/2016/wordml/cid" xmlns:w16se="http://schemas.microsoft.com/office/word/2015/wordml/symex" xmlns:wpg="http://schemas.microsoft.com/office/word/2010/wordprocessingGroup" xmlns:wpi="http://schemas.microsoft.com/office/word/2010/wordprocessingInk" xmlns:wne="http://schemas.microsoft.com/office/word/2006/wordml" xmlns:wps="http://schemas.microsoft.com/office/word/2010/wordprocessingShape" mc:Ignorable="w14 w15 w16se w16cid wp14">
   <w:p>
     <w:pPr>
-      <w:pStyle w:val="Footer"/>
+      <w:pStyle w:val="Alatunniste"/>
     </w:pPr>
   </w:p>
 </w:ftr>
@@ -3517,7 +4113,7 @@
 <w:hdr xmlns:wpc="http://schemas.microsoft.com/office/word/2010/wordprocessingCanvas" xmlns:cx="http://schemas.microsoft.com/office/drawing/2014/chartex" xmlns:cx1="http://schemas.microsoft.com/office/drawing/2015/9/8/chartex" xmlns:cx2="http://schemas.microsoft.com/office/drawing/2015/10/21/chartex" xmlns:cx3="http://schemas.microsoft.com/office/drawing/2016/5/9/chartex" xmlns:cx4="http://schemas.microsoft.com/office/drawing/2016/5/10/chartex" xmlns:cx5="http://schemas.microsoft.com/office/drawing/2016/5/11/chartex" xmlns:cx6="http://schemas.microsoft.com/office/drawing/2016/5/12/chartex" xmlns:cx7="http://schemas.microsoft.com/office/drawing/2016/5/13/chartex" xmlns:cx8="http://schemas.microsoft.com/office/drawing/2016/5/14/chartex" xmlns:mc="http://schemas.openxmlformats.org/markup-compatibility/2006" xmlns:aink="http://schemas.microsoft.com/office/drawing/2016/ink" xmlns:am3d="http://schemas.microsoft.com/office/drawing/2017/model3d" xmlns:o="urn:schemas-microsoft-com:office:office" xmlns:r="http://schemas.openxmlformats.org/officeDocument/2006/relationships" xmlns:m="http://schemas.openxmlformats.org/officeDocument/2006/math" xmlns:v="urn:schemas-microsoft-com:vml" xmlns:wp14="http://schemas.microsoft.com/office/word/2010/wordprocessingDrawing" xmlns:wp="http://schemas.openxmlformats.org/drawingml/2006/wordprocessingDrawing" xmlns:w10="urn:schemas-microsoft-com:office:word" xmlns:w="http://schemas.openxmlformats.org/wordprocessingml/2006/main" xmlns:w14="http://schemas.microsoft.com/office/word/2010/wordml" xmlns:w15="http://schemas.microsoft.com/office/word/2012/wordml" xmlns:w16cid="http://schemas.microsoft.com/office/word/2016/wordml/cid" xmlns:w16se="http://schemas.microsoft.com/office/word/2015/wordml/symex" xmlns:wpg="http://schemas.microsoft.com/office/word/2010/wordprocessingGroup" xmlns:wpi="http://schemas.microsoft.com/office/word/2010/wordprocessingInk" xmlns:wne="http://schemas.microsoft.com/office/word/2006/wordml" xmlns:wps="http://schemas.microsoft.com/office/word/2010/wordprocessingShape" mc:Ignorable="w14 w15 w16se w16cid wp14">
   <w:p>
     <w:pPr>
-      <w:pStyle w:val="Header"/>
+      <w:pStyle w:val="Yltunniste"/>
     </w:pPr>
     <w:r>
       <w:fldChar w:fldCharType="begin"/>
@@ -3738,7 +4334,7 @@
     <w:lvl w:ilvl="0">
       <w:start w:val="1"/>
       <w:numFmt w:val="decimal"/>
-      <w:pStyle w:val="Heading1"/>
+      <w:pStyle w:val="Otsikko1"/>
       <w:lvlText w:val="%1"/>
       <w:lvlJc w:val="left"/>
       <w:pPr>
@@ -3748,7 +4344,7 @@
     <w:lvl w:ilvl="1">
       <w:start w:val="1"/>
       <w:numFmt w:val="decimal"/>
-      <w:pStyle w:val="Heading2"/>
+      <w:pStyle w:val="Otsikko2"/>
       <w:lvlText w:val="%1.%2"/>
       <w:lvlJc w:val="left"/>
       <w:pPr>
@@ -3758,7 +4354,7 @@
     <w:lvl w:ilvl="2">
       <w:start w:val="1"/>
       <w:numFmt w:val="decimal"/>
-      <w:pStyle w:val="Heading3"/>
+      <w:pStyle w:val="Otsikko3"/>
       <w:lvlText w:val="%1.%2.%3"/>
       <w:lvlJc w:val="left"/>
       <w:pPr>
@@ -3768,7 +4364,7 @@
     <w:lvl w:ilvl="3">
       <w:start w:val="1"/>
       <w:numFmt w:val="decimal"/>
-      <w:pStyle w:val="Heading4"/>
+      <w:pStyle w:val="Otsikko4"/>
       <w:lvlText w:val="%1.%2.%3.%4"/>
       <w:lvlJc w:val="left"/>
       <w:pPr>
@@ -3778,7 +4374,7 @@
     <w:lvl w:ilvl="4">
       <w:start w:val="1"/>
       <w:numFmt w:val="decimal"/>
-      <w:pStyle w:val="Heading5"/>
+      <w:pStyle w:val="Otsikko5"/>
       <w:lvlText w:val="%1.%2.%3.%4.%5"/>
       <w:lvlJc w:val="left"/>
       <w:pPr>
@@ -3788,7 +4384,7 @@
     <w:lvl w:ilvl="5">
       <w:start w:val="1"/>
       <w:numFmt w:val="decimal"/>
-      <w:pStyle w:val="Heading6"/>
+      <w:pStyle w:val="Otsikko6"/>
       <w:lvlText w:val="%1.%2.%3.%4.%5.%6"/>
       <w:lvlJc w:val="left"/>
       <w:pPr>
@@ -3798,7 +4394,7 @@
     <w:lvl w:ilvl="6">
       <w:start w:val="1"/>
       <w:numFmt w:val="decimal"/>
-      <w:pStyle w:val="Heading7"/>
+      <w:pStyle w:val="Otsikko7"/>
       <w:lvlText w:val="%1.%2.%3.%4.%5.%6.%7"/>
       <w:lvlJc w:val="left"/>
       <w:pPr>
@@ -3808,7 +4404,7 @@
     <w:lvl w:ilvl="7">
       <w:start w:val="1"/>
       <w:numFmt w:val="decimal"/>
-      <w:pStyle w:val="Heading8"/>
+      <w:pStyle w:val="Otsikko8"/>
       <w:lvlText w:val="%1.%2.%3.%4.%5.%6.%7.%8"/>
       <w:lvlJc w:val="left"/>
       <w:pPr>
@@ -3818,7 +4414,7 @@
     <w:lvl w:ilvl="8">
       <w:start w:val="1"/>
       <w:numFmt w:val="decimal"/>
-      <w:pStyle w:val="Heading9"/>
+      <w:pStyle w:val="Otsikko9"/>
       <w:lvlText w:val="%1.%2.%3.%4.%5.%6.%7.%8.%9"/>
       <w:lvlJc w:val="left"/>
       <w:pPr>
@@ -4538,6 +5134,7 @@
     <w:lsdException w:name="HTML Sample" w:semiHidden="1" w:unhideWhenUsed="1"/>
     <w:lsdException w:name="HTML Typewriter" w:semiHidden="1" w:unhideWhenUsed="1"/>
     <w:lsdException w:name="HTML Variable" w:semiHidden="1" w:unhideWhenUsed="1"/>
+    <w:lsdException w:name="Normal Table" w:semiHidden="1" w:unhideWhenUsed="1"/>
     <w:lsdException w:name="annotation subject" w:semiHidden="1" w:unhideWhenUsed="1"/>
     <w:lsdException w:name="No List" w:semiHidden="1" w:unhideWhenUsed="1"/>
     <w:lsdException w:name="Outline List 1" w:semiHidden="1" w:unhideWhenUsed="1"/>
@@ -4581,8 +5178,10 @@
     <w:lsdException w:name="Table Elegant" w:semiHidden="1" w:unhideWhenUsed="1"/>
     <w:lsdException w:name="Table Professional" w:semiHidden="1" w:unhideWhenUsed="1"/>
     <w:lsdException w:name="Table Subtle 1" w:semiHidden="1" w:unhideWhenUsed="1"/>
+    <w:lsdException w:name="Table Subtle 2" w:semiHidden="1" w:unhideWhenUsed="1"/>
     <w:lsdException w:name="Table Web 1" w:semiHidden="1" w:unhideWhenUsed="1"/>
     <w:lsdException w:name="Table Web 2" w:semiHidden="1" w:unhideWhenUsed="1"/>
+    <w:lsdException w:name="Table Web 3" w:semiHidden="1" w:unhideWhenUsed="1"/>
     <w:lsdException w:name="Balloon Text" w:semiHidden="1" w:unhideWhenUsed="1"/>
     <w:lsdException w:name="Table Grid" w:uiPriority="39"/>
     <w:lsdException w:name="Table Theme" w:semiHidden="1" w:unhideWhenUsed="1"/>
@@ -4806,7 +5405,7 @@
     <w:lsdException w:name="Hashtag" w:semiHidden="1" w:unhideWhenUsed="1"/>
     <w:lsdException w:name="Unresolved Mention" w:semiHidden="1" w:unhideWhenUsed="1"/>
   </w:latentStyles>
-  <w:style w:type="paragraph" w:default="1" w:styleId="Normal">
+  <w:style w:type="paragraph" w:default="1" w:styleId="Normaali">
     <w:name w:val="Normal"/>
     <w:qFormat/>
     <w:rsid w:val="00442D1A"/>
@@ -4817,11 +5416,11 @@
       <w:sz w:val="24"/>
     </w:rPr>
   </w:style>
-  <w:style w:type="paragraph" w:styleId="Heading1">
+  <w:style w:type="paragraph" w:styleId="Otsikko1">
     <w:name w:val="heading 1"/>
-    <w:basedOn w:val="Normal"/>
-    <w:next w:val="Normal"/>
-    <w:link w:val="Heading1Char"/>
+    <w:basedOn w:val="Normaali"/>
+    <w:next w:val="Normaali"/>
+    <w:link w:val="Otsikko1Char"/>
     <w:uiPriority w:val="9"/>
     <w:qFormat/>
     <w:rsid w:val="00442D1A"/>
@@ -4842,11 +5441,11 @@
       <w:szCs w:val="32"/>
     </w:rPr>
   </w:style>
-  <w:style w:type="paragraph" w:styleId="Heading2">
+  <w:style w:type="paragraph" w:styleId="Otsikko2">
     <w:name w:val="heading 2"/>
-    <w:basedOn w:val="Normal"/>
-    <w:next w:val="Normal"/>
-    <w:link w:val="Heading2Char"/>
+    <w:basedOn w:val="Normaali"/>
+    <w:next w:val="Normaali"/>
+    <w:link w:val="Otsikko2Char"/>
     <w:uiPriority w:val="9"/>
     <w:unhideWhenUsed/>
     <w:qFormat/>
@@ -4868,11 +5467,11 @@
       <w:szCs w:val="26"/>
     </w:rPr>
   </w:style>
-  <w:style w:type="paragraph" w:styleId="Heading3">
+  <w:style w:type="paragraph" w:styleId="Otsikko3">
     <w:name w:val="heading 3"/>
-    <w:basedOn w:val="Normal"/>
-    <w:next w:val="Normal"/>
-    <w:link w:val="Heading3Char"/>
+    <w:basedOn w:val="Normaali"/>
+    <w:next w:val="Normaali"/>
+    <w:link w:val="Otsikko3Char"/>
     <w:uiPriority w:val="9"/>
     <w:unhideWhenUsed/>
     <w:qFormat/>
@@ -4894,11 +5493,11 @@
       <w:szCs w:val="24"/>
     </w:rPr>
   </w:style>
-  <w:style w:type="paragraph" w:styleId="Heading4">
+  <w:style w:type="paragraph" w:styleId="Otsikko4">
     <w:name w:val="heading 4"/>
-    <w:basedOn w:val="Normal"/>
-    <w:next w:val="Normal"/>
-    <w:link w:val="Heading4Char"/>
+    <w:basedOn w:val="Normaali"/>
+    <w:next w:val="Normaali"/>
+    <w:link w:val="Otsikko4Char"/>
     <w:uiPriority w:val="9"/>
     <w:semiHidden/>
     <w:unhideWhenUsed/>
@@ -4921,11 +5520,11 @@
       <w:color w:val="2E74B5" w:themeColor="accent1" w:themeShade="BF"/>
     </w:rPr>
   </w:style>
-  <w:style w:type="paragraph" w:styleId="Heading5">
+  <w:style w:type="paragraph" w:styleId="Otsikko5">
     <w:name w:val="heading 5"/>
-    <w:basedOn w:val="Normal"/>
-    <w:next w:val="Normal"/>
-    <w:link w:val="Heading5Char"/>
+    <w:basedOn w:val="Normaali"/>
+    <w:next w:val="Normaali"/>
+    <w:link w:val="Otsikko5Char"/>
     <w:uiPriority w:val="9"/>
     <w:semiHidden/>
     <w:unhideWhenUsed/>
@@ -4946,11 +5545,11 @@
       <w:color w:val="2E74B5" w:themeColor="accent1" w:themeShade="BF"/>
     </w:rPr>
   </w:style>
-  <w:style w:type="paragraph" w:styleId="Heading6">
+  <w:style w:type="paragraph" w:styleId="Otsikko6">
     <w:name w:val="heading 6"/>
-    <w:basedOn w:val="Normal"/>
-    <w:next w:val="Normal"/>
-    <w:link w:val="Heading6Char"/>
+    <w:basedOn w:val="Normaali"/>
+    <w:next w:val="Normaali"/>
+    <w:link w:val="Otsikko6Char"/>
     <w:uiPriority w:val="9"/>
     <w:semiHidden/>
     <w:unhideWhenUsed/>
@@ -4971,11 +5570,11 @@
       <w:color w:val="1F4D78" w:themeColor="accent1" w:themeShade="7F"/>
     </w:rPr>
   </w:style>
-  <w:style w:type="paragraph" w:styleId="Heading7">
+  <w:style w:type="paragraph" w:styleId="Otsikko7">
     <w:name w:val="heading 7"/>
-    <w:basedOn w:val="Normal"/>
-    <w:next w:val="Normal"/>
-    <w:link w:val="Heading7Char"/>
+    <w:basedOn w:val="Normaali"/>
+    <w:next w:val="Normaali"/>
+    <w:link w:val="Otsikko7Char"/>
     <w:uiPriority w:val="9"/>
     <w:semiHidden/>
     <w:unhideWhenUsed/>
@@ -4998,11 +5597,11 @@
       <w:color w:val="1F4D78" w:themeColor="accent1" w:themeShade="7F"/>
     </w:rPr>
   </w:style>
-  <w:style w:type="paragraph" w:styleId="Heading8">
+  <w:style w:type="paragraph" w:styleId="Otsikko8">
     <w:name w:val="heading 8"/>
-    <w:basedOn w:val="Normal"/>
-    <w:next w:val="Normal"/>
-    <w:link w:val="Heading8Char"/>
+    <w:basedOn w:val="Normaali"/>
+    <w:next w:val="Normaali"/>
+    <w:link w:val="Otsikko8Char"/>
     <w:uiPriority w:val="9"/>
     <w:semiHidden/>
     <w:unhideWhenUsed/>
@@ -5025,11 +5624,11 @@
       <w:szCs w:val="21"/>
     </w:rPr>
   </w:style>
-  <w:style w:type="paragraph" w:styleId="Heading9">
+  <w:style w:type="paragraph" w:styleId="Otsikko9">
     <w:name w:val="heading 9"/>
-    <w:basedOn w:val="Normal"/>
-    <w:next w:val="Normal"/>
-    <w:link w:val="Heading9Char"/>
+    <w:basedOn w:val="Normaali"/>
+    <w:next w:val="Normaali"/>
+    <w:link w:val="Otsikko9Char"/>
     <w:uiPriority w:val="9"/>
     <w:semiHidden/>
     <w:unhideWhenUsed/>
@@ -5054,13 +5653,13 @@
       <w:szCs w:val="21"/>
     </w:rPr>
   </w:style>
-  <w:style w:type="character" w:default="1" w:styleId="DefaultParagraphFont">
+  <w:style w:type="character" w:default="1" w:styleId="Kappaleenoletusfontti">
     <w:name w:val="Default Paragraph Font"/>
     <w:uiPriority w:val="1"/>
     <w:semiHidden/>
     <w:unhideWhenUsed/>
   </w:style>
-  <w:style w:type="table" w:default="1" w:styleId="TableNormal">
+  <w:style w:type="table" w:default="1" w:styleId="Normaalitaulukko">
     <w:name w:val="Normal Table"/>
     <w:uiPriority w:val="99"/>
     <w:semiHidden/>
@@ -5075,16 +5674,16 @@
       </w:tblCellMar>
     </w:tblPr>
   </w:style>
-  <w:style w:type="numbering" w:default="1" w:styleId="NoList">
+  <w:style w:type="numbering" w:default="1" w:styleId="Eiluetteloa">
     <w:name w:val="No List"/>
     <w:uiPriority w:val="99"/>
     <w:semiHidden/>
     <w:unhideWhenUsed/>
   </w:style>
-  <w:style w:type="character" w:customStyle="1" w:styleId="Heading1Char">
-    <w:name w:val="Heading 1 Char"/>
-    <w:basedOn w:val="DefaultParagraphFont"/>
-    <w:link w:val="Heading1"/>
+  <w:style w:type="character" w:customStyle="1" w:styleId="Otsikko1Char">
+    <w:name w:val="Otsikko 1 Char"/>
+    <w:basedOn w:val="Kappaleenoletusfontti"/>
+    <w:link w:val="Otsikko1"/>
     <w:uiPriority w:val="9"/>
     <w:rsid w:val="00442D1A"/>
     <w:rPr>
@@ -5095,10 +5694,10 @@
       <w:szCs w:val="32"/>
     </w:rPr>
   </w:style>
-  <w:style w:type="character" w:customStyle="1" w:styleId="Heading2Char">
-    <w:name w:val="Heading 2 Char"/>
-    <w:basedOn w:val="DefaultParagraphFont"/>
-    <w:link w:val="Heading2"/>
+  <w:style w:type="character" w:customStyle="1" w:styleId="Otsikko2Char">
+    <w:name w:val="Otsikko 2 Char"/>
+    <w:basedOn w:val="Kappaleenoletusfontti"/>
+    <w:link w:val="Otsikko2"/>
     <w:uiPriority w:val="9"/>
     <w:rsid w:val="00442D1A"/>
     <w:rPr>
@@ -5108,10 +5707,10 @@
       <w:szCs w:val="26"/>
     </w:rPr>
   </w:style>
-  <w:style w:type="character" w:customStyle="1" w:styleId="Heading3Char">
-    <w:name w:val="Heading 3 Char"/>
-    <w:basedOn w:val="DefaultParagraphFont"/>
-    <w:link w:val="Heading3"/>
+  <w:style w:type="character" w:customStyle="1" w:styleId="Otsikko3Char">
+    <w:name w:val="Otsikko 3 Char"/>
+    <w:basedOn w:val="Kappaleenoletusfontti"/>
+    <w:link w:val="Otsikko3"/>
     <w:uiPriority w:val="9"/>
     <w:rsid w:val="00442D1A"/>
     <w:rPr>
@@ -5121,10 +5720,10 @@
       <w:szCs w:val="24"/>
     </w:rPr>
   </w:style>
-  <w:style w:type="paragraph" w:styleId="Caption">
+  <w:style w:type="paragraph" w:styleId="Kuvaotsikko">
     <w:name w:val="caption"/>
-    <w:basedOn w:val="Normal"/>
-    <w:next w:val="Normal"/>
+    <w:basedOn w:val="Normaali"/>
+    <w:next w:val="Normaali"/>
     <w:uiPriority w:val="35"/>
     <w:unhideWhenUsed/>
     <w:qFormat/>
@@ -5138,10 +5737,10 @@
       <w:szCs w:val="18"/>
     </w:rPr>
   </w:style>
-  <w:style w:type="paragraph" w:styleId="TOC1">
+  <w:style w:type="paragraph" w:styleId="Sisluet1">
     <w:name w:val="toc 1"/>
-    <w:basedOn w:val="Normal"/>
-    <w:next w:val="Normal"/>
+    <w:basedOn w:val="Normaali"/>
+    <w:next w:val="Normaali"/>
     <w:autoRedefine/>
     <w:uiPriority w:val="39"/>
     <w:unhideWhenUsed/>
@@ -5150,10 +5749,10 @@
       <w:b/>
     </w:rPr>
   </w:style>
-  <w:style w:type="paragraph" w:styleId="TOC2">
+  <w:style w:type="paragraph" w:styleId="Sisluet2">
     <w:name w:val="toc 2"/>
-    <w:basedOn w:val="Normal"/>
-    <w:next w:val="Normal"/>
+    <w:basedOn w:val="Normaali"/>
+    <w:next w:val="Normaali"/>
     <w:autoRedefine/>
     <w:uiPriority w:val="39"/>
     <w:unhideWhenUsed/>
@@ -5163,10 +5762,10 @@
       <w:ind w:left="238"/>
     </w:pPr>
   </w:style>
-  <w:style w:type="paragraph" w:styleId="TOC3">
+  <w:style w:type="paragraph" w:styleId="Sisluet3">
     <w:name w:val="toc 3"/>
-    <w:basedOn w:val="Normal"/>
-    <w:next w:val="Normal"/>
+    <w:basedOn w:val="Normaali"/>
+    <w:next w:val="Normaali"/>
     <w:autoRedefine/>
     <w:uiPriority w:val="39"/>
     <w:semiHidden/>
@@ -5177,10 +5776,10 @@
       <w:ind w:left="482"/>
     </w:pPr>
   </w:style>
-  <w:style w:type="paragraph" w:styleId="TOCHeading">
+  <w:style w:type="paragraph" w:styleId="Sisllysluettelonotsikko">
     <w:name w:val="TOC Heading"/>
-    <w:basedOn w:val="Heading1"/>
-    <w:next w:val="Normal"/>
+    <w:basedOn w:val="Otsikko1"/>
+    <w:next w:val="Normaali"/>
     <w:uiPriority w:val="39"/>
     <w:unhideWhenUsed/>
     <w:qFormat/>
@@ -5193,10 +5792,10 @@
       <w:outlineLvl w:val="9"/>
     </w:pPr>
   </w:style>
-  <w:style w:type="paragraph" w:styleId="Header">
+  <w:style w:type="paragraph" w:styleId="Yltunniste">
     <w:name w:val="header"/>
-    <w:basedOn w:val="Normal"/>
-    <w:link w:val="HeaderChar"/>
+    <w:basedOn w:val="Normaali"/>
+    <w:link w:val="YltunnisteChar"/>
     <w:uiPriority w:val="99"/>
     <w:unhideWhenUsed/>
     <w:rsid w:val="00442D1A"/>
@@ -5209,20 +5808,20 @@
       <w:jc w:val="right"/>
     </w:pPr>
   </w:style>
-  <w:style w:type="character" w:customStyle="1" w:styleId="HeaderChar">
-    <w:name w:val="Header Char"/>
-    <w:basedOn w:val="DefaultParagraphFont"/>
-    <w:link w:val="Header"/>
+  <w:style w:type="character" w:customStyle="1" w:styleId="YltunnisteChar">
+    <w:name w:val="Ylätunniste Char"/>
+    <w:basedOn w:val="Kappaleenoletusfontti"/>
+    <w:link w:val="Yltunniste"/>
     <w:uiPriority w:val="99"/>
     <w:rsid w:val="00442D1A"/>
     <w:rPr>
       <w:sz w:val="24"/>
     </w:rPr>
   </w:style>
-  <w:style w:type="character" w:customStyle="1" w:styleId="Heading4Char">
-    <w:name w:val="Heading 4 Char"/>
-    <w:basedOn w:val="DefaultParagraphFont"/>
-    <w:link w:val="Heading4"/>
+  <w:style w:type="character" w:customStyle="1" w:styleId="Otsikko4Char">
+    <w:name w:val="Otsikko 4 Char"/>
+    <w:basedOn w:val="Kappaleenoletusfontti"/>
+    <w:link w:val="Otsikko4"/>
     <w:uiPriority w:val="9"/>
     <w:semiHidden/>
     <w:rsid w:val="00E97C37"/>
@@ -5234,10 +5833,10 @@
       <w:sz w:val="24"/>
     </w:rPr>
   </w:style>
-  <w:style w:type="character" w:customStyle="1" w:styleId="Heading5Char">
-    <w:name w:val="Heading 5 Char"/>
-    <w:basedOn w:val="DefaultParagraphFont"/>
-    <w:link w:val="Heading5"/>
+  <w:style w:type="character" w:customStyle="1" w:styleId="Otsikko5Char">
+    <w:name w:val="Otsikko 5 Char"/>
+    <w:basedOn w:val="Kappaleenoletusfontti"/>
+    <w:link w:val="Otsikko5"/>
     <w:uiPriority w:val="9"/>
     <w:semiHidden/>
     <w:rsid w:val="00E97C37"/>
@@ -5247,10 +5846,10 @@
       <w:sz w:val="24"/>
     </w:rPr>
   </w:style>
-  <w:style w:type="character" w:customStyle="1" w:styleId="Heading6Char">
-    <w:name w:val="Heading 6 Char"/>
-    <w:basedOn w:val="DefaultParagraphFont"/>
-    <w:link w:val="Heading6"/>
+  <w:style w:type="character" w:customStyle="1" w:styleId="Otsikko6Char">
+    <w:name w:val="Otsikko 6 Char"/>
+    <w:basedOn w:val="Kappaleenoletusfontti"/>
+    <w:link w:val="Otsikko6"/>
     <w:uiPriority w:val="9"/>
     <w:semiHidden/>
     <w:rsid w:val="00E97C37"/>
@@ -5260,10 +5859,10 @@
       <w:sz w:val="24"/>
     </w:rPr>
   </w:style>
-  <w:style w:type="character" w:customStyle="1" w:styleId="Heading7Char">
-    <w:name w:val="Heading 7 Char"/>
-    <w:basedOn w:val="DefaultParagraphFont"/>
-    <w:link w:val="Heading7"/>
+  <w:style w:type="character" w:customStyle="1" w:styleId="Otsikko7Char">
+    <w:name w:val="Otsikko 7 Char"/>
+    <w:basedOn w:val="Kappaleenoletusfontti"/>
+    <w:link w:val="Otsikko7"/>
     <w:uiPriority w:val="9"/>
     <w:semiHidden/>
     <w:rsid w:val="00E97C37"/>
@@ -5275,10 +5874,10 @@
       <w:sz w:val="24"/>
     </w:rPr>
   </w:style>
-  <w:style w:type="character" w:customStyle="1" w:styleId="Heading8Char">
-    <w:name w:val="Heading 8 Char"/>
-    <w:basedOn w:val="DefaultParagraphFont"/>
-    <w:link w:val="Heading8"/>
+  <w:style w:type="character" w:customStyle="1" w:styleId="Otsikko8Char">
+    <w:name w:val="Otsikko 8 Char"/>
+    <w:basedOn w:val="Kappaleenoletusfontti"/>
+    <w:link w:val="Otsikko8"/>
     <w:uiPriority w:val="9"/>
     <w:semiHidden/>
     <w:rsid w:val="00E97C37"/>
@@ -5289,10 +5888,10 @@
       <w:szCs w:val="21"/>
     </w:rPr>
   </w:style>
-  <w:style w:type="character" w:customStyle="1" w:styleId="Heading9Char">
-    <w:name w:val="Heading 9 Char"/>
-    <w:basedOn w:val="DefaultParagraphFont"/>
-    <w:link w:val="Heading9"/>
+  <w:style w:type="character" w:customStyle="1" w:styleId="Otsikko9Char">
+    <w:name w:val="Otsikko 9 Char"/>
+    <w:basedOn w:val="Kappaleenoletusfontti"/>
+    <w:link w:val="Otsikko9"/>
     <w:uiPriority w:val="9"/>
     <w:semiHidden/>
     <w:rsid w:val="00E97C37"/>
@@ -5307,7 +5906,7 @@
   </w:style>
   <w:style w:type="paragraph" w:customStyle="1" w:styleId="Kuva">
     <w:name w:val="Kuva"/>
-    <w:basedOn w:val="Normal"/>
+    <w:basedOn w:val="Normaali"/>
     <w:qFormat/>
     <w:rsid w:val="005D57D8"/>
     <w:pPr>
@@ -5317,7 +5916,7 @@
   </w:style>
   <w:style w:type="paragraph" w:customStyle="1" w:styleId="Kappaleotsikko">
     <w:name w:val="Kappaleotsikko"/>
-    <w:basedOn w:val="Normal"/>
+    <w:basedOn w:val="Normaali"/>
     <w:qFormat/>
     <w:rsid w:val="005D57D8"/>
     <w:pPr>
@@ -5329,7 +5928,7 @@
   </w:style>
   <w:style w:type="paragraph" w:customStyle="1" w:styleId="NumeroimatonHeading1">
     <w:name w:val="NumeroimatonHeading1"/>
-    <w:basedOn w:val="Heading1"/>
+    <w:basedOn w:val="Otsikko1"/>
     <w:qFormat/>
     <w:rsid w:val="005D57D8"/>
     <w:pPr>
@@ -5338,9 +5937,9 @@
       </w:numPr>
     </w:pPr>
   </w:style>
-  <w:style w:type="paragraph" w:customStyle="1" w:styleId="Lainaus">
-    <w:name w:val="Lainaus"/>
-    <w:basedOn w:val="Normal"/>
+  <w:style w:type="paragraph" w:customStyle="1" w:styleId="Lainaus1">
+    <w:name w:val="Lainaus1"/>
+    <w:basedOn w:val="Normaali"/>
     <w:qFormat/>
     <w:rsid w:val="005D57D8"/>
     <w:pPr>
@@ -5351,9 +5950,9 @@
       <w:i/>
     </w:rPr>
   </w:style>
-  <w:style w:type="paragraph" w:customStyle="1" w:styleId="Lhdeluettelo">
-    <w:name w:val="Lähdeluettelo"/>
-    <w:basedOn w:val="Normal"/>
+  <w:style w:type="paragraph" w:customStyle="1" w:styleId="Lhdeluettelo1">
+    <w:name w:val="Lähdeluettelo1"/>
+    <w:basedOn w:val="Normaali"/>
     <w:qFormat/>
     <w:rsid w:val="005D57D8"/>
     <w:pPr>
@@ -5362,7 +5961,7 @@
   </w:style>
   <w:style w:type="paragraph" w:customStyle="1" w:styleId="KansiHeader">
     <w:name w:val="KansiHeader"/>
-    <w:basedOn w:val="Header"/>
+    <w:basedOn w:val="Yltunniste"/>
     <w:qFormat/>
     <w:rsid w:val="00444439"/>
     <w:pPr>
@@ -5371,7 +5970,7 @@
   </w:style>
   <w:style w:type="paragraph" w:customStyle="1" w:styleId="Kansi26">
     <w:name w:val="Kansi26"/>
-    <w:basedOn w:val="Normal"/>
+    <w:basedOn w:val="Normaali"/>
     <w:qFormat/>
     <w:rsid w:val="00444439"/>
     <w:pPr>
@@ -5384,7 +5983,7 @@
   </w:style>
   <w:style w:type="paragraph" w:customStyle="1" w:styleId="Kansi18">
     <w:name w:val="Kansi18"/>
-    <w:basedOn w:val="Normal"/>
+    <w:basedOn w:val="Normaali"/>
     <w:qFormat/>
     <w:rsid w:val="00444439"/>
     <w:pPr>
@@ -5397,7 +5996,7 @@
   </w:style>
   <w:style w:type="paragraph" w:customStyle="1" w:styleId="Kansi14">
     <w:name w:val="Kansi14"/>
-    <w:basedOn w:val="Normal"/>
+    <w:basedOn w:val="Normaali"/>
     <w:qFormat/>
     <w:rsid w:val="00444439"/>
     <w:pPr>
@@ -5407,10 +6006,10 @@
       <w:sz w:val="28"/>
     </w:rPr>
   </w:style>
-  <w:style w:type="paragraph" w:styleId="Footer">
+  <w:style w:type="paragraph" w:styleId="Alatunniste">
     <w:name w:val="footer"/>
-    <w:basedOn w:val="Normal"/>
-    <w:link w:val="FooterChar"/>
+    <w:basedOn w:val="Normaali"/>
+    <w:link w:val="AlatunnisteChar"/>
     <w:uiPriority w:val="99"/>
     <w:unhideWhenUsed/>
     <w:rsid w:val="00C8546C"/>
@@ -5423,19 +6022,19 @@
       <w:ind w:left="-142"/>
     </w:pPr>
   </w:style>
-  <w:style w:type="character" w:customStyle="1" w:styleId="FooterChar">
-    <w:name w:val="Footer Char"/>
-    <w:basedOn w:val="DefaultParagraphFont"/>
-    <w:link w:val="Footer"/>
+  <w:style w:type="character" w:customStyle="1" w:styleId="AlatunnisteChar">
+    <w:name w:val="Alatunniste Char"/>
+    <w:basedOn w:val="Kappaleenoletusfontti"/>
+    <w:link w:val="Alatunniste"/>
     <w:uiPriority w:val="99"/>
     <w:rsid w:val="00C8546C"/>
     <w:rPr>
       <w:sz w:val="24"/>
     </w:rPr>
   </w:style>
-  <w:style w:type="character" w:styleId="Hyperlink">
+  <w:style w:type="character" w:styleId="Hyperlinkki">
     <w:name w:val="Hyperlink"/>
-    <w:basedOn w:val="DefaultParagraphFont"/>
+    <w:basedOn w:val="Kappaleenoletusfontti"/>
     <w:uiPriority w:val="99"/>
     <w:unhideWhenUsed/>
     <w:rPr>
@@ -5443,15 +6042,35 @@
       <w:u w:val="single"/>
     </w:rPr>
   </w:style>
-  <w:style w:type="paragraph" w:styleId="ListParagraph">
+  <w:style w:type="paragraph" w:styleId="Luettelokappale">
     <w:name w:val="List Paragraph"/>
-    <w:basedOn w:val="Normal"/>
+    <w:basedOn w:val="Normaali"/>
     <w:uiPriority w:val="34"/>
     <w:qFormat/>
     <w:pPr>
       <w:ind w:left="720"/>
       <w:contextualSpacing/>
     </w:pPr>
+  </w:style>
+  <w:style w:type="paragraph" w:styleId="Kuvaotsikkoluettelo">
+    <w:name w:val="table of figures"/>
+    <w:basedOn w:val="Normaali"/>
+    <w:next w:val="Normaali"/>
+    <w:uiPriority w:val="99"/>
+    <w:unhideWhenUsed/>
+    <w:rsid w:val="00CC5673"/>
+  </w:style>
+  <w:style w:type="character" w:styleId="Ratkaisematonmaininta">
+    <w:name w:val="Unresolved Mention"/>
+    <w:basedOn w:val="Kappaleenoletusfontti"/>
+    <w:uiPriority w:val="99"/>
+    <w:semiHidden/>
+    <w:unhideWhenUsed/>
+    <w:rsid w:val="00465720"/>
+    <w:rPr>
+      <w:color w:val="605E5C"/>
+      <w:shd w:val="clear" w:color="auto" w:fill="E1DFDD"/>
+    </w:rPr>
   </w:style>
 </w:styles>
 </file>
@@ -5722,7 +6341,7 @@
 </file>
 
 <file path=customXml/itemProps1.xml><?xml version="1.0" encoding="utf-8"?>
-<ds:datastoreItem xmlns:ds="http://schemas.openxmlformats.org/officeDocument/2006/customXml" ds:itemID="{D5A148EC-4A62-45EF-A9D9-E848A93E69AB}">
+<ds:datastoreItem xmlns:ds="http://schemas.openxmlformats.org/officeDocument/2006/customXml" ds:itemID="{26C551B1-1316-45F6-9B94-889DAFDE2F28}">
   <ds:schemaRefs>
     <ds:schemaRef ds:uri="http://schemas.openxmlformats.org/officeDocument/2006/bibliography"/>
   </ds:schemaRefs>

</xml_diff>

<commit_message>
updated docx ToC and readme
</commit_message>
<xml_diff>
--- a/trak_raportti.docx
+++ b/trak_raportti.docx
@@ -60,8 +60,6 @@
       <w:pPr>
         <w:pStyle w:val="Kansi14"/>
       </w:pPr>
-      <w:bookmarkStart w:id="0" w:name="_GoBack"/>
-      <w:bookmarkEnd w:id="0"/>
     </w:p>
     <w:p>
       <w:pPr>
@@ -229,7 +227,7 @@
             </w:rPr>
             <w:fldChar w:fldCharType="separate"/>
           </w:r>
-          <w:hyperlink w:anchor="_Toc531724529" w:history="1">
+          <w:hyperlink w:anchor="_Toc531726653" w:history="1">
             <w:r>
               <w:rPr>
                 <w:rStyle w:val="Hyperlinkki"/>
@@ -273,7 +271,7 @@
                 <w:noProof/>
                 <w:webHidden/>
               </w:rPr>
-              <w:instrText xml:space="preserve"> PAGEREF _Toc531724529 \h </w:instrText>
+              <w:instrText xml:space="preserve"> PAGEREF _Toc531726653 \h </w:instrText>
             </w:r>
             <w:r>
               <w:rPr>
@@ -319,7 +317,7 @@
               <w:lang w:eastAsia="fi-FI"/>
             </w:rPr>
           </w:pPr>
-          <w:hyperlink w:anchor="_Toc531724530" w:history="1">
+          <w:hyperlink w:anchor="_Toc531726654" w:history="1">
             <w:r>
               <w:rPr>
                 <w:rStyle w:val="Hyperlinkki"/>
@@ -363,7 +361,7 @@
                 <w:noProof/>
                 <w:webHidden/>
               </w:rPr>
-              <w:instrText xml:space="preserve"> PAGEREF _Toc531724530 \h </w:instrText>
+              <w:instrText xml:space="preserve"> PAGEREF _Toc531726654 \h </w:instrText>
             </w:r>
             <w:r>
               <w:rPr>
@@ -408,7 +406,7 @@
               <w:lang w:eastAsia="fi-FI"/>
             </w:rPr>
           </w:pPr>
-          <w:hyperlink w:anchor="_Toc531724531" w:history="1">
+          <w:hyperlink w:anchor="_Toc531726655" w:history="1">
             <w:r>
               <w:rPr>
                 <w:rStyle w:val="Hyperlinkki"/>
@@ -451,7 +449,7 @@
                 <w:noProof/>
                 <w:webHidden/>
               </w:rPr>
-              <w:instrText xml:space="preserve"> PAGEREF _Toc531724531 \h </w:instrText>
+              <w:instrText xml:space="preserve"> PAGEREF _Toc531726655 \h </w:instrText>
             </w:r>
             <w:r>
               <w:rPr>
@@ -496,7 +494,7 @@
               <w:lang w:eastAsia="fi-FI"/>
             </w:rPr>
           </w:pPr>
-          <w:hyperlink w:anchor="_Toc531724532" w:history="1">
+          <w:hyperlink w:anchor="_Toc531726656" w:history="1">
             <w:r>
               <w:rPr>
                 <w:rStyle w:val="Hyperlinkki"/>
@@ -539,7 +537,7 @@
                 <w:noProof/>
                 <w:webHidden/>
               </w:rPr>
-              <w:instrText xml:space="preserve"> PAGEREF _Toc531724532 \h </w:instrText>
+              <w:instrText xml:space="preserve"> PAGEREF _Toc531726656 \h </w:instrText>
             </w:r>
             <w:r>
               <w:rPr>
@@ -585,7 +583,7 @@
               <w:lang w:eastAsia="fi-FI"/>
             </w:rPr>
           </w:pPr>
-          <w:hyperlink w:anchor="_Toc531724533" w:history="1">
+          <w:hyperlink w:anchor="_Toc531726657" w:history="1">
             <w:r>
               <w:rPr>
                 <w:rStyle w:val="Hyperlinkki"/>
@@ -629,7 +627,7 @@
                 <w:noProof/>
                 <w:webHidden/>
               </w:rPr>
-              <w:instrText xml:space="preserve"> PAGEREF _Toc531724533 \h </w:instrText>
+              <w:instrText xml:space="preserve"> PAGEREF _Toc531726657 \h </w:instrText>
             </w:r>
             <w:r>
               <w:rPr>
@@ -674,7 +672,7 @@
               <w:lang w:eastAsia="fi-FI"/>
             </w:rPr>
           </w:pPr>
-          <w:hyperlink w:anchor="_Toc531724534" w:history="1">
+          <w:hyperlink w:anchor="_Toc531726658" w:history="1">
             <w:r>
               <w:rPr>
                 <w:rStyle w:val="Hyperlinkki"/>
@@ -717,7 +715,7 @@
                 <w:noProof/>
                 <w:webHidden/>
               </w:rPr>
-              <w:instrText xml:space="preserve"> PAGEREF _Toc531724534 \h </w:instrText>
+              <w:instrText xml:space="preserve"> PAGEREF _Toc531726658 \h </w:instrText>
             </w:r>
             <w:r>
               <w:rPr>
@@ -762,7 +760,7 @@
               <w:lang w:eastAsia="fi-FI"/>
             </w:rPr>
           </w:pPr>
-          <w:hyperlink w:anchor="_Toc531724535" w:history="1">
+          <w:hyperlink w:anchor="_Toc531726659" w:history="1">
             <w:r>
               <w:rPr>
                 <w:rStyle w:val="Hyperlinkki"/>
@@ -805,7 +803,7 @@
                 <w:noProof/>
                 <w:webHidden/>
               </w:rPr>
-              <w:instrText xml:space="preserve"> PAGEREF _Toc531724535 \h </w:instrText>
+              <w:instrText xml:space="preserve"> PAGEREF _Toc531726659 \h </w:instrText>
             </w:r>
             <w:r>
               <w:rPr>
@@ -850,7 +848,7 @@
               <w:lang w:eastAsia="fi-FI"/>
             </w:rPr>
           </w:pPr>
-          <w:hyperlink w:anchor="_Toc531724536" w:history="1">
+          <w:hyperlink w:anchor="_Toc531726660" w:history="1">
             <w:r>
               <w:rPr>
                 <w:rStyle w:val="Hyperlinkki"/>
@@ -893,7 +891,7 @@
                 <w:noProof/>
                 <w:webHidden/>
               </w:rPr>
-              <w:instrText xml:space="preserve"> PAGEREF _Toc531724536 \h </w:instrText>
+              <w:instrText xml:space="preserve"> PAGEREF _Toc531726660 \h </w:instrText>
             </w:r>
             <w:r>
               <w:rPr>
@@ -939,7 +937,7 @@
               <w:lang w:eastAsia="fi-FI"/>
             </w:rPr>
           </w:pPr>
-          <w:hyperlink w:anchor="_Toc531724537" w:history="1">
+          <w:hyperlink w:anchor="_Toc531726661" w:history="1">
             <w:r>
               <w:rPr>
                 <w:rStyle w:val="Hyperlinkki"/>
@@ -983,7 +981,7 @@
                 <w:noProof/>
                 <w:webHidden/>
               </w:rPr>
-              <w:instrText xml:space="preserve"> PAGEREF _Toc531724537 \h </w:instrText>
+              <w:instrText xml:space="preserve"> PAGEREF _Toc531726661 \h </w:instrText>
             </w:r>
             <w:r>
               <w:rPr>
@@ -1028,7 +1026,7 @@
               <w:lang w:eastAsia="fi-FI"/>
             </w:rPr>
           </w:pPr>
-          <w:hyperlink w:anchor="_Toc531724538" w:history="1">
+          <w:hyperlink w:anchor="_Toc531726662" w:history="1">
             <w:r>
               <w:rPr>
                 <w:rStyle w:val="Hyperlinkki"/>
@@ -1055,7 +1053,7 @@
                 <w:noProof/>
                 <w:webHidden/>
               </w:rPr>
-              <w:instrText xml:space="preserve"> PAGEREF _Toc531724538 \h </w:instrText>
+              <w:instrText xml:space="preserve"> PAGEREF _Toc531726662 \h </w:instrText>
             </w:r>
             <w:r>
               <w:rPr>
@@ -1075,7 +1073,7 @@
                 <w:noProof/>
                 <w:webHidden/>
               </w:rPr>
-              <w:t>8</w:t>
+              <w:t>9</w:t>
             </w:r>
             <w:r>
               <w:rPr>
@@ -1100,7 +1098,7 @@
               <w:lang w:eastAsia="fi-FI"/>
             </w:rPr>
           </w:pPr>
-          <w:hyperlink w:anchor="_Toc531724539" w:history="1">
+          <w:hyperlink w:anchor="_Toc531726663" w:history="1">
             <w:r>
               <w:rPr>
                 <w:rStyle w:val="Hyperlinkki"/>
@@ -1127,7 +1125,7 @@
                 <w:noProof/>
                 <w:webHidden/>
               </w:rPr>
-              <w:instrText xml:space="preserve"> PAGEREF _Toc531724539 \h </w:instrText>
+              <w:instrText xml:space="preserve"> PAGEREF _Toc531726663 \h </w:instrText>
             </w:r>
             <w:r>
               <w:rPr>
@@ -1147,7 +1145,7 @@
                 <w:noProof/>
                 <w:webHidden/>
               </w:rPr>
-              <w:t>9</w:t>
+              <w:t>10</w:t>
             </w:r>
             <w:r>
               <w:rPr>
@@ -1183,6 +1181,8 @@
       <w:r>
         <w:t>Kuvaluettelo</w:t>
       </w:r>
+      <w:bookmarkStart w:id="0" w:name="_GoBack"/>
+      <w:bookmarkEnd w:id="0"/>
     </w:p>
     <w:p>
       <w:pPr>
@@ -1191,7 +1191,10 @@
           <w:tab w:val="right" w:leader="dot" w:pos="8324"/>
         </w:tabs>
         <w:rPr>
-          <w:noProof/>
+          <w:rFonts w:eastAsiaTheme="minorEastAsia"/>
+          <w:noProof/>
+          <w:sz w:val="22"/>
+          <w:lang w:eastAsia="fi-FI"/>
         </w:rPr>
       </w:pPr>
       <w:r>
@@ -1203,7 +1206,7 @@
       <w:r>
         <w:fldChar w:fldCharType="separate"/>
       </w:r>
-      <w:hyperlink w:anchor="_Toc531724580" w:history="1">
+      <w:hyperlink w:anchor="_Toc531726664" w:history="1">
         <w:r>
           <w:rPr>
             <w:rStyle w:val="Hyperlinkki"/>
@@ -1230,7 +1233,7 @@
             <w:noProof/>
             <w:webHidden/>
           </w:rPr>
-          <w:instrText xml:space="preserve"> PAGEREF _Toc531724580 \h </w:instrText>
+          <w:instrText xml:space="preserve"> PAGEREF _Toc531726664 \h </w:instrText>
         </w:r>
         <w:r>
           <w:rPr>
@@ -1268,10 +1271,13 @@
           <w:tab w:val="right" w:leader="dot" w:pos="8324"/>
         </w:tabs>
         <w:rPr>
-          <w:noProof/>
-        </w:rPr>
-      </w:pPr>
-      <w:hyperlink w:anchor="_Toc531724581" w:history="1">
+          <w:rFonts w:eastAsiaTheme="minorEastAsia"/>
+          <w:noProof/>
+          <w:sz w:val="22"/>
+          <w:lang w:eastAsia="fi-FI"/>
+        </w:rPr>
+      </w:pPr>
+      <w:hyperlink w:anchor="_Toc531726665" w:history="1">
         <w:r>
           <w:rPr>
             <w:rStyle w:val="Hyperlinkki"/>
@@ -1298,7 +1304,7 @@
             <w:noProof/>
             <w:webHidden/>
           </w:rPr>
-          <w:instrText xml:space="preserve"> PAGEREF _Toc531724581 \h </w:instrText>
+          <w:instrText xml:space="preserve"> PAGEREF _Toc531726665 \h </w:instrText>
         </w:r>
         <w:r>
           <w:rPr>
@@ -1336,10 +1342,13 @@
           <w:tab w:val="right" w:leader="dot" w:pos="8324"/>
         </w:tabs>
         <w:rPr>
-          <w:noProof/>
-        </w:rPr>
-      </w:pPr>
-      <w:hyperlink w:anchor="_Toc531724582" w:history="1">
+          <w:rFonts w:eastAsiaTheme="minorEastAsia"/>
+          <w:noProof/>
+          <w:sz w:val="22"/>
+          <w:lang w:eastAsia="fi-FI"/>
+        </w:rPr>
+      </w:pPr>
+      <w:hyperlink w:anchor="_Toc531726666" w:history="1">
         <w:r>
           <w:rPr>
             <w:rStyle w:val="Hyperlinkki"/>
@@ -1366,7 +1375,7 @@
             <w:noProof/>
             <w:webHidden/>
           </w:rPr>
-          <w:instrText xml:space="preserve"> PAGEREF _Toc531724582 \h </w:instrText>
+          <w:instrText xml:space="preserve"> PAGEREF _Toc531726666 \h </w:instrText>
         </w:r>
         <w:r>
           <w:rPr>
@@ -1409,7 +1418,7 @@
       <w:pPr>
         <w:pStyle w:val="Otsikko1"/>
       </w:pPr>
-      <w:bookmarkStart w:id="1" w:name="_Toc531724529"/>
+      <w:bookmarkStart w:id="1" w:name="_Toc531726653"/>
       <w:r>
         <w:lastRenderedPageBreak/>
         <w:t>Johdanto</w:t>
@@ -1481,7 +1490,7 @@
           <w:noProof/>
         </w:rPr>
       </w:pPr>
-      <w:bookmarkStart w:id="2" w:name="_Toc531724530"/>
+      <w:bookmarkStart w:id="2" w:name="_Toc531726654"/>
       <w:r>
         <w:rPr>
           <w:noProof/>
@@ -1497,7 +1506,7 @@
           <w:noProof/>
         </w:rPr>
       </w:pPr>
-      <w:bookmarkStart w:id="3" w:name="_Toc531724531"/>
+      <w:bookmarkStart w:id="3" w:name="_Toc531726655"/>
       <w:r>
         <w:rPr>
           <w:noProof/>
@@ -1526,7 +1535,7 @@
           <w:noProof/>
         </w:rPr>
       </w:pPr>
-      <w:bookmarkStart w:id="4" w:name="_Toc531724532"/>
+      <w:bookmarkStart w:id="4" w:name="_Toc531726656"/>
       <w:r>
         <w:rPr>
           <w:noProof/>
@@ -1712,18 +1721,40 @@
       <w:pPr>
         <w:pStyle w:val="Kuvaotsikko"/>
       </w:pPr>
-      <w:bookmarkStart w:id="5" w:name="_Toc531724580"/>
+      <w:bookmarkStart w:id="5" w:name="_Toc531726664"/>
       <w:r>
         <w:t xml:space="preserve">Kuva </w:t>
       </w:r>
-      <w:fldSimple w:instr=" SEQ Kuva \* ARABIC ">
-        <w:r>
-          <w:rPr>
-            <w:noProof/>
-          </w:rPr>
-          <w:t>1</w:t>
-        </w:r>
-      </w:fldSimple>
+      <w:r>
+        <w:rPr>
+          <w:noProof/>
+        </w:rPr>
+        <w:fldChar w:fldCharType="begin"/>
+      </w:r>
+      <w:r>
+        <w:rPr>
+          <w:noProof/>
+        </w:rPr>
+        <w:instrText xml:space="preserve"> SEQ Kuva \* ARABIC </w:instrText>
+      </w:r>
+      <w:r>
+        <w:rPr>
+          <w:noProof/>
+        </w:rPr>
+        <w:fldChar w:fldCharType="separate"/>
+      </w:r>
+      <w:r>
+        <w:rPr>
+          <w:noProof/>
+        </w:rPr>
+        <w:t>1</w:t>
+      </w:r>
+      <w:r>
+        <w:rPr>
+          <w:noProof/>
+        </w:rPr>
+        <w:fldChar w:fldCharType="end"/>
+      </w:r>
       <w:r>
         <w:t xml:space="preserve"> Neuroverkon rakenne ohjelmassamme</w:t>
       </w:r>
@@ -1733,7 +1764,7 @@
       <w:pPr>
         <w:pStyle w:val="Otsikko1"/>
       </w:pPr>
-      <w:bookmarkStart w:id="6" w:name="_Toc531724533"/>
+      <w:bookmarkStart w:id="6" w:name="_Toc531726657"/>
       <w:r>
         <w:lastRenderedPageBreak/>
         <w:t>Käsinkirjoitettujen numeroiden tunnistaminen</w:t>
@@ -1744,53 +1775,12 @@
       <w:r>
         <w:t>Kävimme läpi Googlen TensorFlow.js-tutoriaalin mallin opettamisesta numeroiden tunnistamiseen. Käytimme MNIST-tietokannan (</w:t>
       </w:r>
-      <w:proofErr w:type="spellStart"/>
-      <w:r>
-        <w:rPr>
-          <w:rFonts w:ascii="Calibri" w:eastAsia="Calibri" w:hAnsi="Calibri" w:cs="Calibri"/>
-          <w:szCs w:val="24"/>
-        </w:rPr>
-        <w:t>LeCun</w:t>
-      </w:r>
-      <w:proofErr w:type="spellEnd"/>
-      <w:r>
-        <w:rPr>
-          <w:rFonts w:ascii="Calibri" w:eastAsia="Calibri" w:hAnsi="Calibri" w:cs="Calibri"/>
-          <w:szCs w:val="24"/>
-        </w:rPr>
-        <w:t xml:space="preserve">, Y. &amp; </w:t>
-      </w:r>
-      <w:proofErr w:type="spellStart"/>
-      <w:r>
-        <w:rPr>
-          <w:rFonts w:ascii="Calibri" w:eastAsia="Calibri" w:hAnsi="Calibri" w:cs="Calibri"/>
-          <w:szCs w:val="24"/>
-        </w:rPr>
-        <w:t>Cortes</w:t>
-      </w:r>
-      <w:proofErr w:type="spellEnd"/>
-      <w:r>
-        <w:rPr>
-          <w:rFonts w:ascii="Calibri" w:eastAsia="Calibri" w:hAnsi="Calibri" w:cs="Calibri"/>
-          <w:szCs w:val="24"/>
-        </w:rPr>
-        <w:t xml:space="preserve">, C. &amp; </w:t>
-      </w:r>
-      <w:proofErr w:type="spellStart"/>
-      <w:r>
-        <w:rPr>
-          <w:rFonts w:ascii="Calibri" w:eastAsia="Calibri" w:hAnsi="Calibri" w:cs="Calibri"/>
-          <w:szCs w:val="24"/>
-        </w:rPr>
-        <w:t>Burges</w:t>
-      </w:r>
-      <w:proofErr w:type="spellEnd"/>
-      <w:r>
-        <w:rPr>
-          <w:rFonts w:ascii="Calibri" w:eastAsia="Calibri" w:hAnsi="Calibri" w:cs="Calibri"/>
-          <w:szCs w:val="24"/>
-        </w:rPr>
-        <w:t xml:space="preserve">, C. </w:t>
+      <w:r>
+        <w:rPr>
+          <w:rFonts w:ascii="Calibri" w:eastAsia="Calibri" w:hAnsi="Calibri" w:cs="Calibri"/>
+          <w:szCs w:val="24"/>
+        </w:rPr>
+        <w:t xml:space="preserve">LeCun, Y. &amp; Cortes, C. &amp; Burges, C. </w:t>
       </w:r>
       <w:r>
         <w:rPr>
@@ -1820,7 +1810,7 @@
       <w:pPr>
         <w:pStyle w:val="Otsikko2"/>
       </w:pPr>
-      <w:bookmarkStart w:id="7" w:name="_Toc531724534"/>
+      <w:bookmarkStart w:id="7" w:name="_Toc531726658"/>
       <w:r>
         <w:t>Mallin luonti</w:t>
       </w:r>
@@ -1828,23 +1818,7 @@
     </w:p>
     <w:p>
       <w:r>
-        <w:t xml:space="preserve">Ohjelma aloitetaan </w:t>
-      </w:r>
-      <w:proofErr w:type="spellStart"/>
-      <w:r>
-        <w:t>myötäkytkentämallin</w:t>
-      </w:r>
-      <w:proofErr w:type="spellEnd"/>
-      <w:r>
-        <w:t xml:space="preserve"> (</w:t>
-      </w:r>
-      <w:proofErr w:type="spellStart"/>
-      <w:r>
-        <w:t>sequential</w:t>
-      </w:r>
-      <w:proofErr w:type="spellEnd"/>
-      <w:r>
-        <w:t>) luomisella.</w:t>
+        <w:t>Ohjelma aloitetaan myötäkytkentämallin (sequential) luomisella.</w:t>
       </w:r>
     </w:p>
     <w:p/>
@@ -1903,7 +1877,7 @@
       <w:pPr>
         <w:pStyle w:val="Kuvaotsikko"/>
       </w:pPr>
-      <w:bookmarkStart w:id="8" w:name="_Toc531724581"/>
+      <w:bookmarkStart w:id="8" w:name="_Toc531726665"/>
       <w:r>
         <w:t xml:space="preserve">Kuva </w:t>
       </w:r>
@@ -1945,15 +1919,7 @@
     <w:p/>
     <w:p>
       <w:r>
-        <w:t>Malliin luodaan kuusi kerrosta, ensimmäisenä on kaksiulotteinen konvoluutiokerros (</w:t>
-      </w:r>
-      <w:proofErr w:type="spellStart"/>
-      <w:r>
-        <w:t>convolutional</w:t>
-      </w:r>
-      <w:proofErr w:type="spellEnd"/>
-      <w:r>
-        <w:t>).</w:t>
+        <w:t>Malliin luodaan kuusi kerrosta, ensimmäisenä on kaksiulotteinen konvoluutiokerros (convolutional).</w:t>
       </w:r>
     </w:p>
     <w:p>
@@ -1973,13 +1939,8 @@
           <w:szCs w:val="24"/>
         </w:rPr>
       </w:pPr>
-      <w:proofErr w:type="spellStart"/>
-      <w:r>
-        <w:t>InputShape</w:t>
-      </w:r>
-      <w:proofErr w:type="spellEnd"/>
-      <w:r>
-        <w:t xml:space="preserve"> [28, 28, 1] (rivi, kolumni, syvyys). Malliin syötettävän datan muoto. Data on siis kokoelma </w:t>
+      <w:r>
+        <w:t xml:space="preserve">InputShape [28, 28, 1] (rivi, kolumni, syvyys). Malliin syötettävän datan muoto. Data on siis kokoelma </w:t>
       </w:r>
       <w:r>
         <w:t>kuvia,</w:t>
@@ -1992,23 +1953,7 @@
           <w:rFonts w:ascii="Calibri" w:eastAsia="Calibri" w:hAnsi="Calibri" w:cs="Calibri"/>
           <w:szCs w:val="24"/>
         </w:rPr>
-        <w:t xml:space="preserve">Machine Learning </w:t>
-      </w:r>
-      <w:proofErr w:type="spellStart"/>
-      <w:r>
-        <w:rPr>
-          <w:rFonts w:ascii="Calibri" w:eastAsia="Calibri" w:hAnsi="Calibri" w:cs="Calibri"/>
-          <w:szCs w:val="24"/>
-        </w:rPr>
-        <w:t>Glossary</w:t>
-      </w:r>
-      <w:proofErr w:type="spellEnd"/>
-      <w:r>
-        <w:rPr>
-          <w:rFonts w:ascii="Calibri" w:eastAsia="Calibri" w:hAnsi="Calibri" w:cs="Calibri"/>
-          <w:szCs w:val="24"/>
-        </w:rPr>
-        <w:t xml:space="preserve"> 2018)</w:t>
+        <w:t>Machine Learning Glossary 2018)</w:t>
       </w:r>
     </w:p>
     <w:p>
@@ -2022,13 +1967,8 @@
           <w:szCs w:val="24"/>
         </w:rPr>
       </w:pPr>
-      <w:proofErr w:type="spellStart"/>
-      <w:r>
-        <w:t>KernelSize</w:t>
-      </w:r>
-      <w:proofErr w:type="spellEnd"/>
-      <w:r>
-        <w:t xml:space="preserve"> 5. Suodatinikkunan koko 5x5 pikseliä, dataa käsitellään suodatinikkunan kokoisissa paloissa (mt</w:t>
+      <w:r>
+        <w:t>KernelSize 5. Suodatinikkunan koko 5x5 pikseliä, dataa käsitellään suodatinikkunan kokoisissa paloissa (mt</w:t>
       </w:r>
       <w:r>
         <w:rPr>
@@ -2050,44 +1990,15 @@
           <w:szCs w:val="24"/>
         </w:rPr>
       </w:pPr>
-      <w:proofErr w:type="spellStart"/>
-      <w:r>
-        <w:t>Filters</w:t>
-      </w:r>
-      <w:proofErr w:type="spellEnd"/>
-      <w:r>
-        <w:t xml:space="preserve"> 8. Kuinka monta </w:t>
-      </w:r>
-      <w:proofErr w:type="spellStart"/>
-      <w:r>
-        <w:t>kernelSize:n</w:t>
-      </w:r>
-      <w:proofErr w:type="spellEnd"/>
-      <w:r>
-        <w:t xml:space="preserve"> kokoista ikkunaa otetaan käsittelyyn syötetystä datasta. Kuva jaetaan pienempiin osiin, joita käsitellään erikseen. </w:t>
-      </w:r>
-      <w:r>
-        <w:rPr>
-          <w:rFonts w:ascii="Calibri" w:eastAsia="Calibri" w:hAnsi="Calibri" w:cs="Calibri"/>
-          <w:szCs w:val="24"/>
-        </w:rPr>
-        <w:t xml:space="preserve">(Training on </w:t>
-      </w:r>
-      <w:proofErr w:type="spellStart"/>
-      <w:r>
-        <w:rPr>
-          <w:rFonts w:ascii="Calibri" w:eastAsia="Calibri" w:hAnsi="Calibri" w:cs="Calibri"/>
-          <w:szCs w:val="24"/>
-        </w:rPr>
-        <w:t>Images</w:t>
-      </w:r>
-      <w:proofErr w:type="spellEnd"/>
-      <w:r>
-        <w:rPr>
-          <w:rFonts w:ascii="Calibri" w:eastAsia="Calibri" w:hAnsi="Calibri" w:cs="Calibri"/>
-          <w:szCs w:val="24"/>
-        </w:rPr>
-        <w:t xml:space="preserve"> n. d.)</w:t>
+      <w:r>
+        <w:t xml:space="preserve">Filters 8. Kuinka monta kernelSize:n kokoista ikkunaa otetaan käsittelyyn syötetystä datasta. Kuva jaetaan pienempiin osiin, joita käsitellään erikseen. </w:t>
+      </w:r>
+      <w:r>
+        <w:rPr>
+          <w:rFonts w:ascii="Calibri" w:eastAsia="Calibri" w:hAnsi="Calibri" w:cs="Calibri"/>
+          <w:szCs w:val="24"/>
+        </w:rPr>
+        <w:t>(Training on Images n. d.)</w:t>
       </w:r>
     </w:p>
     <w:p>
@@ -2101,36 +2012,15 @@
           <w:szCs w:val="24"/>
         </w:rPr>
       </w:pPr>
-      <w:proofErr w:type="spellStart"/>
-      <w:r>
-        <w:t>Strides</w:t>
-      </w:r>
-      <w:proofErr w:type="spellEnd"/>
-      <w:r>
-        <w:t xml:space="preserve"> 1. Määrittelee kuinka monen pikselin yli suodatinikkuna liukuu. Tässä tapauksessa ikkuna aloittaa vasemmasta yläkulmasta ja siirtyy yhden pikselin aina oikealle. Tilan loppuessa sivuttaissuunnassa ikkuna siirtyy takaisin vasempaan laitaan yhden pikselin yläreunasta ja jatkaa prosessia (</w:t>
-      </w:r>
-      <w:r>
-        <w:rPr>
-          <w:rFonts w:ascii="Calibri" w:eastAsia="Calibri" w:hAnsi="Calibri" w:cs="Calibri"/>
-          <w:szCs w:val="24"/>
-        </w:rPr>
-        <w:t xml:space="preserve">Machine Learning </w:t>
-      </w:r>
-      <w:proofErr w:type="spellStart"/>
-      <w:r>
-        <w:rPr>
-          <w:rFonts w:ascii="Calibri" w:eastAsia="Calibri" w:hAnsi="Calibri" w:cs="Calibri"/>
-          <w:szCs w:val="24"/>
-        </w:rPr>
-        <w:t>Glossary</w:t>
-      </w:r>
-      <w:proofErr w:type="spellEnd"/>
-      <w:r>
-        <w:rPr>
-          <w:rFonts w:ascii="Calibri" w:eastAsia="Calibri" w:hAnsi="Calibri" w:cs="Calibri"/>
-          <w:szCs w:val="24"/>
-        </w:rPr>
-        <w:t xml:space="preserve"> 2018)</w:t>
+      <w:r>
+        <w:t>Strides 1. Määrittelee kuinka monen pikselin yli suodatinikkuna liukuu. Tässä tapauksessa ikkuna aloittaa vasemmasta yläkulmasta ja siirtyy yhden pikselin aina oikealle. Tilan loppuessa sivuttaissuunnassa ikkuna siirtyy takaisin vasempaan laitaan yhden pikselin yläreunasta ja jatkaa prosessia (</w:t>
+      </w:r>
+      <w:r>
+        <w:rPr>
+          <w:rFonts w:ascii="Calibri" w:eastAsia="Calibri" w:hAnsi="Calibri" w:cs="Calibri"/>
+          <w:szCs w:val="24"/>
+        </w:rPr>
+        <w:t>Machine Learning Glossary 2018)</w:t>
       </w:r>
     </w:p>
     <w:p>
@@ -2144,45 +2034,8 @@
           <w:szCs w:val="24"/>
         </w:rPr>
       </w:pPr>
-      <w:proofErr w:type="spellStart"/>
-      <w:r>
-        <w:t>Activation</w:t>
-      </w:r>
-      <w:proofErr w:type="spellEnd"/>
-      <w:r>
-        <w:t xml:space="preserve"> ‘</w:t>
-      </w:r>
-      <w:proofErr w:type="spellStart"/>
-      <w:r>
-        <w:t>relu</w:t>
-      </w:r>
-      <w:proofErr w:type="spellEnd"/>
-      <w:r>
-        <w:t>’. Yleinen funktio (</w:t>
-      </w:r>
-      <w:proofErr w:type="spellStart"/>
-      <w:r>
-        <w:t>rectified</w:t>
-      </w:r>
-      <w:proofErr w:type="spellEnd"/>
-      <w:r>
-        <w:t xml:space="preserve"> </w:t>
-      </w:r>
-      <w:proofErr w:type="spellStart"/>
-      <w:r>
-        <w:t>linear</w:t>
-      </w:r>
-      <w:proofErr w:type="spellEnd"/>
-      <w:r>
-        <w:t xml:space="preserve"> </w:t>
-      </w:r>
-      <w:proofErr w:type="spellStart"/>
-      <w:r>
-        <w:t>unit</w:t>
-      </w:r>
-      <w:proofErr w:type="spellEnd"/>
-      <w:r>
-        <w:t>) kuvien tunnistuksessa, joka saa syötteenä edellisen kerroksen syötteiden painotetun summan. Jos syöte on negatiivinen tai nolla, palauttaa 0 ja jos syöte on positiivinen, palauttaa syötteen arvon (mt</w:t>
+      <w:r>
+        <w:t>Activation ‘relu’. Yleinen funktio (rectified linear unit) kuvien tunnistuksessa, joka saa syötteenä edellisen kerroksen syötteiden painotetun summan. Jos syöte on negatiivinen tai nolla, palauttaa 0 ja jos syöte on positiivinen, palauttaa syötteen arvon (mt</w:t>
       </w:r>
       <w:r>
         <w:rPr>
@@ -2203,29 +2056,8 @@
           <w:szCs w:val="24"/>
         </w:rPr>
       </w:pPr>
-      <w:proofErr w:type="spellStart"/>
-      <w:r>
-        <w:t>KernelInitializer</w:t>
-      </w:r>
-      <w:proofErr w:type="spellEnd"/>
-      <w:r>
-        <w:t xml:space="preserve"> ‘</w:t>
-      </w:r>
-      <w:proofErr w:type="spellStart"/>
-      <w:r>
-        <w:t>varianceScaling</w:t>
-      </w:r>
-      <w:proofErr w:type="spellEnd"/>
-      <w:r>
-        <w:t xml:space="preserve">’. Alustaa satunnaisesti mallin painokertoimet. (API </w:t>
-      </w:r>
-      <w:proofErr w:type="spellStart"/>
-      <w:r>
-        <w:t>Reference</w:t>
-      </w:r>
-      <w:proofErr w:type="spellEnd"/>
-      <w:r>
-        <w:t xml:space="preserve"> n. d.</w:t>
+      <w:r>
+        <w:t>KernelInitializer ‘varianceScaling’. Alustaa satunnaisesti mallin painokertoimet. (API Reference n. d.</w:t>
       </w:r>
       <w:r>
         <w:rPr>
@@ -2247,15 +2079,7 @@
     </w:p>
     <w:p>
       <w:r>
-        <w:t xml:space="preserve">Neljäntenä kerroksena </w:t>
-      </w:r>
-      <w:proofErr w:type="spellStart"/>
-      <w:r>
-        <w:t>maxpooling</w:t>
-      </w:r>
-      <w:proofErr w:type="spellEnd"/>
-      <w:r>
-        <w:t>-kerros taas interpoloi kuvan puoleen koosta.</w:t>
+        <w:t>Neljäntenä kerroksena maxpooling-kerros taas interpoloi kuvan puoleen koosta.</w:t>
       </w:r>
     </w:p>
     <w:p>
@@ -2279,14 +2103,9 @@
           <w:szCs w:val="24"/>
         </w:rPr>
       </w:pPr>
-      <w:proofErr w:type="spellStart"/>
       <w:r>
         <w:lastRenderedPageBreak/>
-        <w:t>Units</w:t>
-      </w:r>
-      <w:proofErr w:type="spellEnd"/>
-      <w:r>
-        <w:t>: 10. Luvut 0-9</w:t>
+        <w:t>Units: 10. Luvut 0-9</w:t>
       </w:r>
     </w:p>
     <w:p>
@@ -2300,21 +2119,8 @@
           <w:szCs w:val="24"/>
         </w:rPr>
       </w:pPr>
-      <w:proofErr w:type="spellStart"/>
-      <w:r>
-        <w:t>KernelInitializer</w:t>
-      </w:r>
-      <w:proofErr w:type="spellEnd"/>
-      <w:r>
-        <w:t xml:space="preserve"> ‘</w:t>
-      </w:r>
-      <w:proofErr w:type="spellStart"/>
-      <w:r>
-        <w:t>varianceScaling</w:t>
-      </w:r>
-      <w:proofErr w:type="spellEnd"/>
-      <w:r>
-        <w:t>’</w:t>
+      <w:r>
+        <w:t>KernelInitializer ‘varianceScaling’</w:t>
       </w:r>
     </w:p>
     <w:p>
@@ -2328,29 +2134,8 @@
           <w:szCs w:val="24"/>
         </w:rPr>
       </w:pPr>
-      <w:proofErr w:type="spellStart"/>
-      <w:r>
-        <w:t>Activation</w:t>
-      </w:r>
-      <w:proofErr w:type="spellEnd"/>
-      <w:r>
-        <w:t xml:space="preserve"> ‘</w:t>
-      </w:r>
-      <w:proofErr w:type="spellStart"/>
-      <w:r>
-        <w:t>softmax</w:t>
-      </w:r>
-      <w:proofErr w:type="spellEnd"/>
-      <w:r>
-        <w:t xml:space="preserve">’. Tekee </w:t>
-      </w:r>
-      <w:proofErr w:type="spellStart"/>
-      <w:r>
-        <w:t>todennäköisyyjakauman</w:t>
-      </w:r>
-      <w:proofErr w:type="spellEnd"/>
-      <w:r>
-        <w:t xml:space="preserve"> aikaisemmin määriteltyihin luokkiin. Luokka, jolla on isoin todennäköisyys, on tunnistamisen lopputulos.</w:t>
+      <w:r>
+        <w:t>Activation ‘softmax’. Tekee todennäköisyyjakauman aikaisemmin määriteltyihin luokkiin. Luokka, jolla on isoin todennäköisyys, on tunnistamisen lopputulos.</w:t>
       </w:r>
     </w:p>
     <w:p>
@@ -2416,7 +2201,7 @@
       <w:pPr>
         <w:pStyle w:val="Kuvaotsikko"/>
       </w:pPr>
-      <w:bookmarkStart w:id="9" w:name="_Toc531724582"/>
+      <w:bookmarkStart w:id="9" w:name="_Toc531726666"/>
       <w:r>
         <w:t xml:space="preserve">Kuva </w:t>
       </w:r>
@@ -2451,40 +2236,14 @@
         <w:fldChar w:fldCharType="end"/>
       </w:r>
       <w:r>
-        <w:t xml:space="preserve">, tunnistettu numero on 7 </w:t>
-      </w:r>
-      <w:proofErr w:type="spellStart"/>
-      <w:r>
-        <w:t>todennäkyöisyysjakaumalla</w:t>
-      </w:r>
-      <w:proofErr w:type="spellEnd"/>
-      <w:r>
-        <w:t>.</w:t>
+        <w:t>, tunnistettu numero on 7 todennäkyöisyysjakaumalla.</w:t>
       </w:r>
       <w:bookmarkEnd w:id="9"/>
     </w:p>
     <w:p/>
     <w:p>
       <w:r>
-        <w:t xml:space="preserve">Lopuksi malli pitää koota opetusta ja arviointia varten. Tämä toteutetaan </w:t>
-      </w:r>
-      <w:proofErr w:type="spellStart"/>
-      <w:proofErr w:type="gramStart"/>
-      <w:r>
-        <w:t>model.compile</w:t>
-      </w:r>
-      <w:proofErr w:type="spellEnd"/>
-      <w:proofErr w:type="gramEnd"/>
-      <w:r>
-        <w:t xml:space="preserve">() funktiolla. Funktioon määrittelemme optimointi ja </w:t>
-      </w:r>
-      <w:proofErr w:type="spellStart"/>
-      <w:r>
-        <w:t>loss</w:t>
-      </w:r>
-      <w:proofErr w:type="spellEnd"/>
-      <w:r>
-        <w:t xml:space="preserve"> funktiot:</w:t>
+        <w:t>Lopuksi malli pitää koota opetusta ja arviointia varten. Tämä toteutetaan model.compile() funktiolla. Funktioon määrittelemme optimointi ja loss funktiot:</w:t>
       </w:r>
     </w:p>
     <w:p>
@@ -2502,45 +2261,10 @@
         <w:rPr>
           <w:lang w:val="en-US"/>
         </w:rPr>
-        <w:t xml:space="preserve">Optimizer </w:t>
-      </w:r>
-      <w:proofErr w:type="spellStart"/>
-      <w:proofErr w:type="gramStart"/>
-      <w:r>
-        <w:rPr>
-          <w:lang w:val="en-US"/>
-        </w:rPr>
-        <w:t>train.sgd</w:t>
-      </w:r>
-      <w:proofErr w:type="spellEnd"/>
-      <w:r>
-        <w:rPr>
-          <w:lang w:val="en-US"/>
-        </w:rPr>
-        <w:t>(</w:t>
-      </w:r>
-      <w:proofErr w:type="gramEnd"/>
-      <w:r>
-        <w:rPr>
-          <w:lang w:val="en-US"/>
-        </w:rPr>
-        <w:t xml:space="preserve">0.15). Stochastic gradient descent. </w:t>
-      </w:r>
-      <w:proofErr w:type="spellStart"/>
-      <w:r>
-        <w:t>Gradient</w:t>
-      </w:r>
-      <w:proofErr w:type="spellEnd"/>
-      <w:r>
-        <w:t xml:space="preserve"> </w:t>
-      </w:r>
-      <w:proofErr w:type="spellStart"/>
-      <w:r>
-        <w:t>descent</w:t>
-      </w:r>
-      <w:proofErr w:type="spellEnd"/>
-      <w:r>
-        <w:t xml:space="preserve"> </w:t>
+        <w:t xml:space="preserve">Optimizer train.sgd(0.15). Stochastic gradient descent. </w:t>
+      </w:r>
+      <w:r>
+        <w:t xml:space="preserve">Gradient descent </w:t>
       </w:r>
       <w:r>
         <w:t>-</w:t>
@@ -2553,23 +2277,7 @@
           <w:rFonts w:ascii="Calibri" w:eastAsia="Calibri" w:hAnsi="Calibri" w:cs="Calibri"/>
           <w:szCs w:val="24"/>
         </w:rPr>
-        <w:t xml:space="preserve">Machine Learning </w:t>
-      </w:r>
-      <w:proofErr w:type="spellStart"/>
-      <w:r>
-        <w:rPr>
-          <w:rFonts w:ascii="Calibri" w:eastAsia="Calibri" w:hAnsi="Calibri" w:cs="Calibri"/>
-          <w:szCs w:val="24"/>
-        </w:rPr>
-        <w:t>Glossary</w:t>
-      </w:r>
-      <w:proofErr w:type="spellEnd"/>
-      <w:r>
-        <w:rPr>
-          <w:rFonts w:ascii="Calibri" w:eastAsia="Calibri" w:hAnsi="Calibri" w:cs="Calibri"/>
-          <w:szCs w:val="24"/>
-        </w:rPr>
-        <w:t xml:space="preserve"> 2018).</w:t>
+        <w:t>Machine Learning Glossary 2018).</w:t>
       </w:r>
       <w:r>
         <w:t xml:space="preserve"> Oppimisnopeutena 0.15 (</w:t>
@@ -2579,23 +2287,7 @@
           <w:rFonts w:ascii="Calibri" w:eastAsia="Calibri" w:hAnsi="Calibri" w:cs="Calibri"/>
           <w:szCs w:val="24"/>
         </w:rPr>
-        <w:t xml:space="preserve">Training on </w:t>
-      </w:r>
-      <w:proofErr w:type="spellStart"/>
-      <w:r>
-        <w:rPr>
-          <w:rFonts w:ascii="Calibri" w:eastAsia="Calibri" w:hAnsi="Calibri" w:cs="Calibri"/>
-          <w:szCs w:val="24"/>
-        </w:rPr>
-        <w:t>Images</w:t>
-      </w:r>
-      <w:proofErr w:type="spellEnd"/>
-      <w:r>
-        <w:rPr>
-          <w:rFonts w:ascii="Calibri" w:eastAsia="Calibri" w:hAnsi="Calibri" w:cs="Calibri"/>
-          <w:szCs w:val="24"/>
-        </w:rPr>
-        <w:t xml:space="preserve"> n. d.)</w:t>
+        <w:t>Training on Images n. d.)</w:t>
       </w:r>
     </w:p>
     <w:p>
@@ -2609,29 +2301,8 @@
           <w:szCs w:val="24"/>
         </w:rPr>
       </w:pPr>
-      <w:proofErr w:type="spellStart"/>
-      <w:r>
-        <w:t>Loss</w:t>
-      </w:r>
-      <w:proofErr w:type="spellEnd"/>
-      <w:r>
-        <w:t xml:space="preserve"> ‘</w:t>
-      </w:r>
-      <w:proofErr w:type="spellStart"/>
-      <w:r>
-        <w:t>categoricalCrossentropy</w:t>
-      </w:r>
-      <w:proofErr w:type="spellEnd"/>
-      <w:r>
-        <w:t xml:space="preserve">’. Mittaa eroa edellisen kerroksen todennäköisyysjakauman ja dataan liitetyn tunnisteen välillä. Palauttaa pienemmän häviöarvon, jos todennäköisyysjakauman arvio on lähellä tunnistetta ja isomman arvon, jos ei. Opetuksen aikana malli päivittää parametrejaan pienentääkseen häviöarvot koko datasetissä. (API </w:t>
-      </w:r>
-      <w:proofErr w:type="spellStart"/>
-      <w:r>
-        <w:t>Reference</w:t>
-      </w:r>
-      <w:proofErr w:type="spellEnd"/>
-      <w:r>
-        <w:t xml:space="preserve"> n. d.</w:t>
+      <w:r>
+        <w:t>Loss ‘categoricalCrossentropy’. Mittaa eroa edellisen kerroksen todennäköisyysjakauman ja dataan liitetyn tunnisteen välillä. Palauttaa pienemmän häviöarvon, jos todennäköisyysjakauman arvio on lähellä tunnistetta ja isomman arvon, jos ei. Opetuksen aikana malli päivittää parametrejaan pienentääkseen häviöarvot koko datasetissä. (API Reference n. d.</w:t>
       </w:r>
       <w:r>
         <w:rPr>
@@ -2645,7 +2316,7 @@
       <w:pPr>
         <w:pStyle w:val="Otsikko2"/>
       </w:pPr>
-      <w:bookmarkStart w:id="10" w:name="_Toc531724535"/>
+      <w:bookmarkStart w:id="10" w:name="_Toc531726659"/>
       <w:r>
         <w:t>Mallin opettaminen</w:t>
       </w:r>
@@ -2653,21 +2324,13 @@
     </w:p>
     <w:p>
       <w:r>
-        <w:t xml:space="preserve">Data haetaan Googlen tarjoamasta MNIST </w:t>
-      </w:r>
-      <w:proofErr w:type="spellStart"/>
-      <w:r>
-        <w:t>API</w:t>
+        <w:t>Data haetaan Googlen tarjoamasta MNIST API</w:t>
       </w:r>
       <w:r>
         <w:t>:</w:t>
       </w:r>
       <w:r>
-        <w:t>sta</w:t>
-      </w:r>
-      <w:proofErr w:type="spellEnd"/>
-      <w:r>
-        <w:t>. Datana käytetään valmiiksi luokiteltuja kuvia valkoisista numeroista mustalla pohjalla.</w:t>
+        <w:t>sta. Datana käytetään valmiiksi luokiteltuja kuvia valkoisista numeroista mustalla pohjalla.</w:t>
       </w:r>
     </w:p>
     <w:p>
@@ -2679,15 +2342,7 @@
       </w:pPr>
       <w:r>
         <w:lastRenderedPageBreak/>
-        <w:t>Opettamista varten määritellään erän koko (</w:t>
-      </w:r>
-      <w:proofErr w:type="spellStart"/>
-      <w:r>
-        <w:t>batch_size</w:t>
-      </w:r>
-      <w:proofErr w:type="spellEnd"/>
-      <w:r>
-        <w:t>) ja opetuserien määrä. Yksi erä kertoo</w:t>
+        <w:t>Opettamista varten määritellään erän koko (batch_size) ja opetuserien määrä. Yksi erä kertoo</w:t>
       </w:r>
       <w:r>
         <w:t>,</w:t>
@@ -2718,23 +2373,7 @@
           <w:rFonts w:ascii="Calibri" w:eastAsia="Calibri" w:hAnsi="Calibri" w:cs="Calibri"/>
           <w:szCs w:val="24"/>
         </w:rPr>
-        <w:t xml:space="preserve">Training on </w:t>
-      </w:r>
-      <w:proofErr w:type="spellStart"/>
-      <w:r>
-        <w:rPr>
-          <w:rFonts w:ascii="Calibri" w:eastAsia="Calibri" w:hAnsi="Calibri" w:cs="Calibri"/>
-          <w:szCs w:val="24"/>
-        </w:rPr>
-        <w:t>Images</w:t>
-      </w:r>
-      <w:proofErr w:type="spellEnd"/>
-      <w:r>
-        <w:rPr>
-          <w:rFonts w:ascii="Calibri" w:eastAsia="Calibri" w:hAnsi="Calibri" w:cs="Calibri"/>
-          <w:szCs w:val="24"/>
-        </w:rPr>
-        <w:t xml:space="preserve"> n. d.)</w:t>
+        <w:t>Training on Images n. d.)</w:t>
       </w:r>
     </w:p>
     <w:p>
@@ -2751,7 +2390,6 @@
         </w:rPr>
         <w:t>Opetus tapahtuu for-</w:t>
       </w:r>
-      <w:proofErr w:type="spellStart"/>
       <w:r>
         <w:rPr>
           <w:rFonts w:ascii="Calibri" w:eastAsia="Calibri" w:hAnsi="Calibri" w:cs="Calibri"/>
@@ -2759,38 +2397,12 @@
         </w:rPr>
         <w:t>toistorakenteessa</w:t>
       </w:r>
-      <w:proofErr w:type="spellEnd"/>
-      <w:r>
-        <w:rPr>
-          <w:rFonts w:ascii="Calibri" w:eastAsia="Calibri" w:hAnsi="Calibri" w:cs="Calibri"/>
-          <w:szCs w:val="24"/>
-        </w:rPr>
-        <w:t xml:space="preserve"> ja tensorien käsittely </w:t>
-      </w:r>
-      <w:proofErr w:type="spellStart"/>
-      <w:proofErr w:type="gramStart"/>
-      <w:r>
-        <w:rPr>
-          <w:rFonts w:ascii="Calibri" w:eastAsia="Calibri" w:hAnsi="Calibri" w:cs="Calibri"/>
-          <w:szCs w:val="24"/>
-        </w:rPr>
-        <w:t>tidy</w:t>
-      </w:r>
-      <w:proofErr w:type="spellEnd"/>
-      <w:r>
-        <w:rPr>
-          <w:rFonts w:ascii="Calibri" w:eastAsia="Calibri" w:hAnsi="Calibri" w:cs="Calibri"/>
-          <w:szCs w:val="24"/>
-        </w:rPr>
-        <w:t>(</w:t>
-      </w:r>
-      <w:proofErr w:type="gramEnd"/>
-      <w:r>
-        <w:rPr>
-          <w:rFonts w:ascii="Calibri" w:eastAsia="Calibri" w:hAnsi="Calibri" w:cs="Calibri"/>
-          <w:szCs w:val="24"/>
-        </w:rPr>
-        <w:t>)</w:t>
+      <w:r>
+        <w:rPr>
+          <w:rFonts w:ascii="Calibri" w:eastAsia="Calibri" w:hAnsi="Calibri" w:cs="Calibri"/>
+          <w:szCs w:val="24"/>
+        </w:rPr>
+        <w:t xml:space="preserve"> ja tensorien käsittely tidy()</w:t>
       </w:r>
       <w:r>
         <w:rPr>
@@ -2814,23 +2426,7 @@
           <w:rFonts w:ascii="Calibri" w:eastAsia="Calibri" w:hAnsi="Calibri" w:cs="Calibri"/>
           <w:szCs w:val="24"/>
         </w:rPr>
-        <w:t xml:space="preserve">Training on </w:t>
-      </w:r>
-      <w:proofErr w:type="spellStart"/>
-      <w:r>
-        <w:rPr>
-          <w:rFonts w:ascii="Calibri" w:eastAsia="Calibri" w:hAnsi="Calibri" w:cs="Calibri"/>
-          <w:szCs w:val="24"/>
-        </w:rPr>
-        <w:t>Images</w:t>
-      </w:r>
-      <w:proofErr w:type="spellEnd"/>
-      <w:r>
-        <w:rPr>
-          <w:rFonts w:ascii="Calibri" w:eastAsia="Calibri" w:hAnsi="Calibri" w:cs="Calibri"/>
-          <w:szCs w:val="24"/>
-        </w:rPr>
-        <w:t xml:space="preserve"> n. d.)</w:t>
+        <w:t>Training on Images n. d.)</w:t>
       </w:r>
     </w:p>
     <w:p>
@@ -2860,64 +2456,7 @@
           <w:rFonts w:ascii="Calibri" w:eastAsia="Calibri" w:hAnsi="Calibri" w:cs="Calibri"/>
           <w:szCs w:val="24"/>
         </w:rPr>
-        <w:t>Data saadaan muodossa [</w:t>
-      </w:r>
-      <w:proofErr w:type="spellStart"/>
-      <w:r>
-        <w:rPr>
-          <w:rFonts w:ascii="Calibri" w:eastAsia="Calibri" w:hAnsi="Calibri" w:cs="Calibri"/>
-          <w:szCs w:val="24"/>
-        </w:rPr>
-        <w:t>batch_size</w:t>
-      </w:r>
-      <w:proofErr w:type="spellEnd"/>
-      <w:r>
-        <w:rPr>
-          <w:rFonts w:ascii="Calibri" w:eastAsia="Calibri" w:hAnsi="Calibri" w:cs="Calibri"/>
-          <w:szCs w:val="24"/>
-        </w:rPr>
-        <w:t>, 784] (28*28 = 784), mutta malli odottaa dataa muodossa [</w:t>
-      </w:r>
-      <w:proofErr w:type="spellStart"/>
-      <w:r>
-        <w:rPr>
-          <w:rFonts w:ascii="Calibri" w:eastAsia="Calibri" w:hAnsi="Calibri" w:cs="Calibri"/>
-          <w:szCs w:val="24"/>
-        </w:rPr>
-        <w:t>batch_size</w:t>
-      </w:r>
-      <w:proofErr w:type="spellEnd"/>
-      <w:r>
-        <w:rPr>
-          <w:rFonts w:ascii="Calibri" w:eastAsia="Calibri" w:hAnsi="Calibri" w:cs="Calibri"/>
-          <w:szCs w:val="24"/>
-        </w:rPr>
-        <w:t xml:space="preserve">, 28, 28, 1]. </w:t>
-      </w:r>
-      <w:proofErr w:type="spellStart"/>
-      <w:proofErr w:type="gramStart"/>
-      <w:r>
-        <w:rPr>
-          <w:rFonts w:ascii="Calibri" w:eastAsia="Calibri" w:hAnsi="Calibri" w:cs="Calibri"/>
-          <w:szCs w:val="24"/>
-        </w:rPr>
-        <w:t>Reshape</w:t>
-      </w:r>
-      <w:proofErr w:type="spellEnd"/>
-      <w:r>
-        <w:rPr>
-          <w:rFonts w:ascii="Calibri" w:eastAsia="Calibri" w:hAnsi="Calibri" w:cs="Calibri"/>
-          <w:szCs w:val="24"/>
-        </w:rPr>
-        <w:t>(</w:t>
-      </w:r>
-      <w:proofErr w:type="gramEnd"/>
-      <w:r>
-        <w:rPr>
-          <w:rFonts w:ascii="Calibri" w:eastAsia="Calibri" w:hAnsi="Calibri" w:cs="Calibri"/>
-          <w:szCs w:val="24"/>
-        </w:rPr>
-        <w:t>)</w:t>
+        <w:t>Data saadaan muodossa [batch_size, 784] (28*28 = 784), mutta malli odottaa dataa muodossa [batch_size, 28, 28, 1]. Reshape()</w:t>
       </w:r>
       <w:r>
         <w:rPr>
@@ -2941,67 +2480,12 @@
           <w:rFonts w:ascii="Calibri" w:eastAsia="Calibri" w:hAnsi="Calibri" w:cs="Calibri"/>
           <w:szCs w:val="24"/>
         </w:rPr>
-        <w:t xml:space="preserve">Training on </w:t>
-      </w:r>
-      <w:proofErr w:type="spellStart"/>
-      <w:r>
-        <w:rPr>
-          <w:rFonts w:ascii="Calibri" w:eastAsia="Calibri" w:hAnsi="Calibri" w:cs="Calibri"/>
-          <w:szCs w:val="24"/>
-        </w:rPr>
-        <w:t>Images</w:t>
-      </w:r>
-      <w:proofErr w:type="spellEnd"/>
-      <w:r>
-        <w:rPr>
-          <w:rFonts w:ascii="Calibri" w:eastAsia="Calibri" w:hAnsi="Calibri" w:cs="Calibri"/>
-          <w:szCs w:val="24"/>
-        </w:rPr>
-        <w:t xml:space="preserve"> n. d.)</w:t>
-      </w:r>
-    </w:p>
-    <w:p>
-      <w:proofErr w:type="spellStart"/>
-      <w:proofErr w:type="gramStart"/>
-      <w:r>
-        <w:t>Model.fit</w:t>
-      </w:r>
-      <w:proofErr w:type="spellEnd"/>
-      <w:r>
-        <w:t>(</w:t>
-      </w:r>
-      <w:proofErr w:type="spellStart"/>
-      <w:proofErr w:type="gramEnd"/>
-      <w:r>
-        <w:t>batch.xs</w:t>
-      </w:r>
-      <w:proofErr w:type="spellEnd"/>
-      <w:r>
-        <w:t xml:space="preserve">, </w:t>
-      </w:r>
-      <w:proofErr w:type="spellStart"/>
-      <w:r>
-        <w:t>batch.labels</w:t>
-      </w:r>
-      <w:proofErr w:type="spellEnd"/>
-      <w:r>
-        <w:t>, {</w:t>
-      </w:r>
-      <w:proofErr w:type="spellStart"/>
-      <w:r>
-        <w:t>batchSize</w:t>
-      </w:r>
-      <w:proofErr w:type="spellEnd"/>
-      <w:r>
-        <w:t xml:space="preserve">: BATCH_SIZE, </w:t>
-      </w:r>
-      <w:proofErr w:type="spellStart"/>
-      <w:r>
-        <w:t>epochs</w:t>
-      </w:r>
-      <w:proofErr w:type="spellEnd"/>
-      <w:r>
-        <w:t>: 1}) funktiolla tapahtuu varsinainen opetus. Syötteeksi vaaditaan:</w:t>
+        <w:t>Training on Images n. d.)</w:t>
+      </w:r>
+    </w:p>
+    <w:p>
+      <w:r>
+        <w:t>Model.fit(batch.xs, batch.labels, {batchSize: BATCH_SIZE, epochs: 1}) funktiolla tapahtuu varsinainen opetus. Syötteeksi vaaditaan:</w:t>
       </w:r>
     </w:p>
     <w:p>
@@ -3053,21 +2537,12 @@
           <w:szCs w:val="24"/>
         </w:rPr>
       </w:pPr>
-      <w:proofErr w:type="spellStart"/>
-      <w:r>
-        <w:rPr>
-          <w:rFonts w:ascii="Calibri" w:eastAsia="Calibri" w:hAnsi="Calibri" w:cs="Calibri"/>
-          <w:szCs w:val="24"/>
-        </w:rPr>
-        <w:t>BatchSize</w:t>
-      </w:r>
-      <w:proofErr w:type="spellEnd"/>
-      <w:r>
-        <w:rPr>
-          <w:rFonts w:ascii="Calibri" w:eastAsia="Calibri" w:hAnsi="Calibri" w:cs="Calibri"/>
-          <w:szCs w:val="24"/>
-        </w:rPr>
-        <w:t>. Määrittelimme erän kooksi 64 kuvaa</w:t>
+      <w:r>
+        <w:rPr>
+          <w:rFonts w:ascii="Calibri" w:eastAsia="Calibri" w:hAnsi="Calibri" w:cs="Calibri"/>
+          <w:szCs w:val="24"/>
+        </w:rPr>
+        <w:t>BatchSize. Määrittelimme erän kooksi 64 kuvaa</w:t>
       </w:r>
     </w:p>
     <w:p>
@@ -3081,21 +2556,12 @@
           <w:szCs w:val="24"/>
         </w:rPr>
       </w:pPr>
-      <w:proofErr w:type="spellStart"/>
-      <w:r>
-        <w:rPr>
-          <w:rFonts w:ascii="Calibri" w:eastAsia="Calibri" w:hAnsi="Calibri" w:cs="Calibri"/>
-          <w:szCs w:val="24"/>
-        </w:rPr>
-        <w:t>Epochs</w:t>
-      </w:r>
-      <w:proofErr w:type="spellEnd"/>
-      <w:r>
-        <w:rPr>
-          <w:rFonts w:ascii="Calibri" w:eastAsia="Calibri" w:hAnsi="Calibri" w:cs="Calibri"/>
-          <w:szCs w:val="24"/>
-        </w:rPr>
-        <w:t xml:space="preserve">. Määrittää kuinka monta kertaa koko opetusprosessi tehdään. </w:t>
+      <w:r>
+        <w:rPr>
+          <w:rFonts w:ascii="Calibri" w:eastAsia="Calibri" w:hAnsi="Calibri" w:cs="Calibri"/>
+          <w:szCs w:val="24"/>
+        </w:rPr>
+        <w:t xml:space="preserve">Epochs. Määrittää kuinka monta kertaa koko opetusprosessi tehdään. </w:t>
       </w:r>
       <w:r>
         <w:t>(</w:t>
@@ -3105,101 +2571,46 @@
           <w:rFonts w:ascii="Calibri" w:eastAsia="Calibri" w:hAnsi="Calibri" w:cs="Calibri"/>
           <w:szCs w:val="24"/>
         </w:rPr>
-        <w:t xml:space="preserve">Training on </w:t>
-      </w:r>
-      <w:proofErr w:type="spellStart"/>
-      <w:r>
-        <w:rPr>
-          <w:rFonts w:ascii="Calibri" w:eastAsia="Calibri" w:hAnsi="Calibri" w:cs="Calibri"/>
-          <w:szCs w:val="24"/>
-        </w:rPr>
-        <w:t>Images</w:t>
-      </w:r>
-      <w:proofErr w:type="spellEnd"/>
-      <w:r>
-        <w:rPr>
-          <w:rFonts w:ascii="Calibri" w:eastAsia="Calibri" w:hAnsi="Calibri" w:cs="Calibri"/>
-          <w:szCs w:val="24"/>
-        </w:rPr>
-        <w:t xml:space="preserve"> n. d.)</w:t>
+        <w:t>Training on Images n. d.)</w:t>
       </w:r>
     </w:p>
     <w:p>
       <w:pPr>
         <w:pStyle w:val="Otsikko2"/>
       </w:pPr>
-      <w:bookmarkStart w:id="11" w:name="_Toc531724536"/>
+      <w:bookmarkStart w:id="11" w:name="_Toc531726660"/>
       <w:r>
         <w:t>Tunnistus/ennustus</w:t>
       </w:r>
       <w:bookmarkEnd w:id="11"/>
     </w:p>
     <w:p>
-      <w:proofErr w:type="spellStart"/>
-      <w:r>
-        <w:t>Predict</w:t>
-      </w:r>
-      <w:proofErr w:type="spellEnd"/>
-      <w:r>
-        <w:t>(</w:t>
-      </w:r>
-      <w:proofErr w:type="spellStart"/>
-      <w:r>
-        <w:t>batch</w:t>
-      </w:r>
-      <w:proofErr w:type="spellEnd"/>
+      <w:r>
+        <w:t>Predict(batch)</w:t>
+      </w:r>
+      <w:r>
+        <w:t>-</w:t>
+      </w:r>
+      <w:r>
+        <w:t>funktioon saadaan syötteenä yksi kuva. Kuvan avulla funktio yrittää suorittaa ennustuksen. Kuvasta otetaan talteen alkuperäinen tunniste, jotta voimme verrata ennustuksen tulosta ja alkuperäistä tunnistetta.</w:t>
+      </w:r>
+    </w:p>
+    <w:p>
+      <w:pPr>
+        <w:rPr>
+          <w:rFonts w:ascii="Calibri" w:eastAsia="Calibri" w:hAnsi="Calibri" w:cs="Calibri"/>
+          <w:szCs w:val="24"/>
+        </w:rPr>
+      </w:pPr>
+      <w:r>
+        <w:t>Itse tunnistaminen tapahtuu kutsumalla funktiota mallin avulla model.predict(batch.xs.reshape([-1, 28, 28, 1]). Tämä palauttaa todennäköisyysjakauman taulukkona, arvot taulukossa ovat väliltä 0 ja 1. Taulukosta poimitaan suurimman todennäköisyyden luku ja verrataan tätä aikaisemmin poimittuun kuvan tunnisteen lukuun. Jos tunnisteen luku ja poimittu arvo ovat samat, on tunnistus onnistunut. (Eschweiler 2018</w:t>
+      </w:r>
+      <w:r>
+        <w:t>.</w:t>
+      </w:r>
       <w:r>
         <w:t>)</w:t>
       </w:r>
-      <w:r>
-        <w:t>-</w:t>
-      </w:r>
-      <w:r>
-        <w:t>funktioon saadaan syötteenä yksi kuva. Kuvan avulla funktio yrittää suorittaa ennustuksen. Kuvasta otetaan talteen alkuperäinen tunniste, jotta voimme verrata ennustuksen tulosta ja alkuperäistä tunnistetta.</w:t>
-      </w:r>
-    </w:p>
-    <w:p>
-      <w:pPr>
-        <w:rPr>
-          <w:rFonts w:ascii="Calibri" w:eastAsia="Calibri" w:hAnsi="Calibri" w:cs="Calibri"/>
-          <w:szCs w:val="24"/>
-        </w:rPr>
-      </w:pPr>
-      <w:r>
-        <w:t xml:space="preserve">Itse tunnistaminen tapahtuu kutsumalla funktiota mallin avulla </w:t>
-      </w:r>
-      <w:proofErr w:type="spellStart"/>
-      <w:proofErr w:type="gramStart"/>
-      <w:r>
-        <w:t>model.predict</w:t>
-      </w:r>
-      <w:proofErr w:type="spellEnd"/>
-      <w:proofErr w:type="gramEnd"/>
-      <w:r>
-        <w:t>(</w:t>
-      </w:r>
-      <w:proofErr w:type="spellStart"/>
-      <w:r>
-        <w:t>batch.xs.reshape</w:t>
-      </w:r>
-      <w:proofErr w:type="spellEnd"/>
-      <w:r>
-        <w:t>([-1, 28, 28, 1]). Tämä palauttaa todennäköisyysjakauman taulukkona, arvot taulukossa ovat väliltä 0 ja 1. Taulukosta poimitaan suurimman todennäköisyyden luku ja verrataan tätä aikaisemmin poimittuun kuvan tunnisteen lukuun. Jos tunnisteen luku ja poimittu arvo ovat samat, on tunnistus onnistunut. (</w:t>
-      </w:r>
-      <w:proofErr w:type="spellStart"/>
-      <w:r>
-        <w:t>Eschweiler</w:t>
-      </w:r>
-      <w:proofErr w:type="spellEnd"/>
-      <w:r>
-        <w:t xml:space="preserve"> 2018</w:t>
-      </w:r>
-      <w:r>
-        <w:t>.</w:t>
-      </w:r>
-      <w:r>
-        <w:t>)</w:t>
-      </w:r>
     </w:p>
     <w:p>
       <w:pPr>
@@ -3208,7 +2619,7 @@
           <w:noProof/>
         </w:rPr>
       </w:pPr>
-      <w:bookmarkStart w:id="12" w:name="_Toc531724537"/>
+      <w:bookmarkStart w:id="12" w:name="_Toc531726661"/>
       <w:r>
         <w:lastRenderedPageBreak/>
         <w:t>Pohdinta</w:t>
@@ -3294,7 +2705,6 @@
           <w:szCs w:val="32"/>
         </w:rPr>
       </w:pPr>
-      <w:bookmarkStart w:id="13" w:name="_Toc531724538"/>
       <w:r>
         <w:br w:type="page"/>
       </w:r>
@@ -3303,6 +2713,7 @@
       <w:pPr>
         <w:pStyle w:val="NumeroimatonHeading1"/>
       </w:pPr>
+      <w:bookmarkStart w:id="13" w:name="_Toc531726662"/>
       <w:r>
         <w:lastRenderedPageBreak/>
         <w:t>Lähteet</w:t>
@@ -3311,15 +2722,7 @@
     </w:p>
     <w:p>
       <w:r>
-        <w:t xml:space="preserve">API </w:t>
-      </w:r>
-      <w:proofErr w:type="spellStart"/>
-      <w:r>
-        <w:t>Reference</w:t>
-      </w:r>
-      <w:proofErr w:type="spellEnd"/>
-      <w:r>
-        <w:t xml:space="preserve">. N. d. TensorFlow.js tietotyyppien, luokkien jne. kuvaukset. </w:t>
+        <w:t xml:space="preserve">API Reference. N. d. TensorFlow.js tietotyyppien, luokkien jne. kuvaukset. </w:t>
       </w:r>
       <w:r>
         <w:rPr>
@@ -3356,37 +2759,12 @@
           <w:szCs w:val="24"/>
         </w:rPr>
       </w:pPr>
-      <w:proofErr w:type="spellStart"/>
-      <w:r>
-        <w:rPr>
-          <w:rFonts w:ascii="Calibri" w:eastAsia="Calibri" w:hAnsi="Calibri" w:cs="Calibri"/>
-          <w:szCs w:val="24"/>
-        </w:rPr>
-        <w:t>Core</w:t>
-      </w:r>
-      <w:proofErr w:type="spellEnd"/>
-      <w:r>
-        <w:rPr>
-          <w:rFonts w:ascii="Calibri" w:eastAsia="Calibri" w:hAnsi="Calibri" w:cs="Calibri"/>
-          <w:szCs w:val="24"/>
-        </w:rPr>
-        <w:t xml:space="preserve"> </w:t>
-      </w:r>
-      <w:proofErr w:type="spellStart"/>
-      <w:r>
-        <w:rPr>
-          <w:rFonts w:ascii="Calibri" w:eastAsia="Calibri" w:hAnsi="Calibri" w:cs="Calibri"/>
-          <w:szCs w:val="24"/>
-        </w:rPr>
-        <w:t>Concepts</w:t>
-      </w:r>
-      <w:proofErr w:type="spellEnd"/>
-      <w:r>
-        <w:rPr>
-          <w:rFonts w:ascii="Calibri" w:eastAsia="Calibri" w:hAnsi="Calibri" w:cs="Calibri"/>
-          <w:szCs w:val="24"/>
-        </w:rPr>
-        <w:t xml:space="preserve"> in TensorFlow.js. N. d. Dokumentaatio. Viitattu 4.12.2018.</w:t>
+      <w:r>
+        <w:rPr>
+          <w:rFonts w:ascii="Calibri" w:eastAsia="Calibri" w:hAnsi="Calibri" w:cs="Calibri"/>
+          <w:szCs w:val="24"/>
+        </w:rPr>
+        <w:t>Core Concepts in TensorFlow.js. N. d. Dokumentaatio. Viitattu 4.12.2018.</w:t>
       </w:r>
       <w:r>
         <w:br/>
@@ -3456,39 +2834,15 @@
         <w:rPr>
           <w:lang w:val="en-US"/>
         </w:rPr>
-        <w:t xml:space="preserve">Eschweiler, S. 2018. TensorFlow.js Crash Course - Machine Learning </w:t>
-      </w:r>
-      <w:proofErr w:type="gramStart"/>
-      <w:r>
-        <w:rPr>
+        <w:t xml:space="preserve">Eschweiler, S. 2018. TensorFlow.js Crash Course - Machine Learning For The Web – Handwriting Recognition. Video. </w:t>
+      </w:r>
+      <w:r>
+        <w:rPr>
+          <w:rFonts w:ascii="Calibri" w:eastAsia="Calibri" w:hAnsi="Calibri" w:cs="Calibri"/>
+          <w:szCs w:val="24"/>
           <w:lang w:val="en-US"/>
         </w:rPr>
-        <w:t>For</w:t>
-      </w:r>
-      <w:proofErr w:type="gramEnd"/>
-      <w:r>
-        <w:rPr>
-          <w:lang w:val="en-US"/>
-        </w:rPr>
-        <w:t xml:space="preserve"> The Web – Handwriting Recognition. Video. </w:t>
-      </w:r>
-      <w:proofErr w:type="spellStart"/>
-      <w:r>
-        <w:rPr>
-          <w:rFonts w:ascii="Calibri" w:eastAsia="Calibri" w:hAnsi="Calibri" w:cs="Calibri"/>
-          <w:szCs w:val="24"/>
-          <w:lang w:val="en-US"/>
-        </w:rPr>
-        <w:t>Viitattu</w:t>
-      </w:r>
-      <w:proofErr w:type="spellEnd"/>
-      <w:r>
-        <w:rPr>
-          <w:rFonts w:ascii="Calibri" w:eastAsia="Calibri" w:hAnsi="Calibri" w:cs="Calibri"/>
-          <w:szCs w:val="24"/>
-          <w:lang w:val="en-US"/>
-        </w:rPr>
-        <w:t xml:space="preserve"> 3.12.2018. </w:t>
+        <w:t xml:space="preserve">Viitattu 3.12.2018. </w:t>
       </w:r>
       <w:hyperlink r:id="rId16">
         <w:r>
@@ -3533,49 +2887,29 @@
         </w:rPr>
         <w:t xml:space="preserve">2018. Googlen käsitelista koneoppimisesta.  </w:t>
       </w:r>
-      <w:proofErr w:type="spellStart"/>
       <w:r>
         <w:rPr>
           <w:rFonts w:ascii="Calibri" w:eastAsia="Calibri" w:hAnsi="Calibri" w:cs="Calibri"/>
           <w:szCs w:val="24"/>
           <w:lang w:val="en-US"/>
         </w:rPr>
-        <w:t>Viitattu</w:t>
-      </w:r>
-      <w:proofErr w:type="spellEnd"/>
+        <w:t>Viitattu 4.12.2018. https://developers.google.com/machine-learning/glossary/.</w:t>
+      </w:r>
+    </w:p>
+    <w:p>
+      <w:pPr>
+        <w:rPr>
+          <w:rFonts w:ascii="Calibri" w:eastAsia="Calibri" w:hAnsi="Calibri" w:cs="Calibri"/>
+          <w:szCs w:val="24"/>
+        </w:rPr>
+      </w:pPr>
       <w:r>
         <w:rPr>
           <w:rFonts w:ascii="Calibri" w:eastAsia="Calibri" w:hAnsi="Calibri" w:cs="Calibri"/>
           <w:szCs w:val="24"/>
           <w:lang w:val="en-US"/>
         </w:rPr>
-        <w:t xml:space="preserve"> 4.12.2018. https://developers.google.com/machine-learning/glossary/.</w:t>
-      </w:r>
-    </w:p>
-    <w:p>
-      <w:pPr>
-        <w:rPr>
-          <w:rFonts w:ascii="Calibri" w:eastAsia="Calibri" w:hAnsi="Calibri" w:cs="Calibri"/>
-          <w:szCs w:val="24"/>
-        </w:rPr>
-      </w:pPr>
-      <w:proofErr w:type="spellStart"/>
-      <w:r>
-        <w:rPr>
-          <w:rFonts w:ascii="Calibri" w:eastAsia="Calibri" w:hAnsi="Calibri" w:cs="Calibri"/>
-          <w:szCs w:val="24"/>
-          <w:lang w:val="en-US"/>
-        </w:rPr>
-        <w:t>LeCun</w:t>
-      </w:r>
-      <w:proofErr w:type="spellEnd"/>
-      <w:r>
-        <w:rPr>
-          <w:rFonts w:ascii="Calibri" w:eastAsia="Calibri" w:hAnsi="Calibri" w:cs="Calibri"/>
-          <w:szCs w:val="24"/>
-          <w:lang w:val="en-US"/>
-        </w:rPr>
-        <w:t xml:space="preserve">, Y. &amp; Cortes C. &amp; Burges, C. N. d. MNIST DATABASE of handwritten digits. </w:t>
+        <w:t xml:space="preserve">LeCun, Y. &amp; Cortes C. &amp; Burges, C. N. d. MNIST DATABASE of handwritten digits. </w:t>
       </w:r>
       <w:r>
         <w:rPr>
@@ -3603,21 +2937,8 @@
       </w:r>
     </w:p>
     <w:p>
-      <w:proofErr w:type="spellStart"/>
-      <w:r>
-        <w:t>Taari</w:t>
-      </w:r>
-      <w:proofErr w:type="spellEnd"/>
-      <w:r>
-        <w:t xml:space="preserve">, N. 2017. Ilmakuvien analysointi digitaalisesti </w:t>
-      </w:r>
-      <w:proofErr w:type="spellStart"/>
-      <w:r>
-        <w:t>TensorFlow</w:t>
-      </w:r>
-      <w:proofErr w:type="spellEnd"/>
-      <w:r>
-        <w:t xml:space="preserve"> ohjelmistolla. Opinnäytetyö, AMK. Jyväskylän ammattikorkeakoulu, tekniikan ja liikenteen ala, tietotekniikan koulutusohjelma.</w:t>
+      <w:r>
+        <w:t>Taari, N. 2017. Ilmakuvien analysointi digitaalisesti TensorFlow ohjelmistolla. Opinnäytetyö, AMK. Jyväskylän ammattikorkeakoulu, tekniikan ja liikenteen ala, tietotekniikan koulutusohjelma.</w:t>
       </w:r>
       <w:r>
         <w:t xml:space="preserve"> </w:t>
@@ -3646,15 +2967,7 @@
     </w:p>
     <w:p>
       <w:r>
-        <w:t xml:space="preserve">TensorFlow.js. </w:t>
-      </w:r>
-      <w:proofErr w:type="spellStart"/>
-      <w:r>
-        <w:t>N.d</w:t>
-      </w:r>
-      <w:proofErr w:type="spellEnd"/>
-      <w:r>
-        <w:t xml:space="preserve">. Tuote- ja dokumentaatiosivu. </w:t>
+        <w:t xml:space="preserve">TensorFlow.js. N.d. Tuote- ja dokumentaatiosivu. </w:t>
       </w:r>
       <w:r>
         <w:rPr>
@@ -3735,7 +3048,7 @@
       <w:pPr>
         <w:pStyle w:val="NumeroimatonHeading1"/>
       </w:pPr>
-      <w:bookmarkStart w:id="14" w:name="_Toc531724539"/>
+      <w:bookmarkStart w:id="14" w:name="_Toc531726663"/>
       <w:r>
         <w:lastRenderedPageBreak/>
         <w:t>Liitteet</w:t>
@@ -3749,7 +3062,6 @@
           <w:szCs w:val="24"/>
         </w:rPr>
       </w:pPr>
-      <w:proofErr w:type="spellStart"/>
       <w:r>
         <w:rPr>
           <w:rFonts w:ascii="Calibri" w:eastAsia="Calibri" w:hAnsi="Calibri" w:cs="Calibri"/>
@@ -3757,7 +3069,6 @@
         </w:rPr>
         <w:t>DrawTensor</w:t>
       </w:r>
-      <w:proofErr w:type="spellEnd"/>
       <w:r>
         <w:rPr>
           <w:rFonts w:ascii="Calibri" w:eastAsia="Calibri" w:hAnsi="Calibri" w:cs="Calibri"/>
@@ -6341,7 +5652,7 @@
 </file>
 
 <file path=customXml/itemProps1.xml><?xml version="1.0" encoding="utf-8"?>
-<ds:datastoreItem xmlns:ds="http://schemas.openxmlformats.org/officeDocument/2006/customXml" ds:itemID="{26C551B1-1316-45F6-9B94-889DAFDE2F28}">
+<ds:datastoreItem xmlns:ds="http://schemas.openxmlformats.org/officeDocument/2006/customXml" ds:itemID="{056F7DDB-4AB2-4313-947C-52D27DCDB79B}">
   <ds:schemaRefs>
     <ds:schemaRef ds:uri="http://schemas.openxmlformats.org/officeDocument/2006/bibliography"/>
   </ds:schemaRefs>

</xml_diff>